<commit_message>
Added SQL export files for creating tables
</commit_message>
<xml_diff>
--- a/Coursework/ISAD251 Database Application Fact Sheet.docx
+++ b/Coursework/ISAD251 Database Application Fact Sheet.docx
@@ -840,10 +840,10 @@
           <w:lang w:eastAsia="en-GB"/>
         </w:rPr>
         <w:drawing>
-          <wp:inline distT="0" distB="0" distL="0" distR="0" wp14:anchorId="46D9FAB9" wp14:editId="10DCEB7C">
-            <wp:extent cx="5731510" cy="1808855"/>
-            <wp:effectExtent l="0" t="0" r="2540" b="1270"/>
-            <wp:docPr id="4" name="Picture 4"/>
+          <wp:inline distT="0" distB="0" distL="0" distR="0" wp14:anchorId="6AD50C5C" wp14:editId="322AEB43">
+            <wp:extent cx="6395247" cy="1617260"/>
+            <wp:effectExtent l="0" t="0" r="5715" b="2540"/>
+            <wp:docPr id="6" name="Picture 6"/>
             <wp:cNvGraphicFramePr>
               <a:graphicFrameLocks xmlns:a="http://schemas.openxmlformats.org/drawingml/2006/main" noChangeAspect="1"/>
             </wp:cNvGraphicFramePr>
@@ -863,7 +863,7 @@
                   <pic:spPr>
                     <a:xfrm>
                       <a:off x="0" y="0"/>
-                      <a:ext cx="5731510" cy="1808855"/>
+                      <a:ext cx="6407395" cy="1620332"/>
                     </a:xfrm>
                     <a:prstGeom prst="rect">
                       <a:avLst/>
@@ -875,6 +875,8 @@
           </wp:inline>
         </w:drawing>
       </w:r>
+    </w:p>
+    <w:p>
       <w:bookmarkStart w:id="0" w:name="_GoBack"/>
       <w:bookmarkEnd w:id="0"/>
     </w:p>
@@ -948,7 +950,7 @@
           <w:rPr>
             <w:noProof/>
           </w:rPr>
-          <w:t>5</w:t>
+          <w:t>4</w:t>
         </w:r>
         <w:r>
           <w:rPr>
@@ -2586,7 +2588,7 @@
   <a:extraClrSchemeLst/>
   <a:extLst>
     <a:ext uri="{05A4C25C-085E-4340-85A3-A5531E510DB2}">
-      <thm15:themeFamily xmlns:thm15="http://schemas.microsoft.com/office/thememl/2012/main" xmlns="" name="Office Theme" id="{62F939B6-93AF-4DB8-9C6B-D6C7DFDC589F}" vid="{4A3C46E8-61CC-4603-A589-7422A47A8E4A}"/>
+      <thm15:themeFamily xmlns="" xmlns:thm15="http://schemas.microsoft.com/office/thememl/2012/main" name="Office Theme" id="{62F939B6-93AF-4DB8-9C6B-D6C7DFDC589F}" vid="{4A3C46E8-61CC-4603-A589-7422A47A8E4A}"/>
     </a:ext>
   </a:extLst>
 </a:theme>

</xml_diff>

<commit_message>
Added user storyboards for customer+admin
</commit_message>
<xml_diff>
--- a/Coursework/ISAD251 Database Application Fact Sheet.docx
+++ b/Coursework/ISAD251 Database Application Fact Sheet.docx
@@ -661,21 +661,773 @@
         <w:t>Display to admin table of orders</w:t>
       </w:r>
     </w:p>
-    <w:p>
-      <w:pPr>
-        <w:pStyle w:val="Heading2"/>
-      </w:pPr>
-      <w:r>
-        <w:t xml:space="preserve">User </w:t>
-      </w:r>
-      <w:r>
-        <w:t>Storyboards</w:t>
-      </w:r>
-    </w:p>
     <w:p/>
     <w:p/>
     <w:p/>
     <w:p/>
+    <w:p/>
+    <w:p>
+      <w:pPr>
+        <w:pStyle w:val="Heading2"/>
+      </w:pPr>
+      <w:r>
+        <w:lastRenderedPageBreak/>
+        <w:t xml:space="preserve">User </w:t>
+      </w:r>
+      <w:r>
+        <w:t>Storyboards</w:t>
+      </w:r>
+    </w:p>
+    <w:p>
+      <w:r>
+        <w:t xml:space="preserve">This storyboard allows us to view the website from an end user’s perspective. This is beneficial in the planning process as it will highlight the usability aspects of the website and how the end user will interact with it. In terms of developing the storyboard, it is always important to relate to the functional requirements of the application to help create a clean and concise application that specifically meets all of the functional requirements specified. </w:t>
+      </w:r>
+    </w:p>
+    <w:p>
+      <w:pPr>
+        <w:pStyle w:val="Heading3"/>
+        <w:ind w:firstLine="720"/>
+      </w:pPr>
+      <w:r>
+        <w:t>Customer User storyboard</w:t>
+      </w:r>
+    </w:p>
+    <w:p>
+      <w:r>
+        <w:rPr>
+          <w:noProof/>
+          <w:lang w:eastAsia="en-GB"/>
+        </w:rPr>
+        <mc:AlternateContent>
+          <mc:Choice Requires="wps">
+            <w:drawing>
+              <wp:anchor distT="0" distB="0" distL="114300" distR="114300" simplePos="0" relativeHeight="251662336" behindDoc="0" locked="0" layoutInCell="1" allowOverlap="1" wp14:anchorId="31BB8549" wp14:editId="01F50A47">
+                <wp:simplePos x="0" y="0"/>
+                <wp:positionH relativeFrom="column">
+                  <wp:posOffset>350520</wp:posOffset>
+                </wp:positionH>
+                <wp:positionV relativeFrom="paragraph">
+                  <wp:posOffset>205740</wp:posOffset>
+                </wp:positionV>
+                <wp:extent cx="882015" cy="1403985"/>
+                <wp:effectExtent l="0" t="0" r="0" b="0"/>
+                <wp:wrapNone/>
+                <wp:docPr id="307" name="Text Box 2"/>
+                <wp:cNvGraphicFramePr>
+                  <a:graphicFrameLocks xmlns:a="http://schemas.openxmlformats.org/drawingml/2006/main"/>
+                </wp:cNvGraphicFramePr>
+                <a:graphic xmlns:a="http://schemas.openxmlformats.org/drawingml/2006/main">
+                  <a:graphicData uri="http://schemas.microsoft.com/office/word/2010/wordprocessingShape">
+                    <wps:wsp>
+                      <wps:cNvSpPr txBox="1">
+                        <a:spLocks noChangeArrowheads="1"/>
+                      </wps:cNvSpPr>
+                      <wps:spPr bwMode="auto">
+                        <a:xfrm>
+                          <a:off x="0" y="0"/>
+                          <a:ext cx="882015" cy="1403985"/>
+                        </a:xfrm>
+                        <a:prstGeom prst="rect">
+                          <a:avLst/>
+                        </a:prstGeom>
+                        <a:noFill/>
+                        <a:ln w="9525">
+                          <a:noFill/>
+                          <a:miter lim="800000"/>
+                          <a:headEnd/>
+                          <a:tailEnd/>
+                        </a:ln>
+                      </wps:spPr>
+                      <wps:txbx>
+                        <w:txbxContent>
+                          <w:p>
+                            <w:pPr>
+                              <w:jc w:val="right"/>
+                            </w:pPr>
+                            <w:r>
+                              <w:t>Index.php</w:t>
+                            </w:r>
+                          </w:p>
+                        </w:txbxContent>
+                      </wps:txbx>
+                      <wps:bodyPr rot="0" vert="horz" wrap="square" lIns="91440" tIns="45720" rIns="91440" bIns="45720" anchor="t" anchorCtr="0">
+                        <a:spAutoFit/>
+                      </wps:bodyPr>
+                    </wps:wsp>
+                  </a:graphicData>
+                </a:graphic>
+                <wp14:sizeRelH relativeFrom="margin">
+                  <wp14:pctWidth>0</wp14:pctWidth>
+                </wp14:sizeRelH>
+                <wp14:sizeRelV relativeFrom="margin">
+                  <wp14:pctHeight>20000</wp14:pctHeight>
+                </wp14:sizeRelV>
+              </wp:anchor>
+            </w:drawing>
+          </mc:Choice>
+          <mc:Fallback>
+            <w:pict>
+              <v:shapetype id="_x0000_t202" coordsize="21600,21600" o:spt="202" path="m,l,21600r21600,l21600,xe">
+                <v:stroke joinstyle="miter"/>
+                <v:path gradientshapeok="t" o:connecttype="rect"/>
+              </v:shapetype>
+              <v:shape id="Text Box 2" o:spid="_x0000_s1026" type="#_x0000_t202" style="position:absolute;margin-left:27.6pt;margin-top:16.2pt;width:69.45pt;height:110.55pt;z-index:251662336;visibility:visible;mso-wrap-style:square;mso-width-percent:0;mso-height-percent:200;mso-wrap-distance-left:9pt;mso-wrap-distance-top:0;mso-wrap-distance-right:9pt;mso-wrap-distance-bottom:0;mso-position-horizontal:absolute;mso-position-horizontal-relative:text;mso-position-vertical:absolute;mso-position-vertical-relative:text;mso-width-percent:0;mso-height-percent:200;mso-width-relative:margin;mso-height-relative:margin;v-text-anchor:top" o:gfxdata="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" filled="f" stroked="f">
+                <v:textbox style="mso-fit-shape-to-text:t">
+                  <w:txbxContent>
+                    <w:p>
+                      <w:pPr>
+                        <w:jc w:val="right"/>
+                      </w:pPr>
+                      <w:r>
+                        <w:t>Index.php</w:t>
+                      </w:r>
+                    </w:p>
+                  </w:txbxContent>
+                </v:textbox>
+              </v:shape>
+            </w:pict>
+          </mc:Fallback>
+        </mc:AlternateContent>
+      </w:r>
+      <w:r>
+        <w:rPr>
+          <w:noProof/>
+          <w:lang w:eastAsia="en-GB"/>
+        </w:rPr>
+        <w:drawing>
+          <wp:anchor distT="0" distB="0" distL="114300" distR="114300" simplePos="0" relativeHeight="251658240" behindDoc="0" locked="0" layoutInCell="1" allowOverlap="1" wp14:anchorId="03103A20" wp14:editId="2092906E">
+            <wp:simplePos x="0" y="0"/>
+            <wp:positionH relativeFrom="column">
+              <wp:align>center</wp:align>
+            </wp:positionH>
+            <wp:positionV relativeFrom="paragraph">
+              <wp:posOffset>203835</wp:posOffset>
+            </wp:positionV>
+            <wp:extent cx="3136265" cy="2514600"/>
+            <wp:effectExtent l="0" t="0" r="6985" b="0"/>
+            <wp:wrapSquare wrapText="bothSides"/>
+            <wp:docPr id="2" name="Picture 2"/>
+            <wp:cNvGraphicFramePr>
+              <a:graphicFrameLocks xmlns:a="http://schemas.openxmlformats.org/drawingml/2006/main" noChangeAspect="1"/>
+            </wp:cNvGraphicFramePr>
+            <a:graphic xmlns:a="http://schemas.openxmlformats.org/drawingml/2006/main">
+              <a:graphicData uri="http://schemas.openxmlformats.org/drawingml/2006/picture">
+                <pic:pic xmlns:pic="http://schemas.openxmlformats.org/drawingml/2006/picture">
+                  <pic:nvPicPr>
+                    <pic:cNvPr id="0" name=""/>
+                    <pic:cNvPicPr/>
+                  </pic:nvPicPr>
+                  <pic:blipFill>
+                    <a:blip r:embed="rId8" cstate="print">
+                      <a:extLst>
+                        <a:ext uri="{28A0092B-C50C-407E-A947-70E740481C1C}">
+                          <a14:useLocalDpi xmlns:a14="http://schemas.microsoft.com/office/drawing/2010/main" val="0"/>
+                        </a:ext>
+                      </a:extLst>
+                    </a:blip>
+                    <a:stretch>
+                      <a:fillRect/>
+                    </a:stretch>
+                  </pic:blipFill>
+                  <pic:spPr>
+                    <a:xfrm>
+                      <a:off x="0" y="0"/>
+                      <a:ext cx="3136392" cy="2514600"/>
+                    </a:xfrm>
+                    <a:prstGeom prst="rect">
+                      <a:avLst/>
+                    </a:prstGeom>
+                  </pic:spPr>
+                </pic:pic>
+              </a:graphicData>
+            </a:graphic>
+            <wp14:sizeRelH relativeFrom="page">
+              <wp14:pctWidth>0</wp14:pctWidth>
+            </wp14:sizeRelH>
+            <wp14:sizeRelV relativeFrom="page">
+              <wp14:pctHeight>0</wp14:pctHeight>
+            </wp14:sizeRelV>
+          </wp:anchor>
+        </w:drawing>
+      </w:r>
+    </w:p>
+    <w:p/>
+    <w:p/>
+    <w:p>
+      <w:r>
+        <w:rPr>
+          <w:noProof/>
+          <w:lang w:eastAsia="en-GB"/>
+        </w:rPr>
+        <mc:AlternateContent>
+          <mc:Choice Requires="wps">
+            <w:drawing>
+              <wp:anchor distT="0" distB="0" distL="114300" distR="114300" simplePos="0" relativeHeight="251664384" behindDoc="0" locked="0" layoutInCell="1" allowOverlap="1" wp14:anchorId="0852A226" wp14:editId="65233ED4">
+                <wp:simplePos x="0" y="0"/>
+                <wp:positionH relativeFrom="column">
+                  <wp:posOffset>132571</wp:posOffset>
+                </wp:positionH>
+                <wp:positionV relativeFrom="paragraph">
+                  <wp:posOffset>2754857</wp:posOffset>
+                </wp:positionV>
+                <wp:extent cx="1104181" cy="1403985"/>
+                <wp:effectExtent l="0" t="0" r="0" b="0"/>
+                <wp:wrapNone/>
+                <wp:docPr id="10" name="Text Box 2"/>
+                <wp:cNvGraphicFramePr>
+                  <a:graphicFrameLocks xmlns:a="http://schemas.openxmlformats.org/drawingml/2006/main"/>
+                </wp:cNvGraphicFramePr>
+                <a:graphic xmlns:a="http://schemas.openxmlformats.org/drawingml/2006/main">
+                  <a:graphicData uri="http://schemas.microsoft.com/office/word/2010/wordprocessingShape">
+                    <wps:wsp>
+                      <wps:cNvSpPr txBox="1">
+                        <a:spLocks noChangeArrowheads="1"/>
+                      </wps:cNvSpPr>
+                      <wps:spPr bwMode="auto">
+                        <a:xfrm>
+                          <a:off x="0" y="0"/>
+                          <a:ext cx="1104181" cy="1403985"/>
+                        </a:xfrm>
+                        <a:prstGeom prst="rect">
+                          <a:avLst/>
+                        </a:prstGeom>
+                        <a:noFill/>
+                        <a:ln w="9525">
+                          <a:noFill/>
+                          <a:miter lim="800000"/>
+                          <a:headEnd/>
+                          <a:tailEnd/>
+                        </a:ln>
+                      </wps:spPr>
+                      <wps:txbx>
+                        <w:txbxContent>
+                          <w:p>
+                            <w:pPr>
+                              <w:jc w:val="right"/>
+                            </w:pPr>
+                            <w:r>
+                              <w:t>Basket</w:t>
+                            </w:r>
+                            <w:r>
+                              <w:t>.php</w:t>
+                            </w:r>
+                          </w:p>
+                        </w:txbxContent>
+                      </wps:txbx>
+                      <wps:bodyPr rot="0" vert="horz" wrap="square" lIns="91440" tIns="45720" rIns="91440" bIns="45720" anchor="t" anchorCtr="0">
+                        <a:spAutoFit/>
+                      </wps:bodyPr>
+                    </wps:wsp>
+                  </a:graphicData>
+                </a:graphic>
+                <wp14:sizeRelH relativeFrom="margin">
+                  <wp14:pctWidth>0</wp14:pctWidth>
+                </wp14:sizeRelH>
+                <wp14:sizeRelV relativeFrom="margin">
+                  <wp14:pctHeight>20000</wp14:pctHeight>
+                </wp14:sizeRelV>
+              </wp:anchor>
+            </w:drawing>
+          </mc:Choice>
+          <mc:Fallback>
+            <w:pict>
+              <v:shape id="_x0000_s1027" type="#_x0000_t202" style="position:absolute;margin-left:10.45pt;margin-top:216.9pt;width:86.95pt;height:110.55pt;z-index:251664384;visibility:visible;mso-wrap-style:square;mso-width-percent:0;mso-height-percent:200;mso-wrap-distance-left:9pt;mso-wrap-distance-top:0;mso-wrap-distance-right:9pt;mso-wrap-distance-bottom:0;mso-position-horizontal:absolute;mso-position-horizontal-relative:text;mso-position-vertical:absolute;mso-position-vertical-relative:text;mso-width-percent:0;mso-height-percent:200;mso-width-relative:margin;mso-height-relative:margin;v-text-anchor:top" o:gfxdata="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" filled="f" stroked="f">
+                <v:textbox style="mso-fit-shape-to-text:t">
+                  <w:txbxContent>
+                    <w:p>
+                      <w:pPr>
+                        <w:jc w:val="right"/>
+                      </w:pPr>
+                      <w:r>
+                        <w:t>Basket</w:t>
+                      </w:r>
+                      <w:r>
+                        <w:t>.php</w:t>
+                      </w:r>
+                    </w:p>
+                  </w:txbxContent>
+                </v:textbox>
+              </v:shape>
+            </w:pict>
+          </mc:Fallback>
+        </mc:AlternateContent>
+      </w:r>
+      <w:r>
+        <w:rPr>
+          <w:noProof/>
+          <w:lang w:eastAsia="en-GB"/>
+        </w:rPr>
+        <mc:AlternateContent>
+          <mc:Choice Requires="wps">
+            <w:drawing>
+              <wp:anchor distT="0" distB="0" distL="114300" distR="114300" simplePos="0" relativeHeight="251660288" behindDoc="0" locked="0" layoutInCell="1" allowOverlap="1" wp14:anchorId="142E3F9B" wp14:editId="4D4AE910">
+                <wp:simplePos x="0" y="0"/>
+                <wp:positionH relativeFrom="column">
+                  <wp:align>center</wp:align>
+                </wp:positionH>
+                <wp:positionV relativeFrom="paragraph">
+                  <wp:posOffset>1866505</wp:posOffset>
+                </wp:positionV>
+                <wp:extent cx="0" cy="886968"/>
+                <wp:effectExtent l="95250" t="0" r="57150" b="66040"/>
+                <wp:wrapNone/>
+                <wp:docPr id="9" name="Straight Arrow Connector 9"/>
+                <wp:cNvGraphicFramePr/>
+                <a:graphic xmlns:a="http://schemas.openxmlformats.org/drawingml/2006/main">
+                  <a:graphicData uri="http://schemas.microsoft.com/office/word/2010/wordprocessingShape">
+                    <wps:wsp>
+                      <wps:cNvCnPr/>
+                      <wps:spPr>
+                        <a:xfrm>
+                          <a:off x="0" y="0"/>
+                          <a:ext cx="0" cy="886968"/>
+                        </a:xfrm>
+                        <a:prstGeom prst="straightConnector1">
+                          <a:avLst/>
+                        </a:prstGeom>
+                        <a:ln>
+                          <a:tailEnd type="arrow"/>
+                        </a:ln>
+                      </wps:spPr>
+                      <wps:style>
+                        <a:lnRef idx="1">
+                          <a:schemeClr val="accent1"/>
+                        </a:lnRef>
+                        <a:fillRef idx="0">
+                          <a:schemeClr val="accent1"/>
+                        </a:fillRef>
+                        <a:effectRef idx="0">
+                          <a:schemeClr val="accent1"/>
+                        </a:effectRef>
+                        <a:fontRef idx="minor">
+                          <a:schemeClr val="tx1"/>
+                        </a:fontRef>
+                      </wps:style>
+                      <wps:bodyPr/>
+                    </wps:wsp>
+                  </a:graphicData>
+                </a:graphic>
+                <wp14:sizeRelV relativeFrom="margin">
+                  <wp14:pctHeight>0</wp14:pctHeight>
+                </wp14:sizeRelV>
+              </wp:anchor>
+            </w:drawing>
+          </mc:Choice>
+          <mc:Fallback>
+            <w:pict>
+              <v:shapetype id="_x0000_t32" coordsize="21600,21600" o:spt="32" o:oned="t" path="m,l21600,21600e" filled="f">
+                <v:path arrowok="t" fillok="f" o:connecttype="none"/>
+                <o:lock v:ext="edit" shapetype="t"/>
+              </v:shapetype>
+              <v:shape id="Straight Arrow Connector 9" o:spid="_x0000_s1026" type="#_x0000_t32" style="position:absolute;margin-left:0;margin-top:146.95pt;width:0;height:69.85pt;z-index:251660288;visibility:visible;mso-wrap-style:square;mso-height-percent:0;mso-wrap-distance-left:9pt;mso-wrap-distance-top:0;mso-wrap-distance-right:9pt;mso-wrap-distance-bottom:0;mso-position-horizontal:center;mso-position-horizontal-relative:text;mso-position-vertical:absolute;mso-position-vertical-relative:text;mso-height-percent:0;mso-height-relative:margin" o:gfxdata="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" strokecolor="#4472c4 [3204]" strokeweight=".5pt">
+                <v:stroke endarrow="open" joinstyle="miter"/>
+              </v:shape>
+            </w:pict>
+          </mc:Fallback>
+        </mc:AlternateContent>
+      </w:r>
+      <w:r>
+        <w:rPr>
+          <w:noProof/>
+          <w:lang w:eastAsia="en-GB"/>
+        </w:rPr>
+        <w:drawing>
+          <wp:anchor distT="0" distB="0" distL="114300" distR="114300" simplePos="0" relativeHeight="251659264" behindDoc="0" locked="0" layoutInCell="1" allowOverlap="1" wp14:anchorId="4DDBD6CA" wp14:editId="05CBE445">
+            <wp:simplePos x="0" y="0"/>
+            <wp:positionH relativeFrom="column">
+              <wp:align>center</wp:align>
+            </wp:positionH>
+            <wp:positionV relativeFrom="paragraph">
+              <wp:posOffset>2750820</wp:posOffset>
+            </wp:positionV>
+            <wp:extent cx="3136265" cy="2514600"/>
+            <wp:effectExtent l="0" t="0" r="6985" b="0"/>
+            <wp:wrapSquare wrapText="bothSides"/>
+            <wp:docPr id="5" name="Picture 5"/>
+            <wp:cNvGraphicFramePr>
+              <a:graphicFrameLocks xmlns:a="http://schemas.openxmlformats.org/drawingml/2006/main" noChangeAspect="1"/>
+            </wp:cNvGraphicFramePr>
+            <a:graphic xmlns:a="http://schemas.openxmlformats.org/drawingml/2006/main">
+              <a:graphicData uri="http://schemas.openxmlformats.org/drawingml/2006/picture">
+                <pic:pic xmlns:pic="http://schemas.openxmlformats.org/drawingml/2006/picture">
+                  <pic:nvPicPr>
+                    <pic:cNvPr id="0" name=""/>
+                    <pic:cNvPicPr/>
+                  </pic:nvPicPr>
+                  <pic:blipFill>
+                    <a:blip r:embed="rId9" cstate="print">
+                      <a:extLst>
+                        <a:ext uri="{28A0092B-C50C-407E-A947-70E740481C1C}">
+                          <a14:useLocalDpi xmlns:a14="http://schemas.microsoft.com/office/drawing/2010/main" val="0"/>
+                        </a:ext>
+                      </a:extLst>
+                    </a:blip>
+                    <a:stretch>
+                      <a:fillRect/>
+                    </a:stretch>
+                  </pic:blipFill>
+                  <pic:spPr>
+                    <a:xfrm>
+                      <a:off x="0" y="0"/>
+                      <a:ext cx="3136392" cy="2514600"/>
+                    </a:xfrm>
+                    <a:prstGeom prst="rect">
+                      <a:avLst/>
+                    </a:prstGeom>
+                  </pic:spPr>
+                </pic:pic>
+              </a:graphicData>
+            </a:graphic>
+            <wp14:sizeRelH relativeFrom="page">
+              <wp14:pctWidth>0</wp14:pctWidth>
+            </wp14:sizeRelH>
+            <wp14:sizeRelV relativeFrom="page">
+              <wp14:pctHeight>0</wp14:pctHeight>
+            </wp14:sizeRelV>
+          </wp:anchor>
+        </w:drawing>
+      </w:r>
+      <w:r>
+        <w:br w:type="page"/>
+      </w:r>
+    </w:p>
+    <w:p>
+      <w:pPr>
+        <w:pStyle w:val="Heading3"/>
+        <w:ind w:firstLine="720"/>
+      </w:pPr>
+      <w:r>
+        <w:lastRenderedPageBreak/>
+        <w:t>Admin User storyboard</w:t>
+      </w:r>
+    </w:p>
+    <w:p/>
+    <w:p>
+      <w:r>
+        <w:rPr>
+          <w:noProof/>
+          <w:lang w:eastAsia="en-GB"/>
+        </w:rPr>
+        <w:drawing>
+          <wp:anchor distT="0" distB="0" distL="114300" distR="114300" simplePos="0" relativeHeight="251665408" behindDoc="0" locked="0" layoutInCell="1" allowOverlap="1" wp14:anchorId="151BABA0" wp14:editId="6193C51B">
+            <wp:simplePos x="0" y="0"/>
+            <wp:positionH relativeFrom="column">
+              <wp:align>center</wp:align>
+            </wp:positionH>
+            <wp:positionV relativeFrom="paragraph">
+              <wp:posOffset>116840</wp:posOffset>
+            </wp:positionV>
+            <wp:extent cx="3145536" cy="2514600"/>
+            <wp:effectExtent l="0" t="0" r="0" b="0"/>
+            <wp:wrapSquare wrapText="bothSides"/>
+            <wp:docPr id="11" name="Picture 11"/>
+            <wp:cNvGraphicFramePr>
+              <a:graphicFrameLocks xmlns:a="http://schemas.openxmlformats.org/drawingml/2006/main" noChangeAspect="1"/>
+            </wp:cNvGraphicFramePr>
+            <a:graphic xmlns:a="http://schemas.openxmlformats.org/drawingml/2006/main">
+              <a:graphicData uri="http://schemas.openxmlformats.org/drawingml/2006/picture">
+                <pic:pic xmlns:pic="http://schemas.openxmlformats.org/drawingml/2006/picture">
+                  <pic:nvPicPr>
+                    <pic:cNvPr id="0" name=""/>
+                    <pic:cNvPicPr/>
+                  </pic:nvPicPr>
+                  <pic:blipFill>
+                    <a:blip r:embed="rId10" cstate="print">
+                      <a:extLst>
+                        <a:ext uri="{28A0092B-C50C-407E-A947-70E740481C1C}">
+                          <a14:useLocalDpi xmlns:a14="http://schemas.microsoft.com/office/drawing/2010/main" val="0"/>
+                        </a:ext>
+                      </a:extLst>
+                    </a:blip>
+                    <a:stretch>
+                      <a:fillRect/>
+                    </a:stretch>
+                  </pic:blipFill>
+                  <pic:spPr>
+                    <a:xfrm>
+                      <a:off x="0" y="0"/>
+                      <a:ext cx="3145536" cy="2514600"/>
+                    </a:xfrm>
+                    <a:prstGeom prst="rect">
+                      <a:avLst/>
+                    </a:prstGeom>
+                  </pic:spPr>
+                </pic:pic>
+              </a:graphicData>
+            </a:graphic>
+            <wp14:sizeRelH relativeFrom="page">
+              <wp14:pctWidth>0</wp14:pctWidth>
+            </wp14:sizeRelH>
+            <wp14:sizeRelV relativeFrom="page">
+              <wp14:pctHeight>0</wp14:pctHeight>
+            </wp14:sizeRelV>
+          </wp:anchor>
+        </w:drawing>
+      </w:r>
+    </w:p>
+    <w:p>
+      <w:bookmarkStart w:id="0" w:name="_GoBack"/>
+      <w:bookmarkEnd w:id="0"/>
+      <w:r>
+        <w:rPr>
+          <w:noProof/>
+          <w:lang w:eastAsia="en-GB"/>
+        </w:rPr>
+        <mc:AlternateContent>
+          <mc:Choice Requires="wps">
+            <w:drawing>
+              <wp:anchor distT="0" distB="0" distL="114300" distR="114300" simplePos="0" relativeHeight="251669504" behindDoc="0" locked="0" layoutInCell="1" allowOverlap="1">
+                <wp:simplePos x="0" y="0"/>
+                <wp:positionH relativeFrom="column">
+                  <wp:posOffset>1820174</wp:posOffset>
+                </wp:positionH>
+                <wp:positionV relativeFrom="paragraph">
+                  <wp:posOffset>1157616</wp:posOffset>
+                </wp:positionV>
+                <wp:extent cx="2165230" cy="1932221"/>
+                <wp:effectExtent l="0" t="0" r="64135" b="49530"/>
+                <wp:wrapNone/>
+                <wp:docPr id="15" name="Straight Arrow Connector 15"/>
+                <wp:cNvGraphicFramePr/>
+                <a:graphic xmlns:a="http://schemas.openxmlformats.org/drawingml/2006/main">
+                  <a:graphicData uri="http://schemas.microsoft.com/office/word/2010/wordprocessingShape">
+                    <wps:wsp>
+                      <wps:cNvCnPr/>
+                      <wps:spPr>
+                        <a:xfrm>
+                          <a:off x="0" y="0"/>
+                          <a:ext cx="2165230" cy="1932221"/>
+                        </a:xfrm>
+                        <a:prstGeom prst="straightConnector1">
+                          <a:avLst/>
+                        </a:prstGeom>
+                        <a:ln>
+                          <a:tailEnd type="arrow"/>
+                        </a:ln>
+                      </wps:spPr>
+                      <wps:style>
+                        <a:lnRef idx="1">
+                          <a:schemeClr val="accent1"/>
+                        </a:lnRef>
+                        <a:fillRef idx="0">
+                          <a:schemeClr val="accent1"/>
+                        </a:fillRef>
+                        <a:effectRef idx="0">
+                          <a:schemeClr val="accent1"/>
+                        </a:effectRef>
+                        <a:fontRef idx="minor">
+                          <a:schemeClr val="tx1"/>
+                        </a:fontRef>
+                      </wps:style>
+                      <wps:bodyPr/>
+                    </wps:wsp>
+                  </a:graphicData>
+                </a:graphic>
+              </wp:anchor>
+            </w:drawing>
+          </mc:Choice>
+          <mc:Fallback>
+            <w:pict>
+              <v:shape id="Straight Arrow Connector 15" o:spid="_x0000_s1026" type="#_x0000_t32" style="position:absolute;margin-left:143.3pt;margin-top:91.15pt;width:170.5pt;height:152.15pt;z-index:251669504;visibility:visible;mso-wrap-style:square;mso-wrap-distance-left:9pt;mso-wrap-distance-top:0;mso-wrap-distance-right:9pt;mso-wrap-distance-bottom:0;mso-position-horizontal:absolute;mso-position-horizontal-relative:text;mso-position-vertical:absolute;mso-position-vertical-relative:text" o:gfxdata="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" strokecolor="#4472c4 [3204]" strokeweight=".5pt">
+                <v:stroke endarrow="open" joinstyle="miter"/>
+              </v:shape>
+            </w:pict>
+          </mc:Fallback>
+        </mc:AlternateContent>
+      </w:r>
+      <w:r>
+        <w:rPr>
+          <w:noProof/>
+          <w:lang w:eastAsia="en-GB"/>
+        </w:rPr>
+        <mc:AlternateContent>
+          <mc:Choice Requires="wps">
+            <w:drawing>
+              <wp:anchor distT="0" distB="0" distL="114300" distR="114300" simplePos="0" relativeHeight="251668480" behindDoc="0" locked="0" layoutInCell="1" allowOverlap="1">
+                <wp:simplePos x="0" y="0"/>
+                <wp:positionH relativeFrom="column">
+                  <wp:posOffset>17253</wp:posOffset>
+                </wp:positionH>
+                <wp:positionV relativeFrom="paragraph">
+                  <wp:posOffset>890198</wp:posOffset>
+                </wp:positionV>
+                <wp:extent cx="1397479" cy="2199736"/>
+                <wp:effectExtent l="38100" t="0" r="31750" b="48260"/>
+                <wp:wrapNone/>
+                <wp:docPr id="14" name="Straight Arrow Connector 14"/>
+                <wp:cNvGraphicFramePr/>
+                <a:graphic xmlns:a="http://schemas.openxmlformats.org/drawingml/2006/main">
+                  <a:graphicData uri="http://schemas.microsoft.com/office/word/2010/wordprocessingShape">
+                    <wps:wsp>
+                      <wps:cNvCnPr/>
+                      <wps:spPr>
+                        <a:xfrm flipH="1">
+                          <a:off x="0" y="0"/>
+                          <a:ext cx="1397479" cy="2199736"/>
+                        </a:xfrm>
+                        <a:prstGeom prst="straightConnector1">
+                          <a:avLst/>
+                        </a:prstGeom>
+                        <a:ln>
+                          <a:tailEnd type="arrow"/>
+                        </a:ln>
+                      </wps:spPr>
+                      <wps:style>
+                        <a:lnRef idx="1">
+                          <a:schemeClr val="accent1"/>
+                        </a:lnRef>
+                        <a:fillRef idx="0">
+                          <a:schemeClr val="accent1"/>
+                        </a:fillRef>
+                        <a:effectRef idx="0">
+                          <a:schemeClr val="accent1"/>
+                        </a:effectRef>
+                        <a:fontRef idx="minor">
+                          <a:schemeClr val="tx1"/>
+                        </a:fontRef>
+                      </wps:style>
+                      <wps:bodyPr/>
+                    </wps:wsp>
+                  </a:graphicData>
+                </a:graphic>
+              </wp:anchor>
+            </w:drawing>
+          </mc:Choice>
+          <mc:Fallback>
+            <w:pict>
+              <v:shape id="Straight Arrow Connector 14" o:spid="_x0000_s1026" type="#_x0000_t32" style="position:absolute;margin-left:1.35pt;margin-top:70.1pt;width:110.05pt;height:173.2pt;flip:x;z-index:251668480;visibility:visible;mso-wrap-style:square;mso-wrap-distance-left:9pt;mso-wrap-distance-top:0;mso-wrap-distance-right:9pt;mso-wrap-distance-bottom:0;mso-position-horizontal:absolute;mso-position-horizontal-relative:text;mso-position-vertical:absolute;mso-position-vertical-relative:text" o:gfxdata="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" strokecolor="#4472c4 [3204]" strokeweight=".5pt">
+                <v:stroke endarrow="open" joinstyle="miter"/>
+              </v:shape>
+            </w:pict>
+          </mc:Fallback>
+        </mc:AlternateContent>
+      </w:r>
+      <w:r>
+        <w:rPr>
+          <w:noProof/>
+          <w:lang w:eastAsia="en-GB"/>
+        </w:rPr>
+        <w:drawing>
+          <wp:anchor distT="0" distB="0" distL="114300" distR="114300" simplePos="0" relativeHeight="251667456" behindDoc="0" locked="0" layoutInCell="1" allowOverlap="1" wp14:anchorId="77851423" wp14:editId="47626924">
+            <wp:simplePos x="0" y="0"/>
+            <wp:positionH relativeFrom="column">
+              <wp:posOffset>3296285</wp:posOffset>
+            </wp:positionH>
+            <wp:positionV relativeFrom="paragraph">
+              <wp:posOffset>3012440</wp:posOffset>
+            </wp:positionV>
+            <wp:extent cx="3159760" cy="2527300"/>
+            <wp:effectExtent l="0" t="0" r="2540" b="6350"/>
+            <wp:wrapSquare wrapText="bothSides"/>
+            <wp:docPr id="13" name="Picture 13"/>
+            <wp:cNvGraphicFramePr>
+              <a:graphicFrameLocks xmlns:a="http://schemas.openxmlformats.org/drawingml/2006/main" noChangeAspect="1"/>
+            </wp:cNvGraphicFramePr>
+            <a:graphic xmlns:a="http://schemas.openxmlformats.org/drawingml/2006/main">
+              <a:graphicData uri="http://schemas.openxmlformats.org/drawingml/2006/picture">
+                <pic:pic xmlns:pic="http://schemas.openxmlformats.org/drawingml/2006/picture">
+                  <pic:nvPicPr>
+                    <pic:cNvPr id="0" name=""/>
+                    <pic:cNvPicPr/>
+                  </pic:nvPicPr>
+                  <pic:blipFill>
+                    <a:blip r:embed="rId11" cstate="print">
+                      <a:extLst>
+                        <a:ext uri="{28A0092B-C50C-407E-A947-70E740481C1C}">
+                          <a14:useLocalDpi xmlns:a14="http://schemas.microsoft.com/office/drawing/2010/main" val="0"/>
+                        </a:ext>
+                      </a:extLst>
+                    </a:blip>
+                    <a:stretch>
+                      <a:fillRect/>
+                    </a:stretch>
+                  </pic:blipFill>
+                  <pic:spPr>
+                    <a:xfrm>
+                      <a:off x="0" y="0"/>
+                      <a:ext cx="3159760" cy="2527300"/>
+                    </a:xfrm>
+                    <a:prstGeom prst="rect">
+                      <a:avLst/>
+                    </a:prstGeom>
+                  </pic:spPr>
+                </pic:pic>
+              </a:graphicData>
+            </a:graphic>
+            <wp14:sizeRelH relativeFrom="page">
+              <wp14:pctWidth>0</wp14:pctWidth>
+            </wp14:sizeRelH>
+            <wp14:sizeRelV relativeFrom="page">
+              <wp14:pctHeight>0</wp14:pctHeight>
+            </wp14:sizeRelV>
+          </wp:anchor>
+        </w:drawing>
+      </w:r>
+      <w:r>
+        <w:rPr>
+          <w:noProof/>
+          <w:lang w:eastAsia="en-GB"/>
+        </w:rPr>
+        <w:drawing>
+          <wp:anchor distT="0" distB="0" distL="114300" distR="114300" simplePos="0" relativeHeight="251666432" behindDoc="0" locked="0" layoutInCell="1" allowOverlap="1" wp14:anchorId="61167B9D" wp14:editId="36911951">
+            <wp:simplePos x="0" y="0"/>
+            <wp:positionH relativeFrom="column">
+              <wp:posOffset>-509270</wp:posOffset>
+            </wp:positionH>
+            <wp:positionV relativeFrom="paragraph">
+              <wp:posOffset>3013075</wp:posOffset>
+            </wp:positionV>
+            <wp:extent cx="3126740" cy="2505075"/>
+            <wp:effectExtent l="0" t="0" r="0" b="9525"/>
+            <wp:wrapSquare wrapText="bothSides"/>
+            <wp:docPr id="12" name="Picture 12"/>
+            <wp:cNvGraphicFramePr>
+              <a:graphicFrameLocks xmlns:a="http://schemas.openxmlformats.org/drawingml/2006/main" noChangeAspect="1"/>
+            </wp:cNvGraphicFramePr>
+            <a:graphic xmlns:a="http://schemas.openxmlformats.org/drawingml/2006/main">
+              <a:graphicData uri="http://schemas.openxmlformats.org/drawingml/2006/picture">
+                <pic:pic xmlns:pic="http://schemas.openxmlformats.org/drawingml/2006/picture">
+                  <pic:nvPicPr>
+                    <pic:cNvPr id="0" name=""/>
+                    <pic:cNvPicPr/>
+                  </pic:nvPicPr>
+                  <pic:blipFill>
+                    <a:blip r:embed="rId12" cstate="print">
+                      <a:extLst>
+                        <a:ext uri="{28A0092B-C50C-407E-A947-70E740481C1C}">
+                          <a14:useLocalDpi xmlns:a14="http://schemas.microsoft.com/office/drawing/2010/main" val="0"/>
+                        </a:ext>
+                      </a:extLst>
+                    </a:blip>
+                    <a:stretch>
+                      <a:fillRect/>
+                    </a:stretch>
+                  </pic:blipFill>
+                  <pic:spPr>
+                    <a:xfrm>
+                      <a:off x="0" y="0"/>
+                      <a:ext cx="3126740" cy="2505075"/>
+                    </a:xfrm>
+                    <a:prstGeom prst="rect">
+                      <a:avLst/>
+                    </a:prstGeom>
+                  </pic:spPr>
+                </pic:pic>
+              </a:graphicData>
+            </a:graphic>
+            <wp14:sizeRelH relativeFrom="page">
+              <wp14:pctWidth>0</wp14:pctWidth>
+            </wp14:sizeRelH>
+            <wp14:sizeRelV relativeFrom="page">
+              <wp14:pctHeight>0</wp14:pctHeight>
+            </wp14:sizeRelV>
+          </wp:anchor>
+        </w:drawing>
+      </w:r>
+      <w:r>
+        <w:br w:type="page"/>
+      </w:r>
+    </w:p>
     <w:p>
       <w:pPr>
         <w:pStyle w:val="Heading1"/>
@@ -728,7 +1480,7 @@
                     <pic:cNvPicPr/>
                   </pic:nvPicPr>
                   <pic:blipFill>
-                    <a:blip r:embed="rId8"/>
+                    <a:blip r:embed="rId13"/>
                     <a:stretch>
                       <a:fillRect/>
                     </a:stretch>
@@ -798,7 +1550,7 @@
                     <pic:cNvPicPr/>
                   </pic:nvPicPr>
                   <pic:blipFill>
-                    <a:blip r:embed="rId9"/>
+                    <a:blip r:embed="rId14"/>
                     <a:stretch>
                       <a:fillRect/>
                     </a:stretch>
@@ -819,12 +1571,12 @@
         </w:drawing>
       </w:r>
     </w:p>
-    <w:p/>
     <w:p>
       <w:pPr>
         <w:pStyle w:val="Heading2"/>
       </w:pPr>
       <w:r>
+        <w:lastRenderedPageBreak/>
         <w:t>Data Dictionary</w:t>
       </w:r>
     </w:p>
@@ -855,7 +1607,7 @@
                     <pic:cNvPicPr/>
                   </pic:nvPicPr>
                   <pic:blipFill>
-                    <a:blip r:embed="rId10"/>
+                    <a:blip r:embed="rId15"/>
                     <a:stretch>
                       <a:fillRect/>
                     </a:stretch>
@@ -876,12 +1628,18 @@
         </w:drawing>
       </w:r>
     </w:p>
-    <w:p>
-      <w:bookmarkStart w:id="0" w:name="_GoBack"/>
-      <w:bookmarkEnd w:id="0"/>
-    </w:p>
+    <w:p/>
+    <w:p>
+      <w:pPr>
+        <w:pStyle w:val="Heading2"/>
+      </w:pPr>
+      <w:r>
+        <w:t>UML Diagrams</w:t>
+      </w:r>
+    </w:p>
+    <w:p/>
     <w:sectPr>
-      <w:footerReference w:type="default" r:id="rId11"/>
+      <w:footerReference w:type="default" r:id="rId16"/>
       <w:pgSz w:w="11906" w:h="16838"/>
       <w:pgMar w:top="1440" w:right="1440" w:bottom="1440" w:left="1440" w:header="708" w:footer="708" w:gutter="0"/>
       <w:cols w:space="708"/>
@@ -2588,7 +3346,7 @@
   <a:extraClrSchemeLst/>
   <a:extLst>
     <a:ext uri="{05A4C25C-085E-4340-85A3-A5531E510DB2}">
-      <thm15:themeFamily xmlns="" xmlns:thm15="http://schemas.microsoft.com/office/thememl/2012/main" name="Office Theme" id="{62F939B6-93AF-4DB8-9C6B-D6C7DFDC589F}" vid="{4A3C46E8-61CC-4603-A589-7422A47A8E4A}"/>
+      <thm15:themeFamily xmlns:thm15="http://schemas.microsoft.com/office/thememl/2012/main" xmlns="" name="Office Theme" id="{62F939B6-93AF-4DB8-9C6B-D6C7DFDC589F}" vid="{4A3C46E8-61CC-4603-A589-7422A47A8E4A}"/>
     </a:ext>
   </a:extLst>
 </a:theme>

</xml_diff>

<commit_message>
Added activity diagrams + views
</commit_message>
<xml_diff>
--- a/Coursework/ISAD251 Database Application Fact Sheet.docx
+++ b/Coursework/ISAD251 Database Application Fact Sheet.docx
@@ -906,10 +906,7 @@
                               <w:jc w:val="right"/>
                             </w:pPr>
                             <w:r>
-                              <w:t>Basket</w:t>
-                            </w:r>
-                            <w:r>
-                              <w:t>.php</w:t>
+                              <w:t>Basket.php</w:t>
                             </w:r>
                           </w:p>
                         </w:txbxContent>
@@ -939,10 +936,7 @@
                         <w:jc w:val="right"/>
                       </w:pPr>
                       <w:r>
-                        <w:t>Basket</w:t>
-                      </w:r>
-                      <w:r>
-                        <w:t>.php</w:t>
+                        <w:t>Basket.php</w:t>
                       </w:r>
                     </w:p>
                   </w:txbxContent>
@@ -1166,8 +1160,6 @@
       </w:r>
     </w:p>
     <w:p>
-      <w:bookmarkStart w:id="0" w:name="_GoBack"/>
-      <w:bookmarkEnd w:id="0"/>
       <w:r>
         <w:rPr>
           <w:noProof/>
@@ -1535,9 +1527,9 @@
           <w:lang w:eastAsia="en-GB"/>
         </w:rPr>
         <w:drawing>
-          <wp:inline distT="0" distB="0" distL="0" distR="0" wp14:anchorId="026D0D88" wp14:editId="20F853E0">
-            <wp:extent cx="4242952" cy="3370952"/>
-            <wp:effectExtent l="0" t="0" r="5715" b="1270"/>
+          <wp:inline distT="0" distB="0" distL="0" distR="0" wp14:anchorId="354E8A3F" wp14:editId="2E0D7F37">
+            <wp:extent cx="4205955" cy="3299156"/>
+            <wp:effectExtent l="0" t="0" r="4445" b="0"/>
             <wp:docPr id="1" name="Picture 1"/>
             <wp:cNvGraphicFramePr>
               <a:graphicFrameLocks xmlns:a="http://schemas.openxmlformats.org/drawingml/2006/main" noChangeAspect="1"/>
@@ -1546,7 +1538,7 @@
               <a:graphicData uri="http://schemas.openxmlformats.org/drawingml/2006/picture">
                 <pic:pic xmlns:pic="http://schemas.openxmlformats.org/drawingml/2006/picture">
                   <pic:nvPicPr>
-                    <pic:cNvPr id="1" name=""/>
+                    <pic:cNvPr id="0" name=""/>
                     <pic:cNvPicPr/>
                   </pic:nvPicPr>
                   <pic:blipFill>
@@ -1558,7 +1550,7 @@
                   <pic:spPr>
                     <a:xfrm>
                       <a:off x="0" y="0"/>
-                      <a:ext cx="4256327" cy="3381578"/>
+                      <a:ext cx="4208760" cy="3301356"/>
                     </a:xfrm>
                     <a:prstGeom prst="rect">
                       <a:avLst/>
@@ -1582,7 +1574,7 @@
     </w:p>
     <w:p>
       <w:r>
-        <w:t xml:space="preserve">This data dictionary shows the contents and provides a well-defined description of the contents, format and structure of the database. </w:t>
+        <w:t xml:space="preserve">This data dictionary provides a well-defined description of the contents, format and structure of the database. </w:t>
       </w:r>
     </w:p>
     <w:p>
@@ -1637,9 +1629,1769 @@
         <w:t>UML Diagrams</w:t>
       </w:r>
     </w:p>
+    <w:p>
+      <w:r>
+        <w:t xml:space="preserve">UML diagrams help to model the structure and behaviour of the application as a whole. By creating activity diagrams for the three-layers of the application we will be able to gain a clearer understanding on the architecture and relationships between classes. </w:t>
+      </w:r>
+    </w:p>
+    <w:p>
+      <w:pPr>
+        <w:pStyle w:val="Heading3"/>
+        <w:ind w:firstLine="720"/>
+      </w:pPr>
+      <w:r>
+        <w:t>Activity Diagrams</w:t>
+      </w:r>
+    </w:p>
+    <w:p>
+      <w:r>
+        <w:t>The activity diagram is a behavioural diagram that will show the flow of the application fro</w:t>
+      </w:r>
+      <w:r>
+        <w:t>m a specified start</w:t>
+      </w:r>
+      <w:r>
+        <w:t xml:space="preserve"> and </w:t>
+      </w:r>
+      <w:r>
+        <w:t>finish</w:t>
+      </w:r>
+      <w:r>
+        <w:t xml:space="preserve"> point</w:t>
+      </w:r>
+      <w:r>
+        <w:t>.</w:t>
+      </w:r>
+      <w:r>
+        <w:t xml:space="preserve"> </w:t>
+      </w:r>
+    </w:p>
+    <w:p>
+      <w:r>
+        <w:t>The activity diagrams</w:t>
+      </w:r>
+      <w:r>
+        <w:t xml:space="preserve"> represent</w:t>
+      </w:r>
+      <w:r>
+        <w:t xml:space="preserve"> the stored procedures that will be used </w:t>
+      </w:r>
+      <w:r>
+        <w:t xml:space="preserve">in order </w:t>
+      </w:r>
+      <w:r>
+        <w:t>to achieve the functionality requirements.</w:t>
+      </w:r>
+    </w:p>
+    <w:tbl>
+      <w:tblPr>
+        <w:tblStyle w:val="TableGrid"/>
+        <w:tblW w:w="0" w:type="auto"/>
+        <w:tblLook w:val="04A0" w:firstRow="1" w:lastRow="0" w:firstColumn="1" w:lastColumn="0" w:noHBand="0" w:noVBand="1"/>
+      </w:tblPr>
+      <w:tblGrid>
+        <w:gridCol w:w="2628"/>
+        <w:gridCol w:w="6614"/>
+      </w:tblGrid>
+      <w:tr>
+        <w:tc>
+          <w:tcPr>
+            <w:tcW w:w="2628" w:type="dxa"/>
+          </w:tcPr>
+          <w:p>
+            <w:r>
+              <w:t>Operation name</w:t>
+            </w:r>
+          </w:p>
+        </w:tc>
+        <w:tc>
+          <w:tcPr>
+            <w:tcW w:w="6614" w:type="dxa"/>
+          </w:tcPr>
+          <w:p>
+            <w:r>
+              <w:t>Enter_Order</w:t>
+            </w:r>
+          </w:p>
+        </w:tc>
+      </w:tr>
+      <w:tr>
+        <w:tc>
+          <w:tcPr>
+            <w:tcW w:w="2628" w:type="dxa"/>
+          </w:tcPr>
+          <w:p>
+            <w:r>
+              <w:t>Involved tables</w:t>
+            </w:r>
+          </w:p>
+        </w:tc>
+        <w:tc>
+          <w:tcPr>
+            <w:tcW w:w="6614" w:type="dxa"/>
+          </w:tcPr>
+          <w:p>
+            <w:r>
+              <w:t>Customer, Order, OrderDetails</w:t>
+            </w:r>
+          </w:p>
+        </w:tc>
+      </w:tr>
+      <w:tr>
+        <w:tc>
+          <w:tcPr>
+            <w:tcW w:w="2628" w:type="dxa"/>
+          </w:tcPr>
+          <w:p>
+            <w:r>
+              <w:t xml:space="preserve">Overview </w:t>
+            </w:r>
+          </w:p>
+        </w:tc>
+        <w:tc>
+          <w:tcPr>
+            <w:tcW w:w="6614" w:type="dxa"/>
+          </w:tcPr>
+          <w:p>
+            <w:r>
+              <w:t>W</w:t>
+            </w:r>
+            <w:r>
+              <w:t>hen a customer confirms an order</w:t>
+            </w:r>
+          </w:p>
+        </w:tc>
+      </w:tr>
+      <w:tr>
+        <w:tc>
+          <w:tcPr>
+            <w:tcW w:w="2628" w:type="dxa"/>
+          </w:tcPr>
+          <w:p>
+            <w:r>
+              <w:t>Pre-condition</w:t>
+            </w:r>
+          </w:p>
+        </w:tc>
+        <w:tc>
+          <w:tcPr>
+            <w:tcW w:w="6614" w:type="dxa"/>
+          </w:tcPr>
+          <w:p>
+            <w:r>
+              <w:t>All tables involved have been created</w:t>
+            </w:r>
+          </w:p>
+        </w:tc>
+      </w:tr>
+      <w:tr>
+        <w:tc>
+          <w:tcPr>
+            <w:tcW w:w="2628" w:type="dxa"/>
+          </w:tcPr>
+          <w:p>
+            <w:r>
+              <w:t>Post-condition</w:t>
+            </w:r>
+          </w:p>
+        </w:tc>
+        <w:tc>
+          <w:tcPr>
+            <w:tcW w:w="6614" w:type="dxa"/>
+          </w:tcPr>
+          <w:p>
+            <w:r>
+              <w:t>A new record is added into the order table</w:t>
+            </w:r>
+          </w:p>
+        </w:tc>
+      </w:tr>
+      <w:tr>
+        <w:tc>
+          <w:tcPr>
+            <w:tcW w:w="2628" w:type="dxa"/>
+          </w:tcPr>
+          <w:p>
+            <w:r>
+              <w:t>Input parameters</w:t>
+            </w:r>
+          </w:p>
+        </w:tc>
+        <w:tc>
+          <w:tcPr>
+            <w:tcW w:w="6614" w:type="dxa"/>
+          </w:tcPr>
+          <w:p>
+            <w:r>
+              <w:t xml:space="preserve">@Datetime, @Total price, @CustomerID, </w:t>
+            </w:r>
+            <w:r>
+              <w:t>[</w:t>
+            </w:r>
+            <w:r>
+              <w:t>@ProductID</w:t>
+            </w:r>
+            <w:r>
+              <w:t>, @Quantity</w:t>
+            </w:r>
+            <w:r>
+              <w:t xml:space="preserve">] </w:t>
+            </w:r>
+            <w:r>
+              <w:t>for as many products in order</w:t>
+            </w:r>
+          </w:p>
+        </w:tc>
+      </w:tr>
+      <w:tr>
+        <w:tc>
+          <w:tcPr>
+            <w:tcW w:w="2628" w:type="dxa"/>
+          </w:tcPr>
+          <w:p>
+            <w:r>
+              <w:t>Output parameters</w:t>
+            </w:r>
+          </w:p>
+        </w:tc>
+        <w:tc>
+          <w:tcPr>
+            <w:tcW w:w="6614" w:type="dxa"/>
+          </w:tcPr>
+          <w:p>
+            <w:r>
+              <w:t>None</w:t>
+            </w:r>
+          </w:p>
+        </w:tc>
+      </w:tr>
+      <w:tr>
+        <w:tc>
+          <w:tcPr>
+            <w:tcW w:w="2628" w:type="dxa"/>
+          </w:tcPr>
+          <w:p>
+            <w:r>
+              <w:t>Return value</w:t>
+            </w:r>
+          </w:p>
+        </w:tc>
+        <w:tc>
+          <w:tcPr>
+            <w:tcW w:w="6614" w:type="dxa"/>
+          </w:tcPr>
+          <w:p>
+            <w:r>
+              <w:t>N</w:t>
+            </w:r>
+            <w:r>
+              <w:t>one</w:t>
+            </w:r>
+          </w:p>
+        </w:tc>
+      </w:tr>
+    </w:tbl>
+    <w:p>
+      <w:r>
+        <w:rPr>
+          <w:noProof/>
+          <w:lang w:eastAsia="en-GB"/>
+        </w:rPr>
+        <mc:AlternateContent>
+          <mc:Choice Requires="wps">
+            <w:drawing>
+              <wp:anchor distT="0" distB="0" distL="114300" distR="114300" simplePos="0" relativeHeight="251671552" behindDoc="0" locked="0" layoutInCell="1" allowOverlap="1" wp14:anchorId="315D50A4" wp14:editId="63EB6271">
+                <wp:simplePos x="0" y="0"/>
+                <wp:positionH relativeFrom="column">
+                  <wp:posOffset>1138687</wp:posOffset>
+                </wp:positionH>
+                <wp:positionV relativeFrom="paragraph">
+                  <wp:posOffset>112371</wp:posOffset>
+                </wp:positionV>
+                <wp:extent cx="4649314" cy="978010"/>
+                <wp:effectExtent l="0" t="0" r="0" b="0"/>
+                <wp:wrapNone/>
+                <wp:docPr id="7" name="Text Box 2"/>
+                <wp:cNvGraphicFramePr>
+                  <a:graphicFrameLocks xmlns:a="http://schemas.openxmlformats.org/drawingml/2006/main"/>
+                </wp:cNvGraphicFramePr>
+                <a:graphic xmlns:a="http://schemas.openxmlformats.org/drawingml/2006/main">
+                  <a:graphicData uri="http://schemas.microsoft.com/office/word/2010/wordprocessingShape">
+                    <wps:wsp>
+                      <wps:cNvSpPr txBox="1">
+                        <a:spLocks noChangeArrowheads="1"/>
+                      </wps:cNvSpPr>
+                      <wps:spPr bwMode="auto">
+                        <a:xfrm>
+                          <a:off x="0" y="0"/>
+                          <a:ext cx="4649314" cy="978010"/>
+                        </a:xfrm>
+                        <a:prstGeom prst="rect">
+                          <a:avLst/>
+                        </a:prstGeom>
+                        <a:noFill/>
+                        <a:ln w="9525">
+                          <a:noFill/>
+                          <a:miter lim="800000"/>
+                          <a:headEnd/>
+                          <a:tailEnd/>
+                        </a:ln>
+                      </wps:spPr>
+                      <wps:txbx>
+                        <w:txbxContent>
+                          <w:p>
+                            <w:r>
+                              <w:t>“</w:t>
+                            </w:r>
+                            <w:r>
+                              <w:t>As a customer I wish to order a drink/snack.</w:t>
+                            </w:r>
+                            <w:r>
+                              <w:t>”</w:t>
+                            </w:r>
+                          </w:p>
+                          <w:p>
+                            <w:r>
+                              <w:t>This stored procedure maps back to the customer user story and will help to meet the functional requirements specified in the brief.</w:t>
+                            </w:r>
+                          </w:p>
+                          <w:p/>
+                        </w:txbxContent>
+                      </wps:txbx>
+                      <wps:bodyPr rot="0" vert="horz" wrap="square" lIns="91440" tIns="45720" rIns="91440" bIns="45720" anchor="t" anchorCtr="0">
+                        <a:noAutofit/>
+                      </wps:bodyPr>
+                    </wps:wsp>
+                  </a:graphicData>
+                </a:graphic>
+                <wp14:sizeRelH relativeFrom="margin">
+                  <wp14:pctWidth>0</wp14:pctWidth>
+                </wp14:sizeRelH>
+                <wp14:sizeRelV relativeFrom="margin">
+                  <wp14:pctHeight>0</wp14:pctHeight>
+                </wp14:sizeRelV>
+              </wp:anchor>
+            </w:drawing>
+          </mc:Choice>
+          <mc:Fallback>
+            <w:pict>
+              <v:shape id="_x0000_s1028" type="#_x0000_t202" style="position:absolute;margin-left:89.65pt;margin-top:8.85pt;width:366.1pt;height:77pt;z-index:251671552;visibility:visible;mso-wrap-style:square;mso-width-percent:0;mso-height-percent:0;mso-wrap-distance-left:9pt;mso-wrap-distance-top:0;mso-wrap-distance-right:9pt;mso-wrap-distance-bottom:0;mso-position-horizontal:absolute;mso-position-horizontal-relative:text;mso-position-vertical:absolute;mso-position-vertical-relative:text;mso-width-percent:0;mso-height-percent:0;mso-width-relative:margin;mso-height-relative:margin;v-text-anchor:top" o:gfxdata="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" filled="f" stroked="f">
+                <v:textbox>
+                  <w:txbxContent>
+                    <w:p>
+                      <w:r>
+                        <w:t>“</w:t>
+                      </w:r>
+                      <w:r>
+                        <w:t>As a customer I wish to order a drink/snack.</w:t>
+                      </w:r>
+                      <w:r>
+                        <w:t>”</w:t>
+                      </w:r>
+                    </w:p>
+                    <w:p>
+                      <w:r>
+                        <w:t>This stored procedure maps back to the customer user story and will help to meet the functional requirements specified in the brief.</w:t>
+                      </w:r>
+                    </w:p>
+                    <w:p/>
+                  </w:txbxContent>
+                </v:textbox>
+              </v:shape>
+            </w:pict>
+          </mc:Fallback>
+        </mc:AlternateContent>
+      </w:r>
+      <w:r>
+        <w:rPr>
+          <w:noProof/>
+          <w:lang w:eastAsia="en-GB"/>
+        </w:rPr>
+        <w:drawing>
+          <wp:inline distT="0" distB="0" distL="0" distR="0" wp14:anchorId="004902DA" wp14:editId="0BFF142E">
+            <wp:extent cx="1138687" cy="2311585"/>
+            <wp:effectExtent l="0" t="0" r="4445" b="0"/>
+            <wp:docPr id="4" name="Picture 4"/>
+            <wp:cNvGraphicFramePr>
+              <a:graphicFrameLocks xmlns:a="http://schemas.openxmlformats.org/drawingml/2006/main" noChangeAspect="1"/>
+            </wp:cNvGraphicFramePr>
+            <a:graphic xmlns:a="http://schemas.openxmlformats.org/drawingml/2006/main">
+              <a:graphicData uri="http://schemas.openxmlformats.org/drawingml/2006/picture">
+                <pic:pic xmlns:pic="http://schemas.openxmlformats.org/drawingml/2006/picture">
+                  <pic:nvPicPr>
+                    <pic:cNvPr id="0" name=""/>
+                    <pic:cNvPicPr/>
+                  </pic:nvPicPr>
+                  <pic:blipFill>
+                    <a:blip r:embed="rId16"/>
+                    <a:stretch>
+                      <a:fillRect/>
+                    </a:stretch>
+                  </pic:blipFill>
+                  <pic:spPr>
+                    <a:xfrm>
+                      <a:off x="0" y="0"/>
+                      <a:ext cx="1138687" cy="2311585"/>
+                    </a:xfrm>
+                    <a:prstGeom prst="rect">
+                      <a:avLst/>
+                    </a:prstGeom>
+                  </pic:spPr>
+                </pic:pic>
+              </a:graphicData>
+            </a:graphic>
+          </wp:inline>
+        </w:drawing>
+      </w:r>
+    </w:p>
     <w:p/>
+    <w:tbl>
+      <w:tblPr>
+        <w:tblStyle w:val="TableGrid"/>
+        <w:tblW w:w="0" w:type="auto"/>
+        <w:tblLook w:val="04A0" w:firstRow="1" w:lastRow="0" w:firstColumn="1" w:lastColumn="0" w:noHBand="0" w:noVBand="1"/>
+      </w:tblPr>
+      <w:tblGrid>
+        <w:gridCol w:w="2628"/>
+        <w:gridCol w:w="6614"/>
+      </w:tblGrid>
+      <w:tr>
+        <w:tc>
+          <w:tcPr>
+            <w:tcW w:w="2628" w:type="dxa"/>
+          </w:tcPr>
+          <w:p>
+            <w:r>
+              <w:t>Operation name</w:t>
+            </w:r>
+          </w:p>
+        </w:tc>
+        <w:tc>
+          <w:tcPr>
+            <w:tcW w:w="6614" w:type="dxa"/>
+          </w:tcPr>
+          <w:p>
+            <w:r>
+              <w:t>Add_Product</w:t>
+            </w:r>
+          </w:p>
+        </w:tc>
+      </w:tr>
+      <w:tr>
+        <w:tc>
+          <w:tcPr>
+            <w:tcW w:w="2628" w:type="dxa"/>
+          </w:tcPr>
+          <w:p>
+            <w:r>
+              <w:t>Involved tables</w:t>
+            </w:r>
+          </w:p>
+        </w:tc>
+        <w:tc>
+          <w:tcPr>
+            <w:tcW w:w="6614" w:type="dxa"/>
+          </w:tcPr>
+          <w:p>
+            <w:r>
+              <w:t>Product</w:t>
+            </w:r>
+          </w:p>
+        </w:tc>
+      </w:tr>
+      <w:tr>
+        <w:tc>
+          <w:tcPr>
+            <w:tcW w:w="2628" w:type="dxa"/>
+          </w:tcPr>
+          <w:p>
+            <w:r>
+              <w:t xml:space="preserve">Overview </w:t>
+            </w:r>
+          </w:p>
+        </w:tc>
+        <w:tc>
+          <w:tcPr>
+            <w:tcW w:w="6614" w:type="dxa"/>
+          </w:tcPr>
+          <w:p>
+            <w:r>
+              <w:t>W</w:t>
+            </w:r>
+            <w:r>
+              <w:t>hen an admin adds a product</w:t>
+            </w:r>
+          </w:p>
+        </w:tc>
+      </w:tr>
+      <w:tr>
+        <w:tc>
+          <w:tcPr>
+            <w:tcW w:w="2628" w:type="dxa"/>
+          </w:tcPr>
+          <w:p>
+            <w:r>
+              <w:t>Pre-condition</w:t>
+            </w:r>
+          </w:p>
+        </w:tc>
+        <w:tc>
+          <w:tcPr>
+            <w:tcW w:w="6614" w:type="dxa"/>
+          </w:tcPr>
+          <w:p>
+            <w:r>
+              <w:t>Product table has been created</w:t>
+            </w:r>
+          </w:p>
+        </w:tc>
+      </w:tr>
+      <w:tr>
+        <w:tc>
+          <w:tcPr>
+            <w:tcW w:w="2628" w:type="dxa"/>
+          </w:tcPr>
+          <w:p>
+            <w:r>
+              <w:t>Post-condition</w:t>
+            </w:r>
+          </w:p>
+        </w:tc>
+        <w:tc>
+          <w:tcPr>
+            <w:tcW w:w="6614" w:type="dxa"/>
+          </w:tcPr>
+          <w:p>
+            <w:r>
+              <w:t xml:space="preserve">A new record is added into the </w:t>
+            </w:r>
+            <w:r>
+              <w:t xml:space="preserve">product </w:t>
+            </w:r>
+            <w:r>
+              <w:t>table</w:t>
+            </w:r>
+          </w:p>
+        </w:tc>
+      </w:tr>
+      <w:tr>
+        <w:tc>
+          <w:tcPr>
+            <w:tcW w:w="2628" w:type="dxa"/>
+          </w:tcPr>
+          <w:p>
+            <w:r>
+              <w:t>Input parameters</w:t>
+            </w:r>
+          </w:p>
+        </w:tc>
+        <w:tc>
+          <w:tcPr>
+            <w:tcW w:w="6614" w:type="dxa"/>
+          </w:tcPr>
+          <w:p>
+            <w:r>
+              <w:t>@ProductType, @ProductPrice, @ProductName, @ProductCalories,</w:t>
+            </w:r>
+            <w:r>
+              <w:t xml:space="preserve"> </w:t>
+            </w:r>
+            <w:r>
+              <w:t>@ProductDetails</w:t>
+            </w:r>
+          </w:p>
+        </w:tc>
+      </w:tr>
+      <w:tr>
+        <w:tc>
+          <w:tcPr>
+            <w:tcW w:w="2628" w:type="dxa"/>
+          </w:tcPr>
+          <w:p>
+            <w:r>
+              <w:t>Output parameters</w:t>
+            </w:r>
+          </w:p>
+        </w:tc>
+        <w:tc>
+          <w:tcPr>
+            <w:tcW w:w="6614" w:type="dxa"/>
+          </w:tcPr>
+          <w:p>
+            <w:r>
+              <w:t>None</w:t>
+            </w:r>
+          </w:p>
+        </w:tc>
+      </w:tr>
+      <w:tr>
+        <w:tc>
+          <w:tcPr>
+            <w:tcW w:w="2628" w:type="dxa"/>
+          </w:tcPr>
+          <w:p>
+            <w:r>
+              <w:t>Return value</w:t>
+            </w:r>
+          </w:p>
+        </w:tc>
+        <w:tc>
+          <w:tcPr>
+            <w:tcW w:w="6614" w:type="dxa"/>
+          </w:tcPr>
+          <w:p>
+            <w:r>
+              <w:t>None</w:t>
+            </w:r>
+          </w:p>
+        </w:tc>
+      </w:tr>
+    </w:tbl>
+    <w:p>
+      <w:r>
+        <w:rPr>
+          <w:noProof/>
+          <w:lang w:eastAsia="en-GB"/>
+        </w:rPr>
+        <mc:AlternateContent>
+          <mc:Choice Requires="wps">
+            <w:drawing>
+              <wp:anchor distT="0" distB="0" distL="114300" distR="114300" simplePos="0" relativeHeight="251673600" behindDoc="0" locked="0" layoutInCell="1" allowOverlap="1" wp14:anchorId="564E246D" wp14:editId="0ED85AAB">
+                <wp:simplePos x="0" y="0"/>
+                <wp:positionH relativeFrom="column">
+                  <wp:posOffset>992038</wp:posOffset>
+                </wp:positionH>
+                <wp:positionV relativeFrom="paragraph">
+                  <wp:posOffset>81508</wp:posOffset>
+                </wp:positionV>
+                <wp:extent cx="4813216" cy="1155939"/>
+                <wp:effectExtent l="0" t="0" r="0" b="6350"/>
+                <wp:wrapNone/>
+                <wp:docPr id="16" name="Text Box 2"/>
+                <wp:cNvGraphicFramePr>
+                  <a:graphicFrameLocks xmlns:a="http://schemas.openxmlformats.org/drawingml/2006/main"/>
+                </wp:cNvGraphicFramePr>
+                <a:graphic xmlns:a="http://schemas.openxmlformats.org/drawingml/2006/main">
+                  <a:graphicData uri="http://schemas.microsoft.com/office/word/2010/wordprocessingShape">
+                    <wps:wsp>
+                      <wps:cNvSpPr txBox="1">
+                        <a:spLocks noChangeArrowheads="1"/>
+                      </wps:cNvSpPr>
+                      <wps:spPr bwMode="auto">
+                        <a:xfrm>
+                          <a:off x="0" y="0"/>
+                          <a:ext cx="4813216" cy="1155939"/>
+                        </a:xfrm>
+                        <a:prstGeom prst="rect">
+                          <a:avLst/>
+                        </a:prstGeom>
+                        <a:noFill/>
+                        <a:ln w="9525">
+                          <a:noFill/>
+                          <a:miter lim="800000"/>
+                          <a:headEnd/>
+                          <a:tailEnd/>
+                        </a:ln>
+                      </wps:spPr>
+                      <wps:txbx>
+                        <w:txbxContent>
+                          <w:p>
+                            <w:r>
+                              <w:t>“</w:t>
+                            </w:r>
+                            <w:r>
+                              <w:t>As the admin I wish to enter details of the drinks/snacks I have for sale.</w:t>
+                            </w:r>
+                            <w:r>
+                              <w:t>”</w:t>
+                            </w:r>
+                            <w:r>
+                              <w:t xml:space="preserve"> </w:t>
+                            </w:r>
+                          </w:p>
+                          <w:p>
+                            <w:r>
+                              <w:t>This stored procedure maps back to the admin user story and will allow the admin to add a new product to the products table.</w:t>
+                            </w:r>
+                          </w:p>
+                        </w:txbxContent>
+                      </wps:txbx>
+                      <wps:bodyPr rot="0" vert="horz" wrap="square" lIns="91440" tIns="45720" rIns="91440" bIns="45720" anchor="t" anchorCtr="0">
+                        <a:noAutofit/>
+                      </wps:bodyPr>
+                    </wps:wsp>
+                  </a:graphicData>
+                </a:graphic>
+                <wp14:sizeRelH relativeFrom="margin">
+                  <wp14:pctWidth>0</wp14:pctWidth>
+                </wp14:sizeRelH>
+                <wp14:sizeRelV relativeFrom="margin">
+                  <wp14:pctHeight>0</wp14:pctHeight>
+                </wp14:sizeRelV>
+              </wp:anchor>
+            </w:drawing>
+          </mc:Choice>
+          <mc:Fallback>
+            <w:pict>
+              <v:shape id="_x0000_s1029" type="#_x0000_t202" style="position:absolute;margin-left:78.1pt;margin-top:6.4pt;width:379pt;height:91pt;z-index:251673600;visibility:visible;mso-wrap-style:square;mso-width-percent:0;mso-height-percent:0;mso-wrap-distance-left:9pt;mso-wrap-distance-top:0;mso-wrap-distance-right:9pt;mso-wrap-distance-bottom:0;mso-position-horizontal:absolute;mso-position-horizontal-relative:text;mso-position-vertical:absolute;mso-position-vertical-relative:text;mso-width-percent:0;mso-height-percent:0;mso-width-relative:margin;mso-height-relative:margin;v-text-anchor:top" o:gfxdata="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" filled="f" stroked="f">
+                <v:textbox>
+                  <w:txbxContent>
+                    <w:p>
+                      <w:r>
+                        <w:t>“</w:t>
+                      </w:r>
+                      <w:r>
+                        <w:t>As the admin I wish to enter details of the drinks/snacks I have for sale.</w:t>
+                      </w:r>
+                      <w:r>
+                        <w:t>”</w:t>
+                      </w:r>
+                      <w:r>
+                        <w:t xml:space="preserve"> </w:t>
+                      </w:r>
+                    </w:p>
+                    <w:p>
+                      <w:r>
+                        <w:t>This stored procedure maps back to the admin user story and will allow the admin to add a new product to the products table.</w:t>
+                      </w:r>
+                    </w:p>
+                  </w:txbxContent>
+                </v:textbox>
+              </v:shape>
+            </w:pict>
+          </mc:Fallback>
+        </mc:AlternateContent>
+      </w:r>
+      <w:r>
+        <w:rPr>
+          <w:noProof/>
+          <w:lang w:eastAsia="en-GB"/>
+        </w:rPr>
+        <w:drawing>
+          <wp:inline distT="0" distB="0" distL="0" distR="0" wp14:anchorId="1D1B0945" wp14:editId="313F69EB">
+            <wp:extent cx="1016260" cy="2562045"/>
+            <wp:effectExtent l="0" t="0" r="0" b="0"/>
+            <wp:docPr id="17" name="Picture 17"/>
+            <wp:cNvGraphicFramePr>
+              <a:graphicFrameLocks xmlns:a="http://schemas.openxmlformats.org/drawingml/2006/main" noChangeAspect="1"/>
+            </wp:cNvGraphicFramePr>
+            <a:graphic xmlns:a="http://schemas.openxmlformats.org/drawingml/2006/main">
+              <a:graphicData uri="http://schemas.openxmlformats.org/drawingml/2006/picture">
+                <pic:pic xmlns:pic="http://schemas.openxmlformats.org/drawingml/2006/picture">
+                  <pic:nvPicPr>
+                    <pic:cNvPr id="0" name=""/>
+                    <pic:cNvPicPr/>
+                  </pic:nvPicPr>
+                  <pic:blipFill>
+                    <a:blip r:embed="rId17"/>
+                    <a:stretch>
+                      <a:fillRect/>
+                    </a:stretch>
+                  </pic:blipFill>
+                  <pic:spPr>
+                    <a:xfrm>
+                      <a:off x="0" y="0"/>
+                      <a:ext cx="1016060" cy="2561540"/>
+                    </a:xfrm>
+                    <a:prstGeom prst="rect">
+                      <a:avLst/>
+                    </a:prstGeom>
+                  </pic:spPr>
+                </pic:pic>
+              </a:graphicData>
+            </a:graphic>
+          </wp:inline>
+        </w:drawing>
+      </w:r>
+    </w:p>
+    <w:tbl>
+      <w:tblPr>
+        <w:tblStyle w:val="TableGrid"/>
+        <w:tblW w:w="0" w:type="auto"/>
+        <w:tblLook w:val="04A0" w:firstRow="1" w:lastRow="0" w:firstColumn="1" w:lastColumn="0" w:noHBand="0" w:noVBand="1"/>
+      </w:tblPr>
+      <w:tblGrid>
+        <w:gridCol w:w="2628"/>
+        <w:gridCol w:w="6614"/>
+      </w:tblGrid>
+      <w:tr>
+        <w:tc>
+          <w:tcPr>
+            <w:tcW w:w="2628" w:type="dxa"/>
+          </w:tcPr>
+          <w:p>
+            <w:r>
+              <w:t>Operation name</w:t>
+            </w:r>
+          </w:p>
+        </w:tc>
+        <w:tc>
+          <w:tcPr>
+            <w:tcW w:w="6614" w:type="dxa"/>
+          </w:tcPr>
+          <w:p>
+            <w:r>
+              <w:t>Edit</w:t>
+            </w:r>
+            <w:r>
+              <w:t>_Product</w:t>
+            </w:r>
+          </w:p>
+        </w:tc>
+      </w:tr>
+      <w:tr>
+        <w:tc>
+          <w:tcPr>
+            <w:tcW w:w="2628" w:type="dxa"/>
+          </w:tcPr>
+          <w:p>
+            <w:r>
+              <w:t>Involved tables</w:t>
+            </w:r>
+          </w:p>
+        </w:tc>
+        <w:tc>
+          <w:tcPr>
+            <w:tcW w:w="6614" w:type="dxa"/>
+          </w:tcPr>
+          <w:p>
+            <w:r>
+              <w:t>Product</w:t>
+            </w:r>
+          </w:p>
+        </w:tc>
+      </w:tr>
+      <w:tr>
+        <w:tc>
+          <w:tcPr>
+            <w:tcW w:w="2628" w:type="dxa"/>
+          </w:tcPr>
+          <w:p>
+            <w:r>
+              <w:t xml:space="preserve">Overview </w:t>
+            </w:r>
+          </w:p>
+        </w:tc>
+        <w:tc>
+          <w:tcPr>
+            <w:tcW w:w="6614" w:type="dxa"/>
+          </w:tcPr>
+          <w:p>
+            <w:r>
+              <w:t>W</w:t>
+            </w:r>
+            <w:r>
+              <w:t xml:space="preserve">hen an admin </w:t>
+            </w:r>
+            <w:r>
+              <w:t>edits</w:t>
+            </w:r>
+            <w:r>
+              <w:t xml:space="preserve"> a product</w:t>
+            </w:r>
+          </w:p>
+        </w:tc>
+      </w:tr>
+      <w:tr>
+        <w:tc>
+          <w:tcPr>
+            <w:tcW w:w="2628" w:type="dxa"/>
+          </w:tcPr>
+          <w:p>
+            <w:r>
+              <w:t>Pre-condition</w:t>
+            </w:r>
+          </w:p>
+        </w:tc>
+        <w:tc>
+          <w:tcPr>
+            <w:tcW w:w="6614" w:type="dxa"/>
+          </w:tcPr>
+          <w:p>
+            <w:r>
+              <w:t>Product table has been created</w:t>
+            </w:r>
+            <w:r>
+              <w:t xml:space="preserve"> and at least 1 product exists in the table</w:t>
+            </w:r>
+          </w:p>
+        </w:tc>
+      </w:tr>
+      <w:tr>
+        <w:tc>
+          <w:tcPr>
+            <w:tcW w:w="2628" w:type="dxa"/>
+          </w:tcPr>
+          <w:p>
+            <w:r>
+              <w:t>Post-condition</w:t>
+            </w:r>
+          </w:p>
+        </w:tc>
+        <w:tc>
+          <w:tcPr>
+            <w:tcW w:w="6614" w:type="dxa"/>
+          </w:tcPr>
+          <w:p>
+            <w:r>
+              <w:t>A new record is added into the product table</w:t>
+            </w:r>
+          </w:p>
+        </w:tc>
+      </w:tr>
+      <w:tr>
+        <w:tc>
+          <w:tcPr>
+            <w:tcW w:w="2628" w:type="dxa"/>
+          </w:tcPr>
+          <w:p>
+            <w:r>
+              <w:t>Input parameters</w:t>
+            </w:r>
+          </w:p>
+        </w:tc>
+        <w:tc>
+          <w:tcPr>
+            <w:tcW w:w="6614" w:type="dxa"/>
+          </w:tcPr>
+          <w:p>
+            <w:r>
+              <w:t xml:space="preserve">@ProductID, </w:t>
+            </w:r>
+            <w:r>
+              <w:t>@ProductType, @ProductPrice, @ProductName, @ProductCalories, @ProductDetails</w:t>
+            </w:r>
+          </w:p>
+        </w:tc>
+      </w:tr>
+      <w:tr>
+        <w:tc>
+          <w:tcPr>
+            <w:tcW w:w="2628" w:type="dxa"/>
+          </w:tcPr>
+          <w:p>
+            <w:r>
+              <w:t>Output parameters</w:t>
+            </w:r>
+          </w:p>
+        </w:tc>
+        <w:tc>
+          <w:tcPr>
+            <w:tcW w:w="6614" w:type="dxa"/>
+          </w:tcPr>
+          <w:p>
+            <w:r>
+              <w:t>None</w:t>
+            </w:r>
+          </w:p>
+        </w:tc>
+      </w:tr>
+      <w:tr>
+        <w:tc>
+          <w:tcPr>
+            <w:tcW w:w="2628" w:type="dxa"/>
+          </w:tcPr>
+          <w:p>
+            <w:r>
+              <w:t>Return value</w:t>
+            </w:r>
+          </w:p>
+        </w:tc>
+        <w:tc>
+          <w:tcPr>
+            <w:tcW w:w="6614" w:type="dxa"/>
+          </w:tcPr>
+          <w:p>
+            <w:r>
+              <w:t>None</w:t>
+            </w:r>
+          </w:p>
+        </w:tc>
+      </w:tr>
+    </w:tbl>
+    <w:p>
+      <w:r>
+        <w:rPr>
+          <w:noProof/>
+          <w:lang w:eastAsia="en-GB"/>
+        </w:rPr>
+        <mc:AlternateContent>
+          <mc:Choice Requires="wps">
+            <w:drawing>
+              <wp:anchor distT="0" distB="0" distL="114300" distR="114300" simplePos="0" relativeHeight="251675648" behindDoc="0" locked="0" layoutInCell="1" allowOverlap="1" wp14:anchorId="7CD35D3D" wp14:editId="53ACD59C">
+                <wp:simplePos x="0" y="0"/>
+                <wp:positionH relativeFrom="column">
+                  <wp:posOffset>988695</wp:posOffset>
+                </wp:positionH>
+                <wp:positionV relativeFrom="paragraph">
+                  <wp:posOffset>83185</wp:posOffset>
+                </wp:positionV>
+                <wp:extent cx="4812665" cy="1155700"/>
+                <wp:effectExtent l="0" t="0" r="0" b="6350"/>
+                <wp:wrapNone/>
+                <wp:docPr id="19" name="Text Box 2"/>
+                <wp:cNvGraphicFramePr>
+                  <a:graphicFrameLocks xmlns:a="http://schemas.openxmlformats.org/drawingml/2006/main"/>
+                </wp:cNvGraphicFramePr>
+                <a:graphic xmlns:a="http://schemas.openxmlformats.org/drawingml/2006/main">
+                  <a:graphicData uri="http://schemas.microsoft.com/office/word/2010/wordprocessingShape">
+                    <wps:wsp>
+                      <wps:cNvSpPr txBox="1">
+                        <a:spLocks noChangeArrowheads="1"/>
+                      </wps:cNvSpPr>
+                      <wps:spPr bwMode="auto">
+                        <a:xfrm>
+                          <a:off x="0" y="0"/>
+                          <a:ext cx="4812665" cy="1155700"/>
+                        </a:xfrm>
+                        <a:prstGeom prst="rect">
+                          <a:avLst/>
+                        </a:prstGeom>
+                        <a:noFill/>
+                        <a:ln w="9525">
+                          <a:noFill/>
+                          <a:miter lim="800000"/>
+                          <a:headEnd/>
+                          <a:tailEnd/>
+                        </a:ln>
+                      </wps:spPr>
+                      <wps:txbx>
+                        <w:txbxContent>
+                          <w:p>
+                            <w:r>
+                              <w:t>“</w:t>
+                            </w:r>
+                            <w:r>
+                              <w:t>As the admin I wish to edit the details of the drinks/snacks I have for sale.</w:t>
+                            </w:r>
+                            <w:r>
+                              <w:t>”</w:t>
+                            </w:r>
+                            <w:r>
+                              <w:t xml:space="preserve"> </w:t>
+                            </w:r>
+                          </w:p>
+                          <w:p>
+                            <w:r>
+                              <w:t>This stored procedure maps back to the admin user story and will allow the admin to</w:t>
+                            </w:r>
+                            <w:r>
+                              <w:t xml:space="preserve"> edit</w:t>
+                            </w:r>
+                            <w:r>
+                              <w:t xml:space="preserve"> </w:t>
+                            </w:r>
+                            <w:r>
+                              <w:t>existing</w:t>
+                            </w:r>
+                            <w:r>
+                              <w:t xml:space="preserve"> product</w:t>
+                            </w:r>
+                            <w:r>
+                              <w:t>s in</w:t>
+                            </w:r>
+                            <w:r>
+                              <w:t xml:space="preserve"> the products table.</w:t>
+                            </w:r>
+                          </w:p>
+                        </w:txbxContent>
+                      </wps:txbx>
+                      <wps:bodyPr rot="0" vert="horz" wrap="square" lIns="91440" tIns="45720" rIns="91440" bIns="45720" anchor="t" anchorCtr="0">
+                        <a:noAutofit/>
+                      </wps:bodyPr>
+                    </wps:wsp>
+                  </a:graphicData>
+                </a:graphic>
+                <wp14:sizeRelH relativeFrom="margin">
+                  <wp14:pctWidth>0</wp14:pctWidth>
+                </wp14:sizeRelH>
+                <wp14:sizeRelV relativeFrom="margin">
+                  <wp14:pctHeight>0</wp14:pctHeight>
+                </wp14:sizeRelV>
+              </wp:anchor>
+            </w:drawing>
+          </mc:Choice>
+          <mc:Fallback>
+            <w:pict>
+              <v:shape id="_x0000_s1030" type="#_x0000_t202" style="position:absolute;margin-left:77.85pt;margin-top:6.55pt;width:378.95pt;height:91pt;z-index:251675648;visibility:visible;mso-wrap-style:square;mso-width-percent:0;mso-height-percent:0;mso-wrap-distance-left:9pt;mso-wrap-distance-top:0;mso-wrap-distance-right:9pt;mso-wrap-distance-bottom:0;mso-position-horizontal:absolute;mso-position-horizontal-relative:text;mso-position-vertical:absolute;mso-position-vertical-relative:text;mso-width-percent:0;mso-height-percent:0;mso-width-relative:margin;mso-height-relative:margin;v-text-anchor:top" o:gfxdata="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" filled="f" stroked="f">
+                <v:textbox>
+                  <w:txbxContent>
+                    <w:p>
+                      <w:r>
+                        <w:t>“</w:t>
+                      </w:r>
+                      <w:r>
+                        <w:t>As the admin I wish to edit the details of the drinks/snacks I have for sale.</w:t>
+                      </w:r>
+                      <w:r>
+                        <w:t>”</w:t>
+                      </w:r>
+                      <w:r>
+                        <w:t xml:space="preserve"> </w:t>
+                      </w:r>
+                    </w:p>
+                    <w:p>
+                      <w:r>
+                        <w:t>This stored procedure maps back to the admin user story and will allow the admin to</w:t>
+                      </w:r>
+                      <w:r>
+                        <w:t xml:space="preserve"> edit</w:t>
+                      </w:r>
+                      <w:r>
+                        <w:t xml:space="preserve"> </w:t>
+                      </w:r>
+                      <w:r>
+                        <w:t>existing</w:t>
+                      </w:r>
+                      <w:r>
+                        <w:t xml:space="preserve"> product</w:t>
+                      </w:r>
+                      <w:r>
+                        <w:t>s in</w:t>
+                      </w:r>
+                      <w:r>
+                        <w:t xml:space="preserve"> the products table.</w:t>
+                      </w:r>
+                    </w:p>
+                  </w:txbxContent>
+                </v:textbox>
+              </v:shape>
+            </w:pict>
+          </mc:Fallback>
+        </mc:AlternateContent>
+      </w:r>
+      <w:r>
+        <w:rPr>
+          <w:noProof/>
+          <w:lang w:eastAsia="en-GB"/>
+        </w:rPr>
+        <w:drawing>
+          <wp:inline distT="0" distB="0" distL="0" distR="0" wp14:anchorId="7F4E06FF" wp14:editId="1C0FA560">
+            <wp:extent cx="825091" cy="2113472"/>
+            <wp:effectExtent l="0" t="0" r="0" b="1270"/>
+            <wp:docPr id="18" name="Picture 18"/>
+            <wp:cNvGraphicFramePr>
+              <a:graphicFrameLocks xmlns:a="http://schemas.openxmlformats.org/drawingml/2006/main" noChangeAspect="1"/>
+            </wp:cNvGraphicFramePr>
+            <a:graphic xmlns:a="http://schemas.openxmlformats.org/drawingml/2006/main">
+              <a:graphicData uri="http://schemas.openxmlformats.org/drawingml/2006/picture">
+                <pic:pic xmlns:pic="http://schemas.openxmlformats.org/drawingml/2006/picture">
+                  <pic:nvPicPr>
+                    <pic:cNvPr id="0" name=""/>
+                    <pic:cNvPicPr/>
+                  </pic:nvPicPr>
+                  <pic:blipFill>
+                    <a:blip r:embed="rId18"/>
+                    <a:stretch>
+                      <a:fillRect/>
+                    </a:stretch>
+                  </pic:blipFill>
+                  <pic:spPr>
+                    <a:xfrm>
+                      <a:off x="0" y="0"/>
+                      <a:ext cx="832902" cy="2133479"/>
+                    </a:xfrm>
+                    <a:prstGeom prst="rect">
+                      <a:avLst/>
+                    </a:prstGeom>
+                  </pic:spPr>
+                </pic:pic>
+              </a:graphicData>
+            </a:graphic>
+          </wp:inline>
+        </w:drawing>
+      </w:r>
+    </w:p>
+    <w:p/>
+    <w:tbl>
+      <w:tblPr>
+        <w:tblStyle w:val="TableGrid"/>
+        <w:tblW w:w="0" w:type="auto"/>
+        <w:tblLook w:val="04A0" w:firstRow="1" w:lastRow="0" w:firstColumn="1" w:lastColumn="0" w:noHBand="0" w:noVBand="1"/>
+      </w:tblPr>
+      <w:tblGrid>
+        <w:gridCol w:w="2628"/>
+        <w:gridCol w:w="6614"/>
+      </w:tblGrid>
+      <w:tr>
+        <w:tc>
+          <w:tcPr>
+            <w:tcW w:w="2628" w:type="dxa"/>
+          </w:tcPr>
+          <w:p>
+            <w:r>
+              <w:lastRenderedPageBreak/>
+              <w:t>Operation name</w:t>
+            </w:r>
+          </w:p>
+        </w:tc>
+        <w:tc>
+          <w:tcPr>
+            <w:tcW w:w="6614" w:type="dxa"/>
+          </w:tcPr>
+          <w:p>
+            <w:r>
+              <w:t>Remove</w:t>
+            </w:r>
+            <w:r>
+              <w:t>_Product</w:t>
+            </w:r>
+          </w:p>
+        </w:tc>
+      </w:tr>
+      <w:tr>
+        <w:tc>
+          <w:tcPr>
+            <w:tcW w:w="2628" w:type="dxa"/>
+          </w:tcPr>
+          <w:p>
+            <w:r>
+              <w:t>Involved tables</w:t>
+            </w:r>
+          </w:p>
+        </w:tc>
+        <w:tc>
+          <w:tcPr>
+            <w:tcW w:w="6614" w:type="dxa"/>
+          </w:tcPr>
+          <w:p>
+            <w:r>
+              <w:t>Product</w:t>
+            </w:r>
+          </w:p>
+        </w:tc>
+      </w:tr>
+      <w:tr>
+        <w:tc>
+          <w:tcPr>
+            <w:tcW w:w="2628" w:type="dxa"/>
+          </w:tcPr>
+          <w:p>
+            <w:r>
+              <w:t xml:space="preserve">Overview </w:t>
+            </w:r>
+          </w:p>
+        </w:tc>
+        <w:tc>
+          <w:tcPr>
+            <w:tcW w:w="6614" w:type="dxa"/>
+          </w:tcPr>
+          <w:p>
+            <w:r>
+              <w:t xml:space="preserve">When an admin </w:t>
+            </w:r>
+            <w:r>
+              <w:t>withdraws</w:t>
+            </w:r>
+            <w:r>
+              <w:t xml:space="preserve"> a product</w:t>
+            </w:r>
+          </w:p>
+        </w:tc>
+      </w:tr>
+      <w:tr>
+        <w:tc>
+          <w:tcPr>
+            <w:tcW w:w="2628" w:type="dxa"/>
+          </w:tcPr>
+          <w:p>
+            <w:r>
+              <w:t>Pre-condition</w:t>
+            </w:r>
+          </w:p>
+        </w:tc>
+        <w:tc>
+          <w:tcPr>
+            <w:tcW w:w="6614" w:type="dxa"/>
+          </w:tcPr>
+          <w:p>
+            <w:r>
+              <w:t>Product table has been created and at least 1 product exists in the table</w:t>
+            </w:r>
+          </w:p>
+        </w:tc>
+      </w:tr>
+      <w:tr>
+        <w:tc>
+          <w:tcPr>
+            <w:tcW w:w="2628" w:type="dxa"/>
+          </w:tcPr>
+          <w:p>
+            <w:r>
+              <w:t>Post-condition</w:t>
+            </w:r>
+          </w:p>
+        </w:tc>
+        <w:tc>
+          <w:tcPr>
+            <w:tcW w:w="6614" w:type="dxa"/>
+          </w:tcPr>
+          <w:p>
+            <w:r>
+              <w:t>A</w:t>
+            </w:r>
+            <w:r>
+              <w:t>n existing record is deleted from the table</w:t>
+            </w:r>
+          </w:p>
+        </w:tc>
+      </w:tr>
+      <w:tr>
+        <w:tc>
+          <w:tcPr>
+            <w:tcW w:w="2628" w:type="dxa"/>
+          </w:tcPr>
+          <w:p>
+            <w:r>
+              <w:t>Input parameters</w:t>
+            </w:r>
+          </w:p>
+        </w:tc>
+        <w:tc>
+          <w:tcPr>
+            <w:tcW w:w="6614" w:type="dxa"/>
+          </w:tcPr>
+          <w:p>
+            <w:r>
+              <w:t>@ProductID</w:t>
+            </w:r>
+          </w:p>
+        </w:tc>
+      </w:tr>
+      <w:tr>
+        <w:tc>
+          <w:tcPr>
+            <w:tcW w:w="2628" w:type="dxa"/>
+          </w:tcPr>
+          <w:p>
+            <w:r>
+              <w:t>Output parameters</w:t>
+            </w:r>
+          </w:p>
+        </w:tc>
+        <w:tc>
+          <w:tcPr>
+            <w:tcW w:w="6614" w:type="dxa"/>
+          </w:tcPr>
+          <w:p>
+            <w:r>
+              <w:t>None</w:t>
+            </w:r>
+          </w:p>
+        </w:tc>
+      </w:tr>
+      <w:tr>
+        <w:tc>
+          <w:tcPr>
+            <w:tcW w:w="2628" w:type="dxa"/>
+          </w:tcPr>
+          <w:p>
+            <w:r>
+              <w:t>Return value</w:t>
+            </w:r>
+          </w:p>
+        </w:tc>
+        <w:tc>
+          <w:tcPr>
+            <w:tcW w:w="6614" w:type="dxa"/>
+          </w:tcPr>
+          <w:p>
+            <w:r>
+              <w:t>None</w:t>
+            </w:r>
+          </w:p>
+        </w:tc>
+      </w:tr>
+    </w:tbl>
+    <w:p/>
+    <w:p>
+      <w:pPr>
+        <w:pStyle w:val="Heading2"/>
+      </w:pPr>
+      <w:r>
+        <w:t>Views</w:t>
+      </w:r>
+    </w:p>
+    <w:p>
+      <w:r>
+        <w:t>The data layer</w:t>
+      </w:r>
+      <w:r>
+        <w:t xml:space="preserve"> of the application</w:t>
+      </w:r>
+      <w:r>
+        <w:t xml:space="preserve"> will contain several </w:t>
+      </w:r>
+      <w:r>
+        <w:t xml:space="preserve">database </w:t>
+      </w:r>
+      <w:r>
+        <w:t xml:space="preserve">views that will help to meet the functionality requirements specified. </w:t>
+      </w:r>
+    </w:p>
+    <w:p/>
+    <w:p>
+      <w:r>
+        <w:t>“</w:t>
+      </w:r>
+      <w:r>
+        <w:t xml:space="preserve">As the admin I wish to view a customer’s order(s). </w:t>
+      </w:r>
+      <w:r>
+        <w:t>“</w:t>
+      </w:r>
+    </w:p>
+    <w:tbl>
+      <w:tblPr>
+        <w:tblStyle w:val="TableGrid"/>
+        <w:tblW w:w="0" w:type="auto"/>
+        <w:tblLook w:val="04A0" w:firstRow="1" w:lastRow="0" w:firstColumn="1" w:lastColumn="0" w:noHBand="0" w:noVBand="1"/>
+      </w:tblPr>
+      <w:tblGrid>
+        <w:gridCol w:w="2628"/>
+        <w:gridCol w:w="6614"/>
+      </w:tblGrid>
+      <w:tr>
+        <w:tc>
+          <w:tcPr>
+            <w:tcW w:w="2628" w:type="dxa"/>
+          </w:tcPr>
+          <w:p>
+            <w:r>
+              <w:t>View</w:t>
+            </w:r>
+            <w:r>
+              <w:t xml:space="preserve"> name</w:t>
+            </w:r>
+          </w:p>
+        </w:tc>
+        <w:tc>
+          <w:tcPr>
+            <w:tcW w:w="6614" w:type="dxa"/>
+          </w:tcPr>
+          <w:p>
+            <w:r>
+              <w:t>View_Orders</w:t>
+            </w:r>
+          </w:p>
+        </w:tc>
+      </w:tr>
+      <w:tr>
+        <w:tc>
+          <w:tcPr>
+            <w:tcW w:w="2628" w:type="dxa"/>
+          </w:tcPr>
+          <w:p>
+            <w:r>
+              <w:t>Involved tables</w:t>
+            </w:r>
+          </w:p>
+        </w:tc>
+        <w:tc>
+          <w:tcPr>
+            <w:tcW w:w="6614" w:type="dxa"/>
+          </w:tcPr>
+          <w:p>
+            <w:r>
+              <w:t>Order</w:t>
+            </w:r>
+          </w:p>
+        </w:tc>
+      </w:tr>
+      <w:tr>
+        <w:tc>
+          <w:tcPr>
+            <w:tcW w:w="2628" w:type="dxa"/>
+          </w:tcPr>
+          <w:p>
+            <w:r>
+              <w:t>Involved fields</w:t>
+            </w:r>
+          </w:p>
+        </w:tc>
+        <w:tc>
+          <w:tcPr>
+            <w:tcW w:w="6614" w:type="dxa"/>
+          </w:tcPr>
+          <w:p>
+            <w:r>
+              <w:t>OrderID, OrderDate, OrderTotalPrice</w:t>
+            </w:r>
+          </w:p>
+        </w:tc>
+      </w:tr>
+      <w:tr>
+        <w:tc>
+          <w:tcPr>
+            <w:tcW w:w="2628" w:type="dxa"/>
+          </w:tcPr>
+          <w:p>
+            <w:r>
+              <w:t xml:space="preserve">Overview </w:t>
+            </w:r>
+          </w:p>
+        </w:tc>
+        <w:tc>
+          <w:tcPr>
+            <w:tcW w:w="6614" w:type="dxa"/>
+          </w:tcPr>
+          <w:p>
+            <w:r>
+              <w:t>Displays all orders to admin</w:t>
+            </w:r>
+          </w:p>
+        </w:tc>
+      </w:tr>
+      <w:tr>
+        <w:tc>
+          <w:tcPr>
+            <w:tcW w:w="2628" w:type="dxa"/>
+          </w:tcPr>
+          <w:p>
+            <w:r>
+              <w:t>Pre-condition</w:t>
+            </w:r>
+          </w:p>
+        </w:tc>
+        <w:tc>
+          <w:tcPr>
+            <w:tcW w:w="6614" w:type="dxa"/>
+          </w:tcPr>
+          <w:p>
+            <w:r>
+              <w:t>Order table</w:t>
+            </w:r>
+            <w:r>
+              <w:t xml:space="preserve"> created </w:t>
+            </w:r>
+            <w:r>
+              <w:t>and contains</w:t>
+            </w:r>
+            <w:r>
+              <w:t xml:space="preserve"> existing records</w:t>
+            </w:r>
+          </w:p>
+        </w:tc>
+      </w:tr>
+      <w:tr>
+        <w:trPr>
+          <w:trHeight w:val="107"/>
+        </w:trPr>
+        <w:tc>
+          <w:tcPr>
+            <w:tcW w:w="2628" w:type="dxa"/>
+          </w:tcPr>
+          <w:p>
+            <w:r>
+              <w:t>Post-condition</w:t>
+            </w:r>
+          </w:p>
+        </w:tc>
+        <w:tc>
+          <w:tcPr>
+            <w:tcW w:w="6614" w:type="dxa"/>
+          </w:tcPr>
+          <w:p>
+            <w:r>
+              <w:t xml:space="preserve">Outputs data from </w:t>
+            </w:r>
+            <w:r>
+              <w:t>order table</w:t>
+            </w:r>
+          </w:p>
+        </w:tc>
+      </w:tr>
+    </w:tbl>
+    <w:p/>
+    <w:p>
+      <w:r>
+        <w:t>“</w:t>
+      </w:r>
+      <w:r>
+        <w:t xml:space="preserve">As the admin I wish to read the details of the drinks/snacks I have for sale. </w:t>
+      </w:r>
+      <w:r>
+        <w:t>“</w:t>
+      </w:r>
+    </w:p>
+    <w:tbl>
+      <w:tblPr>
+        <w:tblStyle w:val="TableGrid"/>
+        <w:tblW w:w="0" w:type="auto"/>
+        <w:tblLook w:val="04A0" w:firstRow="1" w:lastRow="0" w:firstColumn="1" w:lastColumn="0" w:noHBand="0" w:noVBand="1"/>
+      </w:tblPr>
+      <w:tblGrid>
+        <w:gridCol w:w="2628"/>
+        <w:gridCol w:w="6614"/>
+      </w:tblGrid>
+      <w:tr>
+        <w:tc>
+          <w:tcPr>
+            <w:tcW w:w="2628" w:type="dxa"/>
+          </w:tcPr>
+          <w:p>
+            <w:r>
+              <w:t>View</w:t>
+            </w:r>
+            <w:r>
+              <w:t xml:space="preserve"> name</w:t>
+            </w:r>
+          </w:p>
+        </w:tc>
+        <w:tc>
+          <w:tcPr>
+            <w:tcW w:w="6614" w:type="dxa"/>
+          </w:tcPr>
+          <w:p>
+            <w:r>
+              <w:t>View_</w:t>
+            </w:r>
+            <w:r>
+              <w:t>Products</w:t>
+            </w:r>
+          </w:p>
+        </w:tc>
+      </w:tr>
+      <w:tr>
+        <w:tc>
+          <w:tcPr>
+            <w:tcW w:w="2628" w:type="dxa"/>
+          </w:tcPr>
+          <w:p>
+            <w:r>
+              <w:t>Involved tables</w:t>
+            </w:r>
+          </w:p>
+        </w:tc>
+        <w:tc>
+          <w:tcPr>
+            <w:tcW w:w="6614" w:type="dxa"/>
+          </w:tcPr>
+          <w:p>
+            <w:r>
+              <w:t>Products</w:t>
+            </w:r>
+          </w:p>
+        </w:tc>
+      </w:tr>
+      <w:tr>
+        <w:tc>
+          <w:tcPr>
+            <w:tcW w:w="2628" w:type="dxa"/>
+          </w:tcPr>
+          <w:p>
+            <w:r>
+              <w:t>Involved fields</w:t>
+            </w:r>
+          </w:p>
+        </w:tc>
+        <w:tc>
+          <w:tcPr>
+            <w:tcW w:w="6614" w:type="dxa"/>
+          </w:tcPr>
+          <w:p>
+            <w:r>
+              <w:t>ProductID, ProductName, ProductType, ProductPrice, ProductCalories, ProductDetails</w:t>
+            </w:r>
+          </w:p>
+        </w:tc>
+      </w:tr>
+      <w:tr>
+        <w:tc>
+          <w:tcPr>
+            <w:tcW w:w="2628" w:type="dxa"/>
+          </w:tcPr>
+          <w:p>
+            <w:r>
+              <w:t xml:space="preserve">Overview </w:t>
+            </w:r>
+          </w:p>
+        </w:tc>
+        <w:tc>
+          <w:tcPr>
+            <w:tcW w:w="6614" w:type="dxa"/>
+          </w:tcPr>
+          <w:p>
+            <w:r>
+              <w:t xml:space="preserve">Displays all </w:t>
+            </w:r>
+            <w:r>
+              <w:t>current products to admin</w:t>
+            </w:r>
+          </w:p>
+        </w:tc>
+      </w:tr>
+      <w:tr>
+        <w:tc>
+          <w:tcPr>
+            <w:tcW w:w="2628" w:type="dxa"/>
+          </w:tcPr>
+          <w:p>
+            <w:r>
+              <w:t>Pre-condition</w:t>
+            </w:r>
+          </w:p>
+        </w:tc>
+        <w:tc>
+          <w:tcPr>
+            <w:tcW w:w="6614" w:type="dxa"/>
+          </w:tcPr>
+          <w:p>
+            <w:r>
+              <w:t>Product table</w:t>
+            </w:r>
+            <w:r>
+              <w:t xml:space="preserve"> created </w:t>
+            </w:r>
+            <w:r>
+              <w:t>and contains</w:t>
+            </w:r>
+            <w:r>
+              <w:t xml:space="preserve"> existing records</w:t>
+            </w:r>
+          </w:p>
+        </w:tc>
+      </w:tr>
+      <w:tr>
+        <w:tc>
+          <w:tcPr>
+            <w:tcW w:w="2628" w:type="dxa"/>
+          </w:tcPr>
+          <w:p>
+            <w:r>
+              <w:t>Post-condition</w:t>
+            </w:r>
+          </w:p>
+        </w:tc>
+        <w:tc>
+          <w:tcPr>
+            <w:tcW w:w="6614" w:type="dxa"/>
+          </w:tcPr>
+          <w:p>
+            <w:r>
+              <w:t xml:space="preserve">Outputs data from </w:t>
+            </w:r>
+            <w:r>
+              <w:t>product table</w:t>
+            </w:r>
+          </w:p>
+        </w:tc>
+      </w:tr>
+    </w:tbl>
+    <w:p/>
+    <w:p/>
+    <w:p>
+      <w:pPr>
+        <w:pStyle w:val="Heading2"/>
+      </w:pPr>
+      <w:r>
+        <w:t>Triggers</w:t>
+      </w:r>
+      <w:bookmarkStart w:id="0" w:name="_GoBack"/>
+      <w:bookmarkEnd w:id="0"/>
+    </w:p>
     <w:sectPr>
-      <w:footerReference w:type="default" r:id="rId16"/>
+      <w:footerReference w:type="default" r:id="rId19"/>
       <w:pgSz w:w="11906" w:h="16838"/>
       <w:pgMar w:top="1440" w:right="1440" w:bottom="1440" w:left="1440" w:header="708" w:footer="708" w:gutter="0"/>
       <w:cols w:space="708"/>
@@ -1708,7 +3460,7 @@
           <w:rPr>
             <w:noProof/>
           </w:rPr>
-          <w:t>4</w:t>
+          <w:t>9</w:t>
         </w:r>
         <w:r>
           <w:rPr>
@@ -2640,6 +4392,25 @@
       <w:contextualSpacing/>
     </w:pPr>
   </w:style>
+  <w:style w:type="table" w:styleId="TableGrid">
+    <w:name w:val="Table Grid"/>
+    <w:basedOn w:val="TableNormal"/>
+    <w:uiPriority w:val="39"/>
+    <w:rsid w:val="006825F6"/>
+    <w:pPr>
+      <w:spacing w:after="0" w:line="240" w:lineRule="auto"/>
+    </w:pPr>
+    <w:tblPr>
+      <w:tblBorders>
+        <w:top w:val="single" w:sz="4" w:space="0" w:color="auto"/>
+        <w:left w:val="single" w:sz="4" w:space="0" w:color="auto"/>
+        <w:bottom w:val="single" w:sz="4" w:space="0" w:color="auto"/>
+        <w:right w:val="single" w:sz="4" w:space="0" w:color="auto"/>
+        <w:insideH w:val="single" w:sz="4" w:space="0" w:color="auto"/>
+        <w:insideV w:val="single" w:sz="4" w:space="0" w:color="auto"/>
+      </w:tblBorders>
+    </w:tblPr>
+  </w:style>
 </w:styles>
 </file>
 
@@ -3054,6 +4825,25 @@
       <w:contextualSpacing/>
     </w:pPr>
   </w:style>
+  <w:style w:type="table" w:styleId="TableGrid">
+    <w:name w:val="Table Grid"/>
+    <w:basedOn w:val="TableNormal"/>
+    <w:uiPriority w:val="39"/>
+    <w:rsid w:val="006825F6"/>
+    <w:pPr>
+      <w:spacing w:after="0" w:line="240" w:lineRule="auto"/>
+    </w:pPr>
+    <w:tblPr>
+      <w:tblBorders>
+        <w:top w:val="single" w:sz="4" w:space="0" w:color="auto"/>
+        <w:left w:val="single" w:sz="4" w:space="0" w:color="auto"/>
+        <w:bottom w:val="single" w:sz="4" w:space="0" w:color="auto"/>
+        <w:right w:val="single" w:sz="4" w:space="0" w:color="auto"/>
+        <w:insideH w:val="single" w:sz="4" w:space="0" w:color="auto"/>
+        <w:insideV w:val="single" w:sz="4" w:space="0" w:color="auto"/>
+      </w:tblBorders>
+    </w:tblPr>
+  </w:style>
 </w:styles>
 </file>
 
@@ -3346,7 +5136,7 @@
   <a:extraClrSchemeLst/>
   <a:extLst>
     <a:ext uri="{05A4C25C-085E-4340-85A3-A5531E510DB2}">
-      <thm15:themeFamily xmlns:thm15="http://schemas.microsoft.com/office/thememl/2012/main" xmlns="" name="Office Theme" id="{62F939B6-93AF-4DB8-9C6B-D6C7DFDC589F}" vid="{4A3C46E8-61CC-4603-A589-7422A47A8E4A}"/>
+      <thm15:themeFamily xmlns="" xmlns:thm15="http://schemas.microsoft.com/office/thememl/2012/main" name="Office Theme" id="{62F939B6-93AF-4DB8-9C6B-D6C7DFDC589F}" vid="{4A3C46E8-61CC-4603-A589-7422A47A8E4A}"/>
     </a:ext>
   </a:extLst>
 </a:theme>

</xml_diff>

<commit_message>
Added Activity diagram + sequence diagram.
</commit_message>
<xml_diff>
--- a/Coursework/ISAD251 Database Application Fact Sheet.docx
+++ b/Coursework/ISAD251 Database Application Fact Sheet.docx
@@ -1637,38 +1637,17 @@
     <w:p>
       <w:pPr>
         <w:pStyle w:val="Heading3"/>
-        <w:ind w:firstLine="720"/>
-      </w:pPr>
-      <w:r>
-        <w:t>Activity Diagrams</w:t>
-      </w:r>
-    </w:p>
-    <w:p>
-      <w:r>
-        <w:t>The activity diagram is a behavioural diagram that will show the flow of the application fro</w:t>
-      </w:r>
-      <w:r>
-        <w:t>m a specified start</w:t>
-      </w:r>
-      <w:r>
-        <w:t xml:space="preserve"> and </w:t>
-      </w:r>
-      <w:r>
-        <w:t>finish</w:t>
-      </w:r>
-      <w:r>
-        <w:t xml:space="preserve"> point</w:t>
-      </w:r>
-      <w:r>
-        <w:t>.</w:t>
-      </w:r>
-      <w:r>
-        <w:t xml:space="preserve"> </w:t>
-      </w:r>
-    </w:p>
-    <w:p>
-      <w:r>
-        <w:t>The activity diagrams</w:t>
+      </w:pPr>
+      <w:r>
+        <w:t>Stored procedures</w:t>
+      </w:r>
+    </w:p>
+    <w:p>
+      <w:r>
+        <w:t>These</w:t>
+      </w:r>
+      <w:r>
+        <w:t xml:space="preserve"> activity diagrams</w:t>
       </w:r>
       <w:r>
         <w:t xml:space="preserve"> represent</w:t>
@@ -1900,15 +1879,15 @@
         <mc:AlternateContent>
           <mc:Choice Requires="wps">
             <w:drawing>
-              <wp:anchor distT="0" distB="0" distL="114300" distR="114300" simplePos="0" relativeHeight="251671552" behindDoc="0" locked="0" layoutInCell="1" allowOverlap="1" wp14:anchorId="315D50A4" wp14:editId="63EB6271">
+              <wp:anchor distT="0" distB="0" distL="114300" distR="114300" simplePos="0" relativeHeight="251671552" behindDoc="0" locked="0" layoutInCell="1" allowOverlap="1" wp14:anchorId="615ECD51" wp14:editId="0CF7821B">
                 <wp:simplePos x="0" y="0"/>
                 <wp:positionH relativeFrom="column">
-                  <wp:posOffset>1138687</wp:posOffset>
+                  <wp:posOffset>2105025</wp:posOffset>
                 </wp:positionH>
                 <wp:positionV relativeFrom="paragraph">
-                  <wp:posOffset>112371</wp:posOffset>
+                  <wp:posOffset>4445</wp:posOffset>
                 </wp:positionV>
-                <wp:extent cx="4649314" cy="978010"/>
+                <wp:extent cx="3696335" cy="2000250"/>
                 <wp:effectExtent l="0" t="0" r="0" b="0"/>
                 <wp:wrapNone/>
                 <wp:docPr id="7" name="Text Box 2"/>
@@ -1924,7 +1903,7 @@
                       <wps:spPr bwMode="auto">
                         <a:xfrm>
                           <a:off x="0" y="0"/>
-                          <a:ext cx="4649314" cy="978010"/>
+                          <a:ext cx="3696335" cy="2000250"/>
                         </a:xfrm>
                         <a:prstGeom prst="rect">
                           <a:avLst/>
@@ -1941,13 +1920,10 @@
                         <w:txbxContent>
                           <w:p>
                             <w:r>
-                              <w:t>“</w:t>
+                              <w:t>“A</w:t>
                             </w:r>
                             <w:r>
-                              <w:t>As a customer I wish to order a drink/snack.</w:t>
-                            </w:r>
-                            <w:r>
-                              <w:t>”</w:t>
+                              <w:t>s a customer I wish to order a drink/snack.”</w:t>
                             </w:r>
                           </w:p>
                           <w:p>
@@ -1975,18 +1951,19 @@
           </mc:Choice>
           <mc:Fallback>
             <w:pict>
-              <v:shape id="_x0000_s1028" type="#_x0000_t202" style="position:absolute;margin-left:89.65pt;margin-top:8.85pt;width:366.1pt;height:77pt;z-index:251671552;visibility:visible;mso-wrap-style:square;mso-width-percent:0;mso-height-percent:0;mso-wrap-distance-left:9pt;mso-wrap-distance-top:0;mso-wrap-distance-right:9pt;mso-wrap-distance-bottom:0;mso-position-horizontal:absolute;mso-position-horizontal-relative:text;mso-position-vertical:absolute;mso-position-vertical-relative:text;mso-width-percent:0;mso-height-percent:0;mso-width-relative:margin;mso-height-relative:margin;v-text-anchor:top" o:gfxdata="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" filled="f" stroked="f">
+              <v:shapetype id="_x0000_t202" coordsize="21600,21600" o:spt="202" path="m,l,21600r21600,l21600,xe">
+                <v:stroke joinstyle="miter"/>
+                <v:path gradientshapeok="t" o:connecttype="rect"/>
+              </v:shapetype>
+              <v:shape id="_x0000_s1028" type="#_x0000_t202" style="position:absolute;margin-left:165.75pt;margin-top:.35pt;width:291.05pt;height:157.5pt;z-index:251671552;visibility:visible;mso-wrap-style:square;mso-width-percent:0;mso-height-percent:0;mso-wrap-distance-left:9pt;mso-wrap-distance-top:0;mso-wrap-distance-right:9pt;mso-wrap-distance-bottom:0;mso-position-horizontal:absolute;mso-position-horizontal-relative:text;mso-position-vertical:absolute;mso-position-vertical-relative:text;mso-width-percent:0;mso-height-percent:0;mso-width-relative:margin;mso-height-relative:margin;v-text-anchor:top" o:gfxdata="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" filled="f" stroked="f">
                 <v:textbox>
                   <w:txbxContent>
                     <w:p>
                       <w:r>
-                        <w:t>“</w:t>
+                        <w:t>“A</w:t>
                       </w:r>
                       <w:r>
-                        <w:t>As a customer I wish to order a drink/snack.</w:t>
-                      </w:r>
-                      <w:r>
-                        <w:t>”</w:t>
+                        <w:t>s a customer I wish to order a drink/snack.”</w:t>
                       </w:r>
                     </w:p>
                     <w:p>
@@ -2008,10 +1985,10 @@
           <w:lang w:eastAsia="en-GB"/>
         </w:rPr>
         <w:drawing>
-          <wp:inline distT="0" distB="0" distL="0" distR="0" wp14:anchorId="004902DA" wp14:editId="0BFF142E">
-            <wp:extent cx="1138687" cy="2311585"/>
-            <wp:effectExtent l="0" t="0" r="4445" b="0"/>
-            <wp:docPr id="4" name="Picture 4"/>
+          <wp:inline distT="0" distB="0" distL="0" distR="0" wp14:anchorId="165C905C" wp14:editId="379AE092">
+            <wp:extent cx="2178531" cy="1828800"/>
+            <wp:effectExtent l="0" t="0" r="0" b="0"/>
+            <wp:docPr id="20" name="Picture 20"/>
             <wp:cNvGraphicFramePr>
               <a:graphicFrameLocks xmlns:a="http://schemas.openxmlformats.org/drawingml/2006/main" noChangeAspect="1"/>
             </wp:cNvGraphicFramePr>
@@ -2031,7 +2008,7 @@
                   <pic:spPr>
                     <a:xfrm>
                       <a:off x="0" y="0"/>
-                      <a:ext cx="1138687" cy="2311585"/>
+                      <a:ext cx="2181116" cy="1830970"/>
                     </a:xfrm>
                     <a:prstGeom prst="rect">
                       <a:avLst/>
@@ -2131,6 +2108,7 @@
           </w:tcPr>
           <w:p>
             <w:r>
+              <w:lastRenderedPageBreak/>
               <w:t>Pre-condition</w:t>
             </w:r>
           </w:p>
@@ -2297,10 +2275,7 @@
                         <w:txbxContent>
                           <w:p>
                             <w:r>
-                              <w:t>“</w:t>
-                            </w:r>
-                            <w:r>
-                              <w:t>As the admin I wish to enter details of the drinks/snacks I have for sale.</w:t>
+                              <w:t>“As the admin I wish to enter details of the drinks/snacks I have for sale.</w:t>
                             </w:r>
                             <w:r>
                               <w:t>”</w:t>
@@ -2431,10 +2406,7 @@
           </w:tcPr>
           <w:p>
             <w:r>
-              <w:t>Edit</w:t>
-            </w:r>
-            <w:r>
-              <w:t>_Product</w:t>
+              <w:t>Edit_Product</w:t>
             </w:r>
           </w:p>
         </w:tc>
@@ -2481,13 +2453,7 @@
               <w:t>W</w:t>
             </w:r>
             <w:r>
-              <w:t xml:space="preserve">hen an admin </w:t>
-            </w:r>
-            <w:r>
-              <w:t>edits</w:t>
-            </w:r>
-            <w:r>
-              <w:t xml:space="preserve"> a product</w:t>
+              <w:t>hen an admin edits a product</w:t>
             </w:r>
           </w:p>
         </w:tc>
@@ -2556,10 +2522,7 @@
           </w:tcPr>
           <w:p>
             <w:r>
-              <w:t xml:space="preserve">@ProductID, </w:t>
-            </w:r>
-            <w:r>
-              <w:t>@ProductType, @ProductPrice, @ProductName, @ProductCalories, @ProductDetails</w:t>
+              <w:t>@ProductID, @ProductType, @ProductPrice, @ProductName, @ProductCalories, @ProductDetails</w:t>
             </w:r>
           </w:p>
         </w:tc>
@@ -2659,16 +2622,7 @@
                         <w:txbxContent>
                           <w:p>
                             <w:r>
-                              <w:t>“</w:t>
-                            </w:r>
-                            <w:r>
-                              <w:t>As the admin I wish to edit the details of the drinks/snacks I have for sale.</w:t>
-                            </w:r>
-                            <w:r>
-                              <w:t>”</w:t>
-                            </w:r>
-                            <w:r>
-                              <w:t xml:space="preserve"> </w:t>
+                              <w:t xml:space="preserve">“As the admin I wish to edit the details of the drinks/snacks I have for sale.” </w:t>
                             </w:r>
                           </w:p>
                           <w:p>
@@ -2803,6 +2757,7 @@
       </w:r>
     </w:p>
     <w:p/>
+    <w:p/>
     <w:tbl>
       <w:tblPr>
         <w:tblStyle w:val="TableGrid"/>
@@ -2820,7 +2775,6 @@
           </w:tcPr>
           <w:p>
             <w:r>
-              <w:lastRenderedPageBreak/>
               <w:t>Operation name</w:t>
             </w:r>
           </w:p>
@@ -2831,10 +2785,7 @@
           </w:tcPr>
           <w:p>
             <w:r>
-              <w:t>Remove</w:t>
-            </w:r>
-            <w:r>
-              <w:t>_Product</w:t>
+              <w:t>Remove_Product</w:t>
             </w:r>
           </w:p>
         </w:tc>
@@ -2878,13 +2829,7 @@
           </w:tcPr>
           <w:p>
             <w:r>
-              <w:t xml:space="preserve">When an admin </w:t>
-            </w:r>
-            <w:r>
-              <w:t>withdraws</w:t>
-            </w:r>
-            <w:r>
-              <w:t xml:space="preserve"> a product</w:t>
+              <w:t>When an admin withdraws a product</w:t>
             </w:r>
           </w:p>
         </w:tc>
@@ -2896,6 +2841,7 @@
           </w:tcPr>
           <w:p>
             <w:r>
+              <w:lastRenderedPageBreak/>
               <w:t>Pre-condition</w:t>
             </w:r>
           </w:p>
@@ -3006,7 +2952,7 @@
     <w:p/>
     <w:p>
       <w:pPr>
-        <w:pStyle w:val="Heading2"/>
+        <w:pStyle w:val="Heading3"/>
       </w:pPr>
       <w:r>
         <w:t>Views</w:t>
@@ -3032,13 +2978,7 @@
     <w:p/>
     <w:p>
       <w:r>
-        <w:t>“</w:t>
-      </w:r>
-      <w:r>
-        <w:t xml:space="preserve">As the admin I wish to view a customer’s order(s). </w:t>
-      </w:r>
-      <w:r>
-        <w:t>“</w:t>
+        <w:t>“As the admin I wish to view a customer’s order(s). “</w:t>
       </w:r>
     </w:p>
     <w:tbl>
@@ -3205,13 +3145,7 @@
     <w:p/>
     <w:p>
       <w:r>
-        <w:t>“</w:t>
-      </w:r>
-      <w:r>
-        <w:t xml:space="preserve">As the admin I wish to read the details of the drinks/snacks I have for sale. </w:t>
-      </w:r>
-      <w:r>
-        <w:t>“</w:t>
+        <w:t>“As the admin I wish to read the details of the drinks/snacks I have for sale. “</w:t>
       </w:r>
     </w:p>
     <w:tbl>
@@ -3244,10 +3178,7 @@
           </w:tcPr>
           <w:p>
             <w:r>
-              <w:t>View_</w:t>
-            </w:r>
-            <w:r>
-              <w:t>Products</w:t>
+              <w:t>View_Products</w:t>
             </w:r>
           </w:p>
         </w:tc>
@@ -3380,18 +3311,137 @@
     </w:tbl>
     <w:p/>
     <w:p/>
-    <w:p>
-      <w:pPr>
-        <w:pStyle w:val="Heading2"/>
-      </w:pPr>
-      <w:r>
-        <w:t>Triggers</w:t>
-      </w:r>
+    <w:p/>
+    <w:p/>
+    <w:p/>
+    <w:p/>
+    <w:p/>
+    <w:p/>
+    <w:p/>
+    <w:p/>
+    <w:p>
+      <w:pPr>
+        <w:pStyle w:val="Heading3"/>
+      </w:pPr>
+      <w:r>
+        <w:lastRenderedPageBreak/>
+        <w:t>Activity Diagram</w:t>
+      </w:r>
+    </w:p>
+    <w:p>
+      <w:r>
+        <w:t xml:space="preserve">The activity diagram is a behavioural diagram that will show the flow of the application from a specified start and finish point. </w:t>
+      </w:r>
+    </w:p>
+    <w:p>
+      <w:r>
+        <w:rPr>
+          <w:noProof/>
+          <w:lang w:eastAsia="en-GB"/>
+        </w:rPr>
+        <w:drawing>
+          <wp:inline distT="0" distB="0" distL="0" distR="0" wp14:anchorId="5B2D5A91" wp14:editId="1546164F">
+            <wp:extent cx="5731510" cy="3892038"/>
+            <wp:effectExtent l="0" t="0" r="2540" b="0"/>
+            <wp:docPr id="21" name="Picture 21"/>
+            <wp:cNvGraphicFramePr>
+              <a:graphicFrameLocks xmlns:a="http://schemas.openxmlformats.org/drawingml/2006/main" noChangeAspect="1"/>
+            </wp:cNvGraphicFramePr>
+            <a:graphic xmlns:a="http://schemas.openxmlformats.org/drawingml/2006/main">
+              <a:graphicData uri="http://schemas.openxmlformats.org/drawingml/2006/picture">
+                <pic:pic xmlns:pic="http://schemas.openxmlformats.org/drawingml/2006/picture">
+                  <pic:nvPicPr>
+                    <pic:cNvPr id="0" name=""/>
+                    <pic:cNvPicPr/>
+                  </pic:nvPicPr>
+                  <pic:blipFill>
+                    <a:blip r:embed="rId19"/>
+                    <a:stretch>
+                      <a:fillRect/>
+                    </a:stretch>
+                  </pic:blipFill>
+                  <pic:spPr>
+                    <a:xfrm>
+                      <a:off x="0" y="0"/>
+                      <a:ext cx="5731510" cy="3892038"/>
+                    </a:xfrm>
+                    <a:prstGeom prst="rect">
+                      <a:avLst/>
+                    </a:prstGeom>
+                  </pic:spPr>
+                </pic:pic>
+              </a:graphicData>
+            </a:graphic>
+          </wp:inline>
+        </w:drawing>
+      </w:r>
+    </w:p>
+    <w:p>
+      <w:pPr>
+        <w:pStyle w:val="Heading3"/>
+      </w:pPr>
+      <w:r>
+        <w:t>Sequence Diagram</w:t>
+      </w:r>
+    </w:p>
+    <w:p>
+      <w:r>
+        <w:t>The sequence diagram models object interactions in a consequential sequence. It is used to show the order of which the objects and classes involved are executed in the workflow</w:t>
+      </w:r>
+      <w:r>
+        <w:t xml:space="preserve"> of the entire </w:t>
+      </w:r>
+      <w:r>
+        <w:t>scenario/process.</w:t>
+      </w:r>
+    </w:p>
+    <w:p>
       <w:bookmarkStart w:id="0" w:name="_GoBack"/>
+      <w:r>
+        <w:rPr>
+          <w:noProof/>
+          <w:lang w:eastAsia="en-GB"/>
+        </w:rPr>
+        <w:drawing>
+          <wp:inline distT="0" distB="0" distL="0" distR="0" wp14:anchorId="40A404F1" wp14:editId="3CF0701C">
+            <wp:extent cx="5312656" cy="3181350"/>
+            <wp:effectExtent l="0" t="0" r="2540" b="0"/>
+            <wp:docPr id="23" name="Picture 23"/>
+            <wp:cNvGraphicFramePr>
+              <a:graphicFrameLocks xmlns:a="http://schemas.openxmlformats.org/drawingml/2006/main" noChangeAspect="1"/>
+            </wp:cNvGraphicFramePr>
+            <a:graphic xmlns:a="http://schemas.openxmlformats.org/drawingml/2006/main">
+              <a:graphicData uri="http://schemas.openxmlformats.org/drawingml/2006/picture">
+                <pic:pic xmlns:pic="http://schemas.openxmlformats.org/drawingml/2006/picture">
+                  <pic:nvPicPr>
+                    <pic:cNvPr id="0" name=""/>
+                    <pic:cNvPicPr/>
+                  </pic:nvPicPr>
+                  <pic:blipFill>
+                    <a:blip r:embed="rId20"/>
+                    <a:stretch>
+                      <a:fillRect/>
+                    </a:stretch>
+                  </pic:blipFill>
+                  <pic:spPr>
+                    <a:xfrm>
+                      <a:off x="0" y="0"/>
+                      <a:ext cx="5317567" cy="3184291"/>
+                    </a:xfrm>
+                    <a:prstGeom prst="rect">
+                      <a:avLst/>
+                    </a:prstGeom>
+                  </pic:spPr>
+                </pic:pic>
+              </a:graphicData>
+            </a:graphic>
+          </wp:inline>
+        </w:drawing>
+      </w:r>
       <w:bookmarkEnd w:id="0"/>
     </w:p>
     <w:sectPr>
-      <w:footerReference w:type="default" r:id="rId19"/>
+      <w:footerReference w:type="default" r:id="rId21"/>
       <w:pgSz w:w="11906" w:h="16838"/>
       <w:pgMar w:top="1440" w:right="1440" w:bottom="1440" w:left="1440" w:header="708" w:footer="708" w:gutter="0"/>
       <w:cols w:space="708"/>
@@ -3460,7 +3510,7 @@
           <w:rPr>
             <w:noProof/>
           </w:rPr>
-          <w:t>9</w:t>
+          <w:t>10</w:t>
         </w:r>
         <w:r>
           <w:rPr>
@@ -5136,7 +5186,7 @@
   <a:extraClrSchemeLst/>
   <a:extLst>
     <a:ext uri="{05A4C25C-085E-4340-85A3-A5531E510DB2}">
-      <thm15:themeFamily xmlns="" xmlns:thm15="http://schemas.microsoft.com/office/thememl/2012/main" name="Office Theme" id="{62F939B6-93AF-4DB8-9C6B-D6C7DFDC589F}" vid="{4A3C46E8-61CC-4603-A589-7422A47A8E4A}"/>
+      <thm15:themeFamily xmlns:thm15="http://schemas.microsoft.com/office/thememl/2012/main" xmlns="" name="Office Theme" id="{62F939B6-93AF-4DB8-9C6B-D6C7DFDC589F}" vid="{4A3C46E8-61CC-4603-A589-7422A47A8E4A}"/>
     </a:ext>
   </a:extLst>
 </a:theme>

</xml_diff>

<commit_message>
Added all SQL files for database creation
</commit_message>
<xml_diff>
--- a/Coursework/ISAD251 Database Application Fact Sheet.docx
+++ b/Coursework/ISAD251 Database Application Fact Sheet.docx
@@ -2022,6 +2022,8 @@
       </w:r>
     </w:p>
     <w:p/>
+    <w:p/>
+    <w:p/>
     <w:tbl>
       <w:tblPr>
         <w:tblStyle w:val="TableGrid"/>
@@ -2039,6 +2041,7 @@
           </w:tcPr>
           <w:p>
             <w:r>
+              <w:lastRenderedPageBreak/>
               <w:t>Operation name</w:t>
             </w:r>
           </w:p>
@@ -2108,7 +2111,6 @@
           </w:tcPr>
           <w:p>
             <w:r>
-              <w:lastRenderedPageBreak/>
               <w:t>Pre-condition</w:t>
             </w:r>
           </w:p>
@@ -2775,6 +2777,7 @@
           </w:tcPr>
           <w:p>
             <w:r>
+              <w:lastRenderedPageBreak/>
               <w:t>Operation name</w:t>
             </w:r>
           </w:p>
@@ -2841,7 +2844,6 @@
           </w:tcPr>
           <w:p>
             <w:r>
-              <w:lastRenderedPageBreak/>
               <w:t>Pre-condition</w:t>
             </w:r>
           </w:p>
@@ -2949,36 +2951,181 @@
         </w:tc>
       </w:tr>
     </w:tbl>
-    <w:p/>
-    <w:p>
-      <w:pPr>
-        <w:pStyle w:val="Heading3"/>
-      </w:pPr>
-      <w:r>
-        <w:t>Views</w:t>
-      </w:r>
-    </w:p>
-    <w:p>
-      <w:r>
-        <w:t>The data layer</w:t>
-      </w:r>
-      <w:r>
-        <w:t xml:space="preserve"> of the application</w:t>
-      </w:r>
-      <w:r>
-        <w:t xml:space="preserve"> will contain several </w:t>
-      </w:r>
-      <w:r>
-        <w:t xml:space="preserve">database </w:t>
-      </w:r>
-      <w:r>
-        <w:t xml:space="preserve">views that will help to meet the functionality requirements specified. </w:t>
-      </w:r>
-    </w:p>
-    <w:p/>
-    <w:p>
-      <w:r>
-        <w:t>“As the admin I wish to view a customer’s order(s). “</w:t>
+    <w:p>
+      <w:pPr>
+        <w:spacing w:before="240"/>
+      </w:pPr>
+      <w:r>
+        <w:rPr>
+          <w:noProof/>
+          <w:lang w:eastAsia="en-GB"/>
+        </w:rPr>
+        <mc:AlternateContent>
+          <mc:Choice Requires="wps">
+            <w:drawing>
+              <wp:anchor distT="0" distB="0" distL="114300" distR="114300" simplePos="0" relativeHeight="251677696" behindDoc="0" locked="0" layoutInCell="1" allowOverlap="1" wp14:anchorId="76AD96EC" wp14:editId="7C83C023">
+                <wp:simplePos x="0" y="0"/>
+                <wp:positionH relativeFrom="column">
+                  <wp:posOffset>988695</wp:posOffset>
+                </wp:positionH>
+                <wp:positionV relativeFrom="paragraph">
+                  <wp:posOffset>100965</wp:posOffset>
+                </wp:positionV>
+                <wp:extent cx="4812665" cy="1155700"/>
+                <wp:effectExtent l="0" t="0" r="0" b="6350"/>
+                <wp:wrapNone/>
+                <wp:docPr id="8" name="Text Box 2"/>
+                <wp:cNvGraphicFramePr>
+                  <a:graphicFrameLocks xmlns:a="http://schemas.openxmlformats.org/drawingml/2006/main"/>
+                </wp:cNvGraphicFramePr>
+                <a:graphic xmlns:a="http://schemas.openxmlformats.org/drawingml/2006/main">
+                  <a:graphicData uri="http://schemas.microsoft.com/office/word/2010/wordprocessingShape">
+                    <wps:wsp>
+                      <wps:cNvSpPr txBox="1">
+                        <a:spLocks noChangeArrowheads="1"/>
+                      </wps:cNvSpPr>
+                      <wps:spPr bwMode="auto">
+                        <a:xfrm>
+                          <a:off x="0" y="0"/>
+                          <a:ext cx="4812665" cy="1155700"/>
+                        </a:xfrm>
+                        <a:prstGeom prst="rect">
+                          <a:avLst/>
+                        </a:prstGeom>
+                        <a:noFill/>
+                        <a:ln w="9525">
+                          <a:noFill/>
+                          <a:miter lim="800000"/>
+                          <a:headEnd/>
+                          <a:tailEnd/>
+                        </a:ln>
+                      </wps:spPr>
+                      <wps:txbx>
+                        <w:txbxContent>
+                          <w:p>
+                            <w:r>
+                              <w:t>“As the admin I wish to withdraw a drink/snack from sale.</w:t>
+                            </w:r>
+                            <w:r>
+                              <w:t>”</w:t>
+                            </w:r>
+                            <w:r>
+                              <w:tab/>
+                            </w:r>
+                          </w:p>
+                          <w:p>
+                            <w:r>
+                              <w:t xml:space="preserve">This stored procedure maps back to the admin user story and will allow the admin to </w:t>
+                            </w:r>
+                            <w:r>
+                              <w:t xml:space="preserve">remove </w:t>
+                            </w:r>
+                            <w:r>
+                              <w:t>existing products in the products table.</w:t>
+                            </w:r>
+                          </w:p>
+                        </w:txbxContent>
+                      </wps:txbx>
+                      <wps:bodyPr rot="0" vert="horz" wrap="square" lIns="91440" tIns="45720" rIns="91440" bIns="45720" anchor="t" anchorCtr="0">
+                        <a:noAutofit/>
+                      </wps:bodyPr>
+                    </wps:wsp>
+                  </a:graphicData>
+                </a:graphic>
+                <wp14:sizeRelH relativeFrom="margin">
+                  <wp14:pctWidth>0</wp14:pctWidth>
+                </wp14:sizeRelH>
+                <wp14:sizeRelV relativeFrom="margin">
+                  <wp14:pctHeight>0</wp14:pctHeight>
+                </wp14:sizeRelV>
+              </wp:anchor>
+            </w:drawing>
+          </mc:Choice>
+          <mc:Fallback>
+            <w:pict>
+              <v:shapetype id="_x0000_t202" coordsize="21600,21600" o:spt="202" path="m,l,21600r21600,l21600,xe">
+                <v:stroke joinstyle="miter"/>
+                <v:path gradientshapeok="t" o:connecttype="rect"/>
+              </v:shapetype>
+              <v:shape id="_x0000_s1031" type="#_x0000_t202" style="position:absolute;margin-left:77.85pt;margin-top:7.95pt;width:378.95pt;height:91pt;z-index:251677696;visibility:visible;mso-wrap-style:square;mso-width-percent:0;mso-height-percent:0;mso-wrap-distance-left:9pt;mso-wrap-distance-top:0;mso-wrap-distance-right:9pt;mso-wrap-distance-bottom:0;mso-position-horizontal:absolute;mso-position-horizontal-relative:text;mso-position-vertical:absolute;mso-position-vertical-relative:text;mso-width-percent:0;mso-height-percent:0;mso-width-relative:margin;mso-height-relative:margin;v-text-anchor:top" o:gfxdata="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" filled="f" stroked="f">
+                <v:textbox>
+                  <w:txbxContent>
+                    <w:p>
+                      <w:r>
+                        <w:t>“As the admin I wish to withdraw a drink/snack from sale.</w:t>
+                      </w:r>
+                      <w:r>
+                        <w:t>”</w:t>
+                      </w:r>
+                      <w:r>
+                        <w:tab/>
+                      </w:r>
+                    </w:p>
+                    <w:p>
+                      <w:r>
+                        <w:t xml:space="preserve">This stored procedure maps back to the admin user story and will allow the admin to </w:t>
+                      </w:r>
+                      <w:r>
+                        <w:t xml:space="preserve">remove </w:t>
+                      </w:r>
+                      <w:r>
+                        <w:t>existing products in the products table.</w:t>
+                      </w:r>
+                    </w:p>
+                  </w:txbxContent>
+                </v:textbox>
+              </v:shape>
+            </w:pict>
+          </mc:Fallback>
+        </mc:AlternateContent>
+      </w:r>
+      <w:r>
+        <w:rPr>
+          <w:noProof/>
+          <w:lang w:eastAsia="en-GB"/>
+        </w:rPr>
+        <w:drawing>
+          <wp:inline distT="0" distB="0" distL="0" distR="0" wp14:anchorId="656EE7D6" wp14:editId="6AC0F6F3">
+            <wp:extent cx="992583" cy="2463672"/>
+            <wp:effectExtent l="0" t="0" r="0" b="0"/>
+            <wp:docPr id="4" name="Picture 4"/>
+            <wp:cNvGraphicFramePr>
+              <a:graphicFrameLocks xmlns:a="http://schemas.openxmlformats.org/drawingml/2006/main" noChangeAspect="1"/>
+            </wp:cNvGraphicFramePr>
+            <a:graphic xmlns:a="http://schemas.openxmlformats.org/drawingml/2006/main">
+              <a:graphicData uri="http://schemas.openxmlformats.org/drawingml/2006/picture">
+                <pic:pic xmlns:pic="http://schemas.openxmlformats.org/drawingml/2006/picture">
+                  <pic:nvPicPr>
+                    <pic:cNvPr id="0" name=""/>
+                    <pic:cNvPicPr/>
+                  </pic:nvPicPr>
+                  <pic:blipFill rotWithShape="1">
+                    <a:blip r:embed="rId19"/>
+                    <a:srcRect r="1683"/>
+                    <a:stretch/>
+                  </pic:blipFill>
+                  <pic:spPr bwMode="auto">
+                    <a:xfrm>
+                      <a:off x="0" y="0"/>
+                      <a:ext cx="1001375" cy="2485496"/>
+                    </a:xfrm>
+                    <a:prstGeom prst="rect">
+                      <a:avLst/>
+                    </a:prstGeom>
+                    <a:ln>
+                      <a:noFill/>
+                    </a:ln>
+                    <a:extLst>
+                      <a:ext uri="{53640926-AAD7-44D8-BBD7-CCE9431645EC}">
+                        <a14:shadowObscured xmlns:a14="http://schemas.microsoft.com/office/drawing/2010/main"/>
+                      </a:ext>
+                    </a:extLst>
+                  </pic:spPr>
+                </pic:pic>
+              </a:graphicData>
+            </a:graphic>
+          </wp:inline>
+        </w:drawing>
       </w:r>
     </w:p>
     <w:tbl>
@@ -2998,20 +3145,17 @@
           </w:tcPr>
           <w:p>
             <w:r>
-              <w:t>View</w:t>
-            </w:r>
-            <w:r>
-              <w:t xml:space="preserve"> name</w:t>
-            </w:r>
-          </w:p>
-        </w:tc>
-        <w:tc>
-          <w:tcPr>
-            <w:tcW w:w="6614" w:type="dxa"/>
-          </w:tcPr>
-          <w:p>
-            <w:r>
-              <w:t>View_Orders</w:t>
+              <w:t>Operation name</w:t>
+            </w:r>
+          </w:p>
+        </w:tc>
+        <w:tc>
+          <w:tcPr>
+            <w:tcW w:w="6614" w:type="dxa"/>
+          </w:tcPr>
+          <w:p>
+            <w:r>
+              <w:t>Find_Order</w:t>
             </w:r>
           </w:p>
         </w:tc>
@@ -3045,28 +3189,6 @@
           </w:tcPr>
           <w:p>
             <w:r>
-              <w:t>Involved fields</w:t>
-            </w:r>
-          </w:p>
-        </w:tc>
-        <w:tc>
-          <w:tcPr>
-            <w:tcW w:w="6614" w:type="dxa"/>
-          </w:tcPr>
-          <w:p>
-            <w:r>
-              <w:t>OrderID, OrderDate, OrderTotalPrice</w:t>
-            </w:r>
-          </w:p>
-        </w:tc>
-      </w:tr>
-      <w:tr>
-        <w:tc>
-          <w:tcPr>
-            <w:tcW w:w="2628" w:type="dxa"/>
-          </w:tcPr>
-          <w:p>
-            <w:r>
               <w:t xml:space="preserve">Overview </w:t>
             </w:r>
           </w:p>
@@ -3077,7 +3199,10 @@
           </w:tcPr>
           <w:p>
             <w:r>
-              <w:t>Displays all orders to admin</w:t>
+              <w:t xml:space="preserve">When an admin </w:t>
+            </w:r>
+            <w:r>
+              <w:t>wants to find the products bought in a specific order</w:t>
             </w:r>
           </w:p>
         </w:tc>
@@ -3099,24 +3224,21 @@
           </w:tcPr>
           <w:p>
             <w:r>
-              <w:t>Order table</w:t>
-            </w:r>
-            <w:r>
-              <w:t xml:space="preserve"> created </w:t>
-            </w:r>
-            <w:r>
-              <w:t>and contains</w:t>
-            </w:r>
-            <w:r>
-              <w:t xml:space="preserve"> existing records</w:t>
-            </w:r>
-          </w:p>
-        </w:tc>
-      </w:tr>
-      <w:tr>
-        <w:trPr>
-          <w:trHeight w:val="107"/>
-        </w:trPr>
+              <w:t>Order</w:t>
+            </w:r>
+            <w:r>
+              <w:t xml:space="preserve"> table has been created and at least 1 </w:t>
+            </w:r>
+            <w:r>
+              <w:t>order</w:t>
+            </w:r>
+            <w:r>
+              <w:t xml:space="preserve"> exists in the table</w:t>
+            </w:r>
+          </w:p>
+        </w:tc>
+      </w:tr>
+      <w:tr>
         <w:tc>
           <w:tcPr>
             <w:tcW w:w="2628" w:type="dxa"/>
@@ -3133,19 +3255,251 @@
           </w:tcPr>
           <w:p>
             <w:r>
-              <w:t xml:space="preserve">Outputs data from </w:t>
-            </w:r>
-            <w:r>
-              <w:t>order table</w:t>
+              <w:t>Products and quantity in order are displayed to admin</w:t>
+            </w:r>
+          </w:p>
+        </w:tc>
+      </w:tr>
+      <w:tr>
+        <w:tc>
+          <w:tcPr>
+            <w:tcW w:w="2628" w:type="dxa"/>
+          </w:tcPr>
+          <w:p>
+            <w:r>
+              <w:t>Input parameters</w:t>
+            </w:r>
+          </w:p>
+        </w:tc>
+        <w:tc>
+          <w:tcPr>
+            <w:tcW w:w="6614" w:type="dxa"/>
+          </w:tcPr>
+          <w:p>
+            <w:r>
+              <w:t>@Order</w:t>
+            </w:r>
+            <w:r>
+              <w:t>ID</w:t>
+            </w:r>
+          </w:p>
+        </w:tc>
+      </w:tr>
+      <w:tr>
+        <w:tc>
+          <w:tcPr>
+            <w:tcW w:w="2628" w:type="dxa"/>
+          </w:tcPr>
+          <w:p>
+            <w:r>
+              <w:t>Output parameters</w:t>
+            </w:r>
+          </w:p>
+        </w:tc>
+        <w:tc>
+          <w:tcPr>
+            <w:tcW w:w="6614" w:type="dxa"/>
+          </w:tcPr>
+          <w:p>
+            <w:r>
+              <w:t>None</w:t>
+            </w:r>
+          </w:p>
+        </w:tc>
+      </w:tr>
+      <w:tr>
+        <w:tc>
+          <w:tcPr>
+            <w:tcW w:w="2628" w:type="dxa"/>
+          </w:tcPr>
+          <w:p>
+            <w:r>
+              <w:t>Return value</w:t>
+            </w:r>
+          </w:p>
+        </w:tc>
+        <w:tc>
+          <w:tcPr>
+            <w:tcW w:w="6614" w:type="dxa"/>
+          </w:tcPr>
+          <w:p>
+            <w:r>
+              <w:t>None</w:t>
             </w:r>
           </w:p>
         </w:tc>
       </w:tr>
     </w:tbl>
-    <w:p/>
-    <w:p>
-      <w:r>
-        <w:t>“As the admin I wish to read the details of the drinks/snacks I have for sale. “</w:t>
+    <w:p>
+      <w:r>
+        <w:rPr>
+          <w:noProof/>
+          <w:lang w:eastAsia="en-GB"/>
+        </w:rPr>
+        <mc:AlternateContent>
+          <mc:Choice Requires="wps">
+            <w:drawing>
+              <wp:anchor distT="0" distB="0" distL="114300" distR="114300" simplePos="0" relativeHeight="251679744" behindDoc="0" locked="0" layoutInCell="1" allowOverlap="1" wp14:anchorId="07CEABF0" wp14:editId="1EA6B9A2">
+                <wp:simplePos x="0" y="0"/>
+                <wp:positionH relativeFrom="column">
+                  <wp:posOffset>988695</wp:posOffset>
+                </wp:positionH>
+                <wp:positionV relativeFrom="paragraph">
+                  <wp:posOffset>105410</wp:posOffset>
+                </wp:positionV>
+                <wp:extent cx="4812665" cy="1155700"/>
+                <wp:effectExtent l="0" t="0" r="0" b="6350"/>
+                <wp:wrapNone/>
+                <wp:docPr id="24" name="Text Box 2"/>
+                <wp:cNvGraphicFramePr>
+                  <a:graphicFrameLocks xmlns:a="http://schemas.openxmlformats.org/drawingml/2006/main"/>
+                </wp:cNvGraphicFramePr>
+                <a:graphic xmlns:a="http://schemas.openxmlformats.org/drawingml/2006/main">
+                  <a:graphicData uri="http://schemas.microsoft.com/office/word/2010/wordprocessingShape">
+                    <wps:wsp>
+                      <wps:cNvSpPr txBox="1">
+                        <a:spLocks noChangeArrowheads="1"/>
+                      </wps:cNvSpPr>
+                      <wps:spPr bwMode="auto">
+                        <a:xfrm>
+                          <a:off x="0" y="0"/>
+                          <a:ext cx="4812665" cy="1155700"/>
+                        </a:xfrm>
+                        <a:prstGeom prst="rect">
+                          <a:avLst/>
+                        </a:prstGeom>
+                        <a:noFill/>
+                        <a:ln w="9525">
+                          <a:noFill/>
+                          <a:miter lim="800000"/>
+                          <a:headEnd/>
+                          <a:tailEnd/>
+                        </a:ln>
+                      </wps:spPr>
+                      <wps:txbx>
+                        <w:txbxContent>
+                          <w:p>
+                            <w:r>
+                              <w:t>“As the admin I wish to view a customer’s order(s).</w:t>
+                            </w:r>
+                            <w:r>
+                              <w:t>”</w:t>
+                            </w:r>
+                            <w:r>
+                              <w:tab/>
+                            </w:r>
+                          </w:p>
+                          <w:p>
+                            <w:r>
+                              <w:t>This stored procedure maps back to the admin user story and will allow the admin t</w:t>
+                            </w:r>
+                            <w:r>
+                              <w:t>o search for a specific orders details</w:t>
+                            </w:r>
+                            <w:r>
+                              <w:t>.</w:t>
+                            </w:r>
+                            <w:r>
+                              <w:t xml:space="preserve"> </w:t>
+                            </w:r>
+                          </w:p>
+                        </w:txbxContent>
+                      </wps:txbx>
+                      <wps:bodyPr rot="0" vert="horz" wrap="square" lIns="91440" tIns="45720" rIns="91440" bIns="45720" anchor="t" anchorCtr="0">
+                        <a:noAutofit/>
+                      </wps:bodyPr>
+                    </wps:wsp>
+                  </a:graphicData>
+                </a:graphic>
+                <wp14:sizeRelH relativeFrom="margin">
+                  <wp14:pctWidth>0</wp14:pctWidth>
+                </wp14:sizeRelH>
+                <wp14:sizeRelV relativeFrom="margin">
+                  <wp14:pctHeight>0</wp14:pctHeight>
+                </wp14:sizeRelV>
+              </wp:anchor>
+            </w:drawing>
+          </mc:Choice>
+          <mc:Fallback>
+            <w:pict>
+              <v:shape id="_x0000_s1032" type="#_x0000_t202" style="position:absolute;margin-left:77.85pt;margin-top:8.3pt;width:378.95pt;height:91pt;z-index:251679744;visibility:visible;mso-wrap-style:square;mso-width-percent:0;mso-height-percent:0;mso-wrap-distance-left:9pt;mso-wrap-distance-top:0;mso-wrap-distance-right:9pt;mso-wrap-distance-bottom:0;mso-position-horizontal:absolute;mso-position-horizontal-relative:text;mso-position-vertical:absolute;mso-position-vertical-relative:text;mso-width-percent:0;mso-height-percent:0;mso-width-relative:margin;mso-height-relative:margin;v-text-anchor:top" o:gfxdata="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" filled="f" stroked="f">
+                <v:textbox>
+                  <w:txbxContent>
+                    <w:p>
+                      <w:r>
+                        <w:t>“As the admin I wish to view a customer’s order(s).</w:t>
+                      </w:r>
+                      <w:r>
+                        <w:t>”</w:t>
+                      </w:r>
+                      <w:r>
+                        <w:tab/>
+                      </w:r>
+                    </w:p>
+                    <w:p>
+                      <w:r>
+                        <w:t>This stored procedure maps back to the admin user story and will allow the admin t</w:t>
+                      </w:r>
+                      <w:r>
+                        <w:t>o search for a specific orders details</w:t>
+                      </w:r>
+                      <w:r>
+                        <w:t>.</w:t>
+                      </w:r>
+                      <w:r>
+                        <w:t xml:space="preserve"> </w:t>
+                      </w:r>
+                    </w:p>
+                  </w:txbxContent>
+                </v:textbox>
+              </v:shape>
+            </w:pict>
+          </mc:Fallback>
+        </mc:AlternateContent>
+      </w:r>
+      <w:r>
+        <w:rPr>
+          <w:noProof/>
+          <w:lang w:eastAsia="en-GB"/>
+        </w:rPr>
+        <w:drawing>
+          <wp:inline distT="0" distB="0" distL="0" distR="0" wp14:anchorId="7D2C2C1A" wp14:editId="22A4E0C0">
+            <wp:extent cx="774043" cy="1924050"/>
+            <wp:effectExtent l="0" t="0" r="7620" b="0"/>
+            <wp:docPr id="22" name="Picture 22"/>
+            <wp:cNvGraphicFramePr>
+              <a:graphicFrameLocks xmlns:a="http://schemas.openxmlformats.org/drawingml/2006/main" noChangeAspect="1"/>
+            </wp:cNvGraphicFramePr>
+            <a:graphic xmlns:a="http://schemas.openxmlformats.org/drawingml/2006/main">
+              <a:graphicData uri="http://schemas.openxmlformats.org/drawingml/2006/picture">
+                <pic:pic xmlns:pic="http://schemas.openxmlformats.org/drawingml/2006/picture">
+                  <pic:nvPicPr>
+                    <pic:cNvPr id="0" name=""/>
+                    <pic:cNvPicPr/>
+                  </pic:nvPicPr>
+                  <pic:blipFill>
+                    <a:blip r:embed="rId20"/>
+                    <a:stretch>
+                      <a:fillRect/>
+                    </a:stretch>
+                  </pic:blipFill>
+                  <pic:spPr>
+                    <a:xfrm>
+                      <a:off x="0" y="0"/>
+                      <a:ext cx="785504" cy="1952538"/>
+                    </a:xfrm>
+                    <a:prstGeom prst="rect">
+                      <a:avLst/>
+                    </a:prstGeom>
+                  </pic:spPr>
+                </pic:pic>
+              </a:graphicData>
+            </a:graphic>
+          </wp:inline>
+        </w:drawing>
+      </w:r>
+      <w:r>
+        <w:br w:type="page"/>
       </w:r>
     </w:p>
     <w:tbl>
@@ -3165,6 +3519,414 @@
           </w:tcPr>
           <w:p>
             <w:r>
+              <w:lastRenderedPageBreak/>
+              <w:t>Operation name</w:t>
+            </w:r>
+          </w:p>
+        </w:tc>
+        <w:tc>
+          <w:tcPr>
+            <w:tcW w:w="6614" w:type="dxa"/>
+          </w:tcPr>
+          <w:p>
+            <w:proofErr w:type="spellStart"/>
+            <w:r>
+              <w:t>Find_</w:t>
+            </w:r>
+            <w:r>
+              <w:t>Customer</w:t>
+            </w:r>
+            <w:r>
+              <w:t>s</w:t>
+            </w:r>
+            <w:r>
+              <w:t>Orders</w:t>
+            </w:r>
+            <w:proofErr w:type="spellEnd"/>
+          </w:p>
+        </w:tc>
+      </w:tr>
+      <w:tr>
+        <w:tc>
+          <w:tcPr>
+            <w:tcW w:w="2628" w:type="dxa"/>
+          </w:tcPr>
+          <w:p>
+            <w:r>
+              <w:t>Involved tables</w:t>
+            </w:r>
+          </w:p>
+        </w:tc>
+        <w:tc>
+          <w:tcPr>
+            <w:tcW w:w="6614" w:type="dxa"/>
+          </w:tcPr>
+          <w:p>
+            <w:r>
+              <w:t>Order</w:t>
+            </w:r>
+          </w:p>
+        </w:tc>
+      </w:tr>
+      <w:tr>
+        <w:tc>
+          <w:tcPr>
+            <w:tcW w:w="2628" w:type="dxa"/>
+          </w:tcPr>
+          <w:p>
+            <w:r>
+              <w:t xml:space="preserve">Overview </w:t>
+            </w:r>
+          </w:p>
+        </w:tc>
+        <w:tc>
+          <w:tcPr>
+            <w:tcW w:w="6614" w:type="dxa"/>
+          </w:tcPr>
+          <w:p>
+            <w:r>
+              <w:t xml:space="preserve">When an admin </w:t>
+            </w:r>
+            <w:r>
+              <w:t>wants to view a specific customers’ orders</w:t>
+            </w:r>
+          </w:p>
+        </w:tc>
+      </w:tr>
+      <w:tr>
+        <w:tc>
+          <w:tcPr>
+            <w:tcW w:w="2628" w:type="dxa"/>
+          </w:tcPr>
+          <w:p>
+            <w:r>
+              <w:t>Pre-condition</w:t>
+            </w:r>
+          </w:p>
+        </w:tc>
+        <w:tc>
+          <w:tcPr>
+            <w:tcW w:w="6614" w:type="dxa"/>
+          </w:tcPr>
+          <w:p>
+            <w:r>
+              <w:t>Order table has been created and at least 1</w:t>
+            </w:r>
+            <w:r>
+              <w:t xml:space="preserve"> order</w:t>
+            </w:r>
+            <w:r>
+              <w:t xml:space="preserve"> exists in the table</w:t>
+            </w:r>
+          </w:p>
+        </w:tc>
+      </w:tr>
+      <w:tr>
+        <w:tc>
+          <w:tcPr>
+            <w:tcW w:w="2628" w:type="dxa"/>
+          </w:tcPr>
+          <w:p>
+            <w:r>
+              <w:t>Post-condition</w:t>
+            </w:r>
+          </w:p>
+        </w:tc>
+        <w:tc>
+          <w:tcPr>
+            <w:tcW w:w="6614" w:type="dxa"/>
+          </w:tcPr>
+          <w:p>
+            <w:r>
+              <w:t>All of customer’s orders are displayed to user</w:t>
+            </w:r>
+          </w:p>
+        </w:tc>
+      </w:tr>
+      <w:tr>
+        <w:tc>
+          <w:tcPr>
+            <w:tcW w:w="2628" w:type="dxa"/>
+          </w:tcPr>
+          <w:p>
+            <w:r>
+              <w:t>Input parameters</w:t>
+            </w:r>
+          </w:p>
+        </w:tc>
+        <w:tc>
+          <w:tcPr>
+            <w:tcW w:w="6614" w:type="dxa"/>
+          </w:tcPr>
+          <w:p>
+            <w:r>
+              <w:t>@OrderID</w:t>
+            </w:r>
+          </w:p>
+        </w:tc>
+      </w:tr>
+      <w:tr>
+        <w:tc>
+          <w:tcPr>
+            <w:tcW w:w="2628" w:type="dxa"/>
+          </w:tcPr>
+          <w:p>
+            <w:r>
+              <w:t>Output parameters</w:t>
+            </w:r>
+          </w:p>
+        </w:tc>
+        <w:tc>
+          <w:tcPr>
+            <w:tcW w:w="6614" w:type="dxa"/>
+          </w:tcPr>
+          <w:p>
+            <w:r>
+              <w:t>None</w:t>
+            </w:r>
+          </w:p>
+        </w:tc>
+      </w:tr>
+      <w:tr>
+        <w:tc>
+          <w:tcPr>
+            <w:tcW w:w="2628" w:type="dxa"/>
+          </w:tcPr>
+          <w:p>
+            <w:r>
+              <w:t>Return value</w:t>
+            </w:r>
+          </w:p>
+        </w:tc>
+        <w:tc>
+          <w:tcPr>
+            <w:tcW w:w="6614" w:type="dxa"/>
+          </w:tcPr>
+          <w:p>
+            <w:r>
+              <w:t>None</w:t>
+            </w:r>
+          </w:p>
+        </w:tc>
+      </w:tr>
+    </w:tbl>
+    <w:p>
+      <w:r>
+        <w:rPr>
+          <w:noProof/>
+          <w:lang w:eastAsia="en-GB"/>
+        </w:rPr>
+        <mc:AlternateContent>
+          <mc:Choice Requires="wps">
+            <w:drawing>
+              <wp:anchor distT="0" distB="0" distL="114300" distR="114300" simplePos="0" relativeHeight="251681792" behindDoc="0" locked="0" layoutInCell="1" allowOverlap="1" wp14:anchorId="38D53447" wp14:editId="66435C16">
+                <wp:simplePos x="0" y="0"/>
+                <wp:positionH relativeFrom="column">
+                  <wp:posOffset>988695</wp:posOffset>
+                </wp:positionH>
+                <wp:positionV relativeFrom="paragraph">
+                  <wp:posOffset>73660</wp:posOffset>
+                </wp:positionV>
+                <wp:extent cx="4812665" cy="1155700"/>
+                <wp:effectExtent l="0" t="0" r="0" b="6350"/>
+                <wp:wrapNone/>
+                <wp:docPr id="26" name="Text Box 2"/>
+                <wp:cNvGraphicFramePr>
+                  <a:graphicFrameLocks xmlns:a="http://schemas.openxmlformats.org/drawingml/2006/main"/>
+                </wp:cNvGraphicFramePr>
+                <a:graphic xmlns:a="http://schemas.openxmlformats.org/drawingml/2006/main">
+                  <a:graphicData uri="http://schemas.microsoft.com/office/word/2010/wordprocessingShape">
+                    <wps:wsp>
+                      <wps:cNvSpPr txBox="1">
+                        <a:spLocks noChangeArrowheads="1"/>
+                      </wps:cNvSpPr>
+                      <wps:spPr bwMode="auto">
+                        <a:xfrm>
+                          <a:off x="0" y="0"/>
+                          <a:ext cx="4812665" cy="1155700"/>
+                        </a:xfrm>
+                        <a:prstGeom prst="rect">
+                          <a:avLst/>
+                        </a:prstGeom>
+                        <a:noFill/>
+                        <a:ln w="9525">
+                          <a:noFill/>
+                          <a:miter lim="800000"/>
+                          <a:headEnd/>
+                          <a:tailEnd/>
+                        </a:ln>
+                      </wps:spPr>
+                      <wps:txbx>
+                        <w:txbxContent>
+                          <w:p>
+                            <w:r>
+                              <w:t>“As the admin I wis</w:t>
+                            </w:r>
+                            <w:r>
+                              <w:t>h to view a customer’s order(s).”</w:t>
+                            </w:r>
+                            <w:r>
+                              <w:tab/>
+                            </w:r>
+                          </w:p>
+                          <w:p>
+                            <w:r>
+                              <w:t xml:space="preserve">This stored procedure maps back to the admin user story and will allow the admin </w:t>
+                            </w:r>
+                            <w:r>
+                              <w:t>to search and view</w:t>
+                            </w:r>
+                            <w:r>
+                              <w:t xml:space="preserve"> all of a specific customer’s orders</w:t>
+                            </w:r>
+                            <w:r>
+                              <w:t>.</w:t>
+                            </w:r>
+                          </w:p>
+                        </w:txbxContent>
+                      </wps:txbx>
+                      <wps:bodyPr rot="0" vert="horz" wrap="square" lIns="91440" tIns="45720" rIns="91440" bIns="45720" anchor="t" anchorCtr="0">
+                        <a:noAutofit/>
+                      </wps:bodyPr>
+                    </wps:wsp>
+                  </a:graphicData>
+                </a:graphic>
+                <wp14:sizeRelH relativeFrom="margin">
+                  <wp14:pctWidth>0</wp14:pctWidth>
+                </wp14:sizeRelH>
+                <wp14:sizeRelV relativeFrom="margin">
+                  <wp14:pctHeight>0</wp14:pctHeight>
+                </wp14:sizeRelV>
+              </wp:anchor>
+            </w:drawing>
+          </mc:Choice>
+          <mc:Fallback>
+            <w:pict>
+              <v:shape id="_x0000_s1033" type="#_x0000_t202" style="position:absolute;margin-left:77.85pt;margin-top:5.8pt;width:378.95pt;height:91pt;z-index:251681792;visibility:visible;mso-wrap-style:square;mso-width-percent:0;mso-height-percent:0;mso-wrap-distance-left:9pt;mso-wrap-distance-top:0;mso-wrap-distance-right:9pt;mso-wrap-distance-bottom:0;mso-position-horizontal:absolute;mso-position-horizontal-relative:text;mso-position-vertical:absolute;mso-position-vertical-relative:text;mso-width-percent:0;mso-height-percent:0;mso-width-relative:margin;mso-height-relative:margin;v-text-anchor:top" o:gfxdata="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" filled="f" stroked="f">
+                <v:textbox>
+                  <w:txbxContent>
+                    <w:p>
+                      <w:r>
+                        <w:t>“As the admin I wis</w:t>
+                      </w:r>
+                      <w:r>
+                        <w:t>h to view a customer’s order(s).”</w:t>
+                      </w:r>
+                      <w:r>
+                        <w:tab/>
+                      </w:r>
+                    </w:p>
+                    <w:p>
+                      <w:r>
+                        <w:t xml:space="preserve">This stored procedure maps back to the admin user story and will allow the admin </w:t>
+                      </w:r>
+                      <w:r>
+                        <w:t>to search and view</w:t>
+                      </w:r>
+                      <w:r>
+                        <w:t xml:space="preserve"> all of a specific customer’s orders</w:t>
+                      </w:r>
+                      <w:r>
+                        <w:t>.</w:t>
+                      </w:r>
+                    </w:p>
+                  </w:txbxContent>
+                </v:textbox>
+              </v:shape>
+            </w:pict>
+          </mc:Fallback>
+        </mc:AlternateContent>
+      </w:r>
+      <w:r>
+        <w:rPr>
+          <w:noProof/>
+          <w:lang w:eastAsia="en-GB"/>
+        </w:rPr>
+        <w:drawing>
+          <wp:inline distT="0" distB="0" distL="0" distR="0" wp14:anchorId="0E308259" wp14:editId="760543F4">
+            <wp:extent cx="755118" cy="2009775"/>
+            <wp:effectExtent l="0" t="0" r="6985" b="0"/>
+            <wp:docPr id="25" name="Picture 25"/>
+            <wp:cNvGraphicFramePr>
+              <a:graphicFrameLocks xmlns:a="http://schemas.openxmlformats.org/drawingml/2006/main" noChangeAspect="1"/>
+            </wp:cNvGraphicFramePr>
+            <a:graphic xmlns:a="http://schemas.openxmlformats.org/drawingml/2006/main">
+              <a:graphicData uri="http://schemas.openxmlformats.org/drawingml/2006/picture">
+                <pic:pic xmlns:pic="http://schemas.openxmlformats.org/drawingml/2006/picture">
+                  <pic:nvPicPr>
+                    <pic:cNvPr id="0" name=""/>
+                    <pic:cNvPicPr/>
+                  </pic:nvPicPr>
+                  <pic:blipFill>
+                    <a:blip r:embed="rId21"/>
+                    <a:stretch>
+                      <a:fillRect/>
+                    </a:stretch>
+                  </pic:blipFill>
+                  <pic:spPr>
+                    <a:xfrm>
+                      <a:off x="0" y="0"/>
+                      <a:ext cx="755118" cy="2009775"/>
+                    </a:xfrm>
+                    <a:prstGeom prst="rect">
+                      <a:avLst/>
+                    </a:prstGeom>
+                  </pic:spPr>
+                </pic:pic>
+              </a:graphicData>
+            </a:graphic>
+          </wp:inline>
+        </w:drawing>
+      </w:r>
+    </w:p>
+    <w:p>
+      <w:pPr>
+        <w:pStyle w:val="Heading3"/>
+      </w:pPr>
+      <w:r>
+        <w:t>Views</w:t>
+      </w:r>
+    </w:p>
+    <w:p>
+      <w:r>
+        <w:t>The data layer</w:t>
+      </w:r>
+      <w:r>
+        <w:t xml:space="preserve"> of the application</w:t>
+      </w:r>
+      <w:r>
+        <w:t xml:space="preserve"> will contain several </w:t>
+      </w:r>
+      <w:r>
+        <w:t xml:space="preserve">database </w:t>
+      </w:r>
+      <w:r>
+        <w:t xml:space="preserve">views that will help to meet the functionality requirements specified. </w:t>
+      </w:r>
+    </w:p>
+    <w:p/>
+    <w:p>
+      <w:r>
+        <w:t>“As the admin I wish to view a customer’s order(s). “</w:t>
+      </w:r>
+    </w:p>
+    <w:tbl>
+      <w:tblPr>
+        <w:tblStyle w:val="TableGrid"/>
+        <w:tblW w:w="0" w:type="auto"/>
+        <w:tblLook w:val="04A0" w:firstRow="1" w:lastRow="0" w:firstColumn="1" w:lastColumn="0" w:noHBand="0" w:noVBand="1"/>
+      </w:tblPr>
+      <w:tblGrid>
+        <w:gridCol w:w="2628"/>
+        <w:gridCol w:w="6614"/>
+      </w:tblGrid>
+      <w:tr>
+        <w:tc>
+          <w:tcPr>
+            <w:tcW w:w="2628" w:type="dxa"/>
+          </w:tcPr>
+          <w:p>
+            <w:r>
               <w:t>View</w:t>
             </w:r>
             <w:r>
@@ -3178,7 +3940,7 @@
           </w:tcPr>
           <w:p>
             <w:r>
-              <w:t>View_Products</w:t>
+              <w:t>View_Orders</w:t>
             </w:r>
           </w:p>
         </w:tc>
@@ -3200,7 +3962,7 @@
           </w:tcPr>
           <w:p>
             <w:r>
-              <w:t>Products</w:t>
+              <w:t>Order</w:t>
             </w:r>
           </w:p>
         </w:tc>
@@ -3222,7 +3984,7 @@
           </w:tcPr>
           <w:p>
             <w:r>
-              <w:t>ProductID, ProductName, ProductType, ProductPrice, ProductCalories, ProductDetails</w:t>
+              <w:t>OrderID, OrderDate, OrderTotalPrice</w:t>
             </w:r>
           </w:p>
         </w:tc>
@@ -3244,10 +4006,7 @@
           </w:tcPr>
           <w:p>
             <w:r>
-              <w:t xml:space="preserve">Displays all </w:t>
-            </w:r>
-            <w:r>
-              <w:t>current products to admin</w:t>
+              <w:t>Displays all orders to admin</w:t>
             </w:r>
           </w:p>
         </w:tc>
@@ -3269,7 +4028,7 @@
           </w:tcPr>
           <w:p>
             <w:r>
-              <w:t>Product table</w:t>
+              <w:t>Order table</w:t>
             </w:r>
             <w:r>
               <w:t xml:space="preserve"> created </w:t>
@@ -3284,6 +4043,9 @@
         </w:tc>
       </w:tr>
       <w:tr>
+        <w:trPr>
+          <w:trHeight w:val="107"/>
+        </w:trPr>
         <w:tc>
           <w:tcPr>
             <w:tcW w:w="2628" w:type="dxa"/>
@@ -3303,14 +4065,560 @@
               <w:t xml:space="preserve">Outputs data from </w:t>
             </w:r>
             <w:r>
-              <w:t>product table</w:t>
+              <w:t>order table</w:t>
             </w:r>
           </w:p>
         </w:tc>
       </w:tr>
     </w:tbl>
     <w:p/>
+    <w:p>
+      <w:r>
+        <w:t xml:space="preserve">I will also make a view to </w:t>
+      </w:r>
+      <w:r>
+        <w:t>allow the admin to see how many orders occurred for each month of a year</w:t>
+      </w:r>
+      <w:r>
+        <w:t>.</w:t>
+      </w:r>
+    </w:p>
+    <w:p>
+      <w:r>
+        <w:t>T</w:t>
+      </w:r>
+      <w:r>
+        <w:t>his will give</w:t>
+      </w:r>
+      <w:r>
+        <w:t xml:space="preserve"> the admin extra functionality when it comes to viewing the customer’s orders</w:t>
+      </w:r>
+      <w:r>
+        <w:t>.</w:t>
+      </w:r>
+      <w:r>
+        <w:t xml:space="preserve"> </w:t>
+      </w:r>
+    </w:p>
+    <w:tbl>
+      <w:tblPr>
+        <w:tblStyle w:val="TableGrid"/>
+        <w:tblW w:w="0" w:type="auto"/>
+        <w:tblLook w:val="04A0" w:firstRow="1" w:lastRow="0" w:firstColumn="1" w:lastColumn="0" w:noHBand="0" w:noVBand="1"/>
+      </w:tblPr>
+      <w:tblGrid>
+        <w:gridCol w:w="2628"/>
+        <w:gridCol w:w="6614"/>
+      </w:tblGrid>
+      <w:tr>
+        <w:tc>
+          <w:tcPr>
+            <w:tcW w:w="2628" w:type="dxa"/>
+          </w:tcPr>
+          <w:p>
+            <w:r>
+              <w:t>View name</w:t>
+            </w:r>
+          </w:p>
+        </w:tc>
+        <w:tc>
+          <w:tcPr>
+            <w:tcW w:w="6614" w:type="dxa"/>
+          </w:tcPr>
+          <w:p>
+            <w:r>
+              <w:t>View_Orders</w:t>
+            </w:r>
+            <w:r>
+              <w:t>PerMonth</w:t>
+            </w:r>
+          </w:p>
+        </w:tc>
+      </w:tr>
+      <w:tr>
+        <w:tc>
+          <w:tcPr>
+            <w:tcW w:w="2628" w:type="dxa"/>
+          </w:tcPr>
+          <w:p>
+            <w:r>
+              <w:t>Involved tables</w:t>
+            </w:r>
+          </w:p>
+        </w:tc>
+        <w:tc>
+          <w:tcPr>
+            <w:tcW w:w="6614" w:type="dxa"/>
+          </w:tcPr>
+          <w:p>
+            <w:r>
+              <w:t>Order</w:t>
+            </w:r>
+          </w:p>
+        </w:tc>
+      </w:tr>
+      <w:tr>
+        <w:tc>
+          <w:tcPr>
+            <w:tcW w:w="2628" w:type="dxa"/>
+          </w:tcPr>
+          <w:p>
+            <w:r>
+              <w:t>Involved fields</w:t>
+            </w:r>
+          </w:p>
+        </w:tc>
+        <w:tc>
+          <w:tcPr>
+            <w:tcW w:w="6614" w:type="dxa"/>
+          </w:tcPr>
+          <w:p>
+            <w:r>
+              <w:t>OrderID, OrderDate, OrderTotalPrice</w:t>
+            </w:r>
+          </w:p>
+        </w:tc>
+      </w:tr>
+      <w:tr>
+        <w:tc>
+          <w:tcPr>
+            <w:tcW w:w="2628" w:type="dxa"/>
+          </w:tcPr>
+          <w:p>
+            <w:r>
+              <w:t xml:space="preserve">Overview </w:t>
+            </w:r>
+          </w:p>
+        </w:tc>
+        <w:tc>
+          <w:tcPr>
+            <w:tcW w:w="6614" w:type="dxa"/>
+          </w:tcPr>
+          <w:p>
+            <w:r>
+              <w:t xml:space="preserve">Displays all orders </w:t>
+            </w:r>
+            <w:r>
+              <w:t>of a month to admin</w:t>
+            </w:r>
+          </w:p>
+        </w:tc>
+      </w:tr>
+      <w:tr>
+        <w:tc>
+          <w:tcPr>
+            <w:tcW w:w="2628" w:type="dxa"/>
+          </w:tcPr>
+          <w:p>
+            <w:r>
+              <w:t>Pre-condition</w:t>
+            </w:r>
+          </w:p>
+        </w:tc>
+        <w:tc>
+          <w:tcPr>
+            <w:tcW w:w="6614" w:type="dxa"/>
+          </w:tcPr>
+          <w:p>
+            <w:r>
+              <w:t>Order table created and contains existing records</w:t>
+            </w:r>
+          </w:p>
+        </w:tc>
+      </w:tr>
+      <w:tr>
+        <w:trPr>
+          <w:trHeight w:val="107"/>
+        </w:trPr>
+        <w:tc>
+          <w:tcPr>
+            <w:tcW w:w="2628" w:type="dxa"/>
+          </w:tcPr>
+          <w:p>
+            <w:r>
+              <w:t>Post-condition</w:t>
+            </w:r>
+          </w:p>
+        </w:tc>
+        <w:tc>
+          <w:tcPr>
+            <w:tcW w:w="6614" w:type="dxa"/>
+          </w:tcPr>
+          <w:p>
+            <w:r>
+              <w:t>Outputs data from order table</w:t>
+            </w:r>
+          </w:p>
+        </w:tc>
+      </w:tr>
+      <w:tr>
+        <w:trPr>
+          <w:trHeight w:val="107"/>
+        </w:trPr>
+        <w:tc>
+          <w:tcPr>
+            <w:tcW w:w="2628" w:type="dxa"/>
+          </w:tcPr>
+          <w:p/>
+        </w:tc>
+        <w:tc>
+          <w:tcPr>
+            <w:tcW w:w="6614" w:type="dxa"/>
+          </w:tcPr>
+          <w:p/>
+        </w:tc>
+      </w:tr>
+    </w:tbl>
     <w:p/>
+    <w:p>
+      <w:r>
+        <w:lastRenderedPageBreak/>
+        <w:t>“As the admin I wish to read the details of the drinks/snacks I have for sale. “</w:t>
+      </w:r>
+    </w:p>
+    <w:tbl>
+      <w:tblPr>
+        <w:tblStyle w:val="TableGrid"/>
+        <w:tblW w:w="0" w:type="auto"/>
+        <w:tblLook w:val="04A0" w:firstRow="1" w:lastRow="0" w:firstColumn="1" w:lastColumn="0" w:noHBand="0" w:noVBand="1"/>
+      </w:tblPr>
+      <w:tblGrid>
+        <w:gridCol w:w="2628"/>
+        <w:gridCol w:w="6614"/>
+      </w:tblGrid>
+      <w:tr>
+        <w:tc>
+          <w:tcPr>
+            <w:tcW w:w="2628" w:type="dxa"/>
+          </w:tcPr>
+          <w:p>
+            <w:r>
+              <w:t>View</w:t>
+            </w:r>
+            <w:r>
+              <w:t xml:space="preserve"> name</w:t>
+            </w:r>
+          </w:p>
+        </w:tc>
+        <w:tc>
+          <w:tcPr>
+            <w:tcW w:w="6614" w:type="dxa"/>
+          </w:tcPr>
+          <w:p>
+            <w:r>
+              <w:t>View_Products</w:t>
+            </w:r>
+          </w:p>
+        </w:tc>
+      </w:tr>
+      <w:tr>
+        <w:tc>
+          <w:tcPr>
+            <w:tcW w:w="2628" w:type="dxa"/>
+          </w:tcPr>
+          <w:p>
+            <w:r>
+              <w:t>Involved tables</w:t>
+            </w:r>
+          </w:p>
+        </w:tc>
+        <w:tc>
+          <w:tcPr>
+            <w:tcW w:w="6614" w:type="dxa"/>
+          </w:tcPr>
+          <w:p>
+            <w:r>
+              <w:t>Products</w:t>
+            </w:r>
+          </w:p>
+        </w:tc>
+      </w:tr>
+      <w:tr>
+        <w:tc>
+          <w:tcPr>
+            <w:tcW w:w="2628" w:type="dxa"/>
+          </w:tcPr>
+          <w:p>
+            <w:r>
+              <w:t>Involved fields</w:t>
+            </w:r>
+          </w:p>
+        </w:tc>
+        <w:tc>
+          <w:tcPr>
+            <w:tcW w:w="6614" w:type="dxa"/>
+          </w:tcPr>
+          <w:p>
+            <w:r>
+              <w:t>ProductID, ProductName, ProductType, ProductPrice, ProductCalories, ProductDetails</w:t>
+            </w:r>
+          </w:p>
+        </w:tc>
+      </w:tr>
+      <w:tr>
+        <w:tc>
+          <w:tcPr>
+            <w:tcW w:w="2628" w:type="dxa"/>
+          </w:tcPr>
+          <w:p>
+            <w:r>
+              <w:t xml:space="preserve">Overview </w:t>
+            </w:r>
+          </w:p>
+        </w:tc>
+        <w:tc>
+          <w:tcPr>
+            <w:tcW w:w="6614" w:type="dxa"/>
+          </w:tcPr>
+          <w:p>
+            <w:r>
+              <w:t xml:space="preserve">Displays all </w:t>
+            </w:r>
+            <w:r>
+              <w:t>current products to admin</w:t>
+            </w:r>
+          </w:p>
+        </w:tc>
+      </w:tr>
+      <w:tr>
+        <w:tc>
+          <w:tcPr>
+            <w:tcW w:w="2628" w:type="dxa"/>
+          </w:tcPr>
+          <w:p>
+            <w:r>
+              <w:t>Pre-condition</w:t>
+            </w:r>
+          </w:p>
+        </w:tc>
+        <w:tc>
+          <w:tcPr>
+            <w:tcW w:w="6614" w:type="dxa"/>
+          </w:tcPr>
+          <w:p>
+            <w:r>
+              <w:t>Product table</w:t>
+            </w:r>
+            <w:r>
+              <w:t xml:space="preserve"> created </w:t>
+            </w:r>
+            <w:r>
+              <w:t>and contains</w:t>
+            </w:r>
+            <w:r>
+              <w:t xml:space="preserve"> existing records</w:t>
+            </w:r>
+          </w:p>
+        </w:tc>
+      </w:tr>
+      <w:tr>
+        <w:tc>
+          <w:tcPr>
+            <w:tcW w:w="2628" w:type="dxa"/>
+          </w:tcPr>
+          <w:p>
+            <w:r>
+              <w:t>Post-condition</w:t>
+            </w:r>
+          </w:p>
+        </w:tc>
+        <w:tc>
+          <w:tcPr>
+            <w:tcW w:w="6614" w:type="dxa"/>
+          </w:tcPr>
+          <w:p>
+            <w:r>
+              <w:t xml:space="preserve">Outputs data from </w:t>
+            </w:r>
+            <w:r>
+              <w:t>product table</w:t>
+            </w:r>
+          </w:p>
+        </w:tc>
+      </w:tr>
+    </w:tbl>
+    <w:p/>
+    <w:p>
+      <w:pPr>
+        <w:pStyle w:val="Heading3"/>
+      </w:pPr>
+      <w:r>
+        <w:t>Triggers</w:t>
+      </w:r>
+    </w:p>
+    <w:p/>
+    <w:tbl>
+      <w:tblPr>
+        <w:tblStyle w:val="TableGrid"/>
+        <w:tblW w:w="0" w:type="auto"/>
+        <w:tblLook w:val="04A0" w:firstRow="1" w:lastRow="0" w:firstColumn="1" w:lastColumn="0" w:noHBand="0" w:noVBand="1"/>
+      </w:tblPr>
+      <w:tblGrid>
+        <w:gridCol w:w="2628"/>
+        <w:gridCol w:w="6614"/>
+      </w:tblGrid>
+      <w:tr>
+        <w:tc>
+          <w:tcPr>
+            <w:tcW w:w="2628" w:type="dxa"/>
+          </w:tcPr>
+          <w:p>
+            <w:r>
+              <w:t>Trigger name</w:t>
+            </w:r>
+          </w:p>
+        </w:tc>
+        <w:tc>
+          <w:tcPr>
+            <w:tcW w:w="6614" w:type="dxa"/>
+          </w:tcPr>
+          <w:p>
+            <w:r>
+              <w:t>Get_Total_Price</w:t>
+            </w:r>
+          </w:p>
+        </w:tc>
+      </w:tr>
+      <w:tr>
+        <w:tc>
+          <w:tcPr>
+            <w:tcW w:w="2628" w:type="dxa"/>
+          </w:tcPr>
+          <w:p>
+            <w:r>
+              <w:t>Involved tables</w:t>
+            </w:r>
+          </w:p>
+        </w:tc>
+        <w:tc>
+          <w:tcPr>
+            <w:tcW w:w="6614" w:type="dxa"/>
+          </w:tcPr>
+          <w:p>
+            <w:r>
+              <w:t>Orders, OrderDetails</w:t>
+            </w:r>
+          </w:p>
+        </w:tc>
+      </w:tr>
+      <w:tr>
+        <w:tc>
+          <w:tcPr>
+            <w:tcW w:w="2628" w:type="dxa"/>
+          </w:tcPr>
+          <w:p>
+            <w:r>
+              <w:t>Involved fields</w:t>
+            </w:r>
+          </w:p>
+        </w:tc>
+        <w:tc>
+          <w:tcPr>
+            <w:tcW w:w="6614" w:type="dxa"/>
+          </w:tcPr>
+          <w:p>
+            <w:r>
+              <w:t>ProductOrderPrice, TotalOrderPrice</w:t>
+            </w:r>
+          </w:p>
+        </w:tc>
+      </w:tr>
+      <w:tr>
+        <w:tc>
+          <w:tcPr>
+            <w:tcW w:w="2628" w:type="dxa"/>
+          </w:tcPr>
+          <w:p>
+            <w:r>
+              <w:t xml:space="preserve">Overview </w:t>
+            </w:r>
+          </w:p>
+        </w:tc>
+        <w:tc>
+          <w:tcPr>
+            <w:tcW w:w="6614" w:type="dxa"/>
+          </w:tcPr>
+          <w:p>
+            <w:r>
+              <w:t>Adds all ProductPrice*quantity together and inserts it into TotalOrderPrice in orders table</w:t>
+            </w:r>
+          </w:p>
+        </w:tc>
+      </w:tr>
+      <w:tr>
+        <w:tc>
+          <w:tcPr>
+            <w:tcW w:w="2628" w:type="dxa"/>
+          </w:tcPr>
+          <w:p>
+            <w:r>
+              <w:t>Pre-condition</w:t>
+            </w:r>
+          </w:p>
+        </w:tc>
+        <w:tc>
+          <w:tcPr>
+            <w:tcW w:w="6614" w:type="dxa"/>
+          </w:tcPr>
+          <w:p>
+            <w:r>
+              <w:t>An order must be inserted into orders table</w:t>
+            </w:r>
+          </w:p>
+        </w:tc>
+      </w:tr>
+      <w:tr>
+        <w:tc>
+          <w:tcPr>
+            <w:tcW w:w="2628" w:type="dxa"/>
+          </w:tcPr>
+          <w:p>
+            <w:r>
+              <w:t>Post-condition</w:t>
+            </w:r>
+          </w:p>
+        </w:tc>
+        <w:tc>
+          <w:tcPr>
+            <w:tcW w:w="6614" w:type="dxa"/>
+          </w:tcPr>
+          <w:p>
+            <w:r>
+              <w:t>Inserts decimal value into TotalOrderPrice</w:t>
+            </w:r>
+          </w:p>
+        </w:tc>
+      </w:tr>
+    </w:tbl>
+    <w:p>
+      <w:r>
+        <w:t>This trigger will automate the process of adding up all of the sums of the product prices and quantities and inputting this value into the order table for the total price.</w:t>
+      </w:r>
+    </w:p>
+    <w:p>
+      <w:r>
+        <w:t>“</w:t>
+      </w:r>
+      <w:r>
+        <w:t>As the admin I wish to view a customer’s order(s).</w:t>
+      </w:r>
+      <w:r>
+        <w:t>”</w:t>
+      </w:r>
+    </w:p>
+    <w:p>
+      <w:r>
+        <w:t>This maps back to the functionality requirements of the admin user story as it will provide more data for the admin to view when viewing a customers orders.</w:t>
+      </w:r>
+    </w:p>
+    <w:p/>
+    <w:p/>
+    <w:p/>
+    <w:p/>
+    <w:p>
+      <w:bookmarkStart w:id="0" w:name="_GoBack"/>
+      <w:bookmarkEnd w:id="0"/>
+    </w:p>
     <w:p/>
     <w:p/>
     <w:p/>
@@ -3355,7 +4663,7 @@
                     <pic:cNvPicPr/>
                   </pic:nvPicPr>
                   <pic:blipFill>
-                    <a:blip r:embed="rId19"/>
+                    <a:blip r:embed="rId22"/>
                     <a:stretch>
                       <a:fillRect/>
                     </a:stretch>
@@ -3396,7 +4704,6 @@
       </w:r>
     </w:p>
     <w:p>
-      <w:bookmarkStart w:id="0" w:name="_GoBack"/>
       <w:r>
         <w:rPr>
           <w:noProof/>
@@ -3418,7 +4725,7 @@
                     <pic:cNvPicPr/>
                   </pic:nvPicPr>
                   <pic:blipFill>
-                    <a:blip r:embed="rId20"/>
+                    <a:blip r:embed="rId23"/>
                     <a:stretch>
                       <a:fillRect/>
                     </a:stretch>
@@ -3438,10 +4745,9 @@
           </wp:inline>
         </w:drawing>
       </w:r>
-      <w:bookmarkEnd w:id="0"/>
     </w:p>
     <w:sectPr>
-      <w:footerReference w:type="default" r:id="rId21"/>
+      <w:footerReference w:type="default" r:id="rId24"/>
       <w:pgSz w:w="11906" w:h="16838"/>
       <w:pgMar w:top="1440" w:right="1440" w:bottom="1440" w:left="1440" w:header="708" w:footer="708" w:gutter="0"/>
       <w:cols w:space="708"/>
@@ -3510,7 +4816,7 @@
           <w:rPr>
             <w:noProof/>
           </w:rPr>
-          <w:t>10</w:t>
+          <w:t>12</w:t>
         </w:r>
         <w:r>
           <w:rPr>
@@ -5186,7 +6492,7 @@
   <a:extraClrSchemeLst/>
   <a:extLst>
     <a:ext uri="{05A4C25C-085E-4340-85A3-A5531E510DB2}">
-      <thm15:themeFamily xmlns:thm15="http://schemas.microsoft.com/office/thememl/2012/main" xmlns="" name="Office Theme" id="{62F939B6-93AF-4DB8-9C6B-D6C7DFDC589F}" vid="{4A3C46E8-61CC-4603-A589-7422A47A8E4A}"/>
+      <thm15:themeFamily xmlns="" xmlns:thm15="http://schemas.microsoft.com/office/thememl/2012/main" name="Office Theme" id="{62F939B6-93AF-4DB8-9C6B-D6C7DFDC589F}" vid="{4A3C46E8-61CC-4603-A589-7422A47A8E4A}"/>
     </a:ext>
   </a:extLst>
 </a:theme>

</xml_diff>

<commit_message>
Editions to write up + sequence diagram added for api in admin user story
</commit_message>
<xml_diff>
--- a/Coursework/ISAD251 Database Application Fact Sheet.docx
+++ b/Coursework/ISAD251 Database Application Fact Sheet.docx
@@ -1527,9 +1527,9 @@
           <w:lang w:eastAsia="en-GB"/>
         </w:rPr>
         <w:drawing>
-          <wp:inline distT="0" distB="0" distL="0" distR="0" wp14:anchorId="354E8A3F" wp14:editId="2E0D7F37">
-            <wp:extent cx="4205955" cy="3299156"/>
-            <wp:effectExtent l="0" t="0" r="4445" b="0"/>
+          <wp:inline distT="0" distB="0" distL="0" distR="0" wp14:anchorId="47D99D5F" wp14:editId="57575ED0">
+            <wp:extent cx="4514850" cy="3455115"/>
+            <wp:effectExtent l="0" t="0" r="0" b="0"/>
             <wp:docPr id="1" name="Picture 1"/>
             <wp:cNvGraphicFramePr>
               <a:graphicFrameLocks xmlns:a="http://schemas.openxmlformats.org/drawingml/2006/main" noChangeAspect="1"/>
@@ -1550,7 +1550,7 @@
                   <pic:spPr>
                     <a:xfrm>
                       <a:off x="0" y="0"/>
-                      <a:ext cx="4208760" cy="3301356"/>
+                      <a:ext cx="4535552" cy="3470957"/>
                     </a:xfrm>
                     <a:prstGeom prst="rect">
                       <a:avLst/>
@@ -3004,10 +3004,7 @@
                         <w:txbxContent>
                           <w:p>
                             <w:r>
-                              <w:t>“As the admin I wish to withdraw a drink/snack from sale.</w:t>
-                            </w:r>
-                            <w:r>
-                              <w:t>”</w:t>
+                              <w:t>“As the admin I wish to withdraw a drink/snack from sale.”</w:t>
                             </w:r>
                             <w:r>
                               <w:tab/>
@@ -3015,13 +3012,7 @@
                           </w:p>
                           <w:p>
                             <w:r>
-                              <w:t xml:space="preserve">This stored procedure maps back to the admin user story and will allow the admin to </w:t>
-                            </w:r>
-                            <w:r>
-                              <w:t xml:space="preserve">remove </w:t>
-                            </w:r>
-                            <w:r>
-                              <w:t>existing products in the products table.</w:t>
+                              <w:t>This stored procedure maps back to the admin user story and will allow the admin to remove existing products in the products table.</w:t>
                             </w:r>
                           </w:p>
                         </w:txbxContent>
@@ -3199,10 +3190,7 @@
           </w:tcPr>
           <w:p>
             <w:r>
-              <w:t xml:space="preserve">When an admin </w:t>
-            </w:r>
-            <w:r>
-              <w:t>wants to find the products bought in a specific order</w:t>
+              <w:t>When an admin wants to find the products bought in a specific order</w:t>
             </w:r>
           </w:p>
         </w:tc>
@@ -3380,10 +3368,7 @@
                         <w:txbxContent>
                           <w:p>
                             <w:r>
-                              <w:t>“As the admin I wish to view a customer’s order(s).</w:t>
-                            </w:r>
-                            <w:r>
-                              <w:t>”</w:t>
+                              <w:t>“As the admin I wish to view a customer’s order(s).”</w:t>
                             </w:r>
                             <w:r>
                               <w:tab/>
@@ -3391,16 +3376,7 @@
                           </w:p>
                           <w:p>
                             <w:r>
-                              <w:t>This stored procedure maps back to the admin user story and will allow the admin t</w:t>
-                            </w:r>
-                            <w:r>
-                              <w:t>o search for a specific orders details</w:t>
-                            </w:r>
-                            <w:r>
-                              <w:t>.</w:t>
-                            </w:r>
-                            <w:r>
-                              <w:t xml:space="preserve"> </w:t>
+                              <w:t xml:space="preserve">This stored procedure maps back to the admin user story and will allow the admin to search for a specific orders details. </w:t>
                             </w:r>
                           </w:p>
                         </w:txbxContent>
@@ -3531,10 +3507,7 @@
           <w:p>
             <w:proofErr w:type="spellStart"/>
             <w:r>
-              <w:t>Find_</w:t>
-            </w:r>
-            <w:r>
-              <w:t>Customer</w:t>
+              <w:t>Find_Customer</w:t>
             </w:r>
             <w:r>
               <w:t>s</w:t>
@@ -3585,10 +3558,7 @@
           </w:tcPr>
           <w:p>
             <w:r>
-              <w:t xml:space="preserve">When an admin </w:t>
-            </w:r>
-            <w:r>
-              <w:t>wants to view a specific customers’ orders</w:t>
+              <w:t>When an admin wants to view a specific customers’ orders</w:t>
             </w:r>
           </w:p>
         </w:tc>
@@ -3760,10 +3730,7 @@
                         <w:txbxContent>
                           <w:p>
                             <w:r>
-                              <w:t>“As the admin I wis</w:t>
-                            </w:r>
-                            <w:r>
-                              <w:t>h to view a customer’s order(s).”</w:t>
+                              <w:t>“As the admin I wish to view a customer’s order(s).”</w:t>
                             </w:r>
                             <w:r>
                               <w:tab/>
@@ -3777,10 +3744,7 @@
                               <w:t>to search and view</w:t>
                             </w:r>
                             <w:r>
-                              <w:t xml:space="preserve"> all of a specific customer’s orders</w:t>
-                            </w:r>
-                            <w:r>
-                              <w:t>.</w:t>
+                              <w:t xml:space="preserve"> all of a specific customer’s orders.</w:t>
                             </w:r>
                           </w:p>
                         </w:txbxContent>
@@ -4074,30 +4038,10 @@
     <w:p/>
     <w:p>
       <w:r>
-        <w:t xml:space="preserve">I will also make a view to </w:t>
-      </w:r>
-      <w:r>
-        <w:t>allow the admin to see how many orders occurred for each month of a year</w:t>
-      </w:r>
-      <w:r>
-        <w:t>.</w:t>
-      </w:r>
-    </w:p>
-    <w:p>
-      <w:r>
-        <w:t>T</w:t>
-      </w:r>
-      <w:r>
-        <w:t>his will give</w:t>
-      </w:r>
-      <w:r>
-        <w:t xml:space="preserve"> the admin extra functionality when it comes to viewing the customer’s orders</w:t>
-      </w:r>
-      <w:r>
-        <w:t>.</w:t>
-      </w:r>
-      <w:r>
         <w:t xml:space="preserve"> </w:t>
+      </w:r>
+      <w:r>
+        <w:t>“As the admin I wish to read the details of the drinks/snacks I have for sale. “</w:t>
       </w:r>
     </w:p>
     <w:tbl>
@@ -4117,7 +4061,10 @@
           </w:tcPr>
           <w:p>
             <w:r>
-              <w:t>View name</w:t>
+              <w:t>View</w:t>
+            </w:r>
+            <w:r>
+              <w:t xml:space="preserve"> name</w:t>
             </w:r>
           </w:p>
         </w:tc>
@@ -4127,10 +4074,7 @@
           </w:tcPr>
           <w:p>
             <w:r>
-              <w:t>View_Orders</w:t>
-            </w:r>
-            <w:r>
-              <w:t>PerMonth</w:t>
+              <w:t>View_Products</w:t>
             </w:r>
           </w:p>
         </w:tc>
@@ -4152,7 +4096,7 @@
           </w:tcPr>
           <w:p>
             <w:r>
-              <w:t>Order</w:t>
+              <w:t>Products</w:t>
             </w:r>
           </w:p>
         </w:tc>
@@ -4174,7 +4118,7 @@
           </w:tcPr>
           <w:p>
             <w:r>
-              <w:t>OrderID, OrderDate, OrderTotalPrice</w:t>
+              <w:t>ProductID, ProductName, ProductType, ProductPrice, ProductCalories, ProductDetails</w:t>
             </w:r>
           </w:p>
         </w:tc>
@@ -4196,10 +4140,10 @@
           </w:tcPr>
           <w:p>
             <w:r>
-              <w:t xml:space="preserve">Displays all orders </w:t>
-            </w:r>
-            <w:r>
-              <w:t>of a month to admin</w:t>
+              <w:t xml:space="preserve">Displays all </w:t>
+            </w:r>
+            <w:r>
+              <w:t>current products to admin</w:t>
             </w:r>
           </w:p>
         </w:tc>
@@ -4221,15 +4165,21 @@
           </w:tcPr>
           <w:p>
             <w:r>
-              <w:t>Order table created and contains existing records</w:t>
+              <w:t>Product table</w:t>
+            </w:r>
+            <w:r>
+              <w:t xml:space="preserve"> created </w:t>
+            </w:r>
+            <w:r>
+              <w:t>and contains</w:t>
+            </w:r>
+            <w:r>
+              <w:t xml:space="preserve"> existing records</w:t>
             </w:r>
           </w:p>
         </w:tc>
       </w:tr>
       <w:tr>
-        <w:trPr>
-          <w:trHeight w:val="107"/>
-        </w:trPr>
         <w:tc>
           <w:tcPr>
             <w:tcW w:w="2628" w:type="dxa"/>
@@ -4246,385 +4196,15 @@
           </w:tcPr>
           <w:p>
             <w:r>
-              <w:t>Outputs data from order table</w:t>
-            </w:r>
-          </w:p>
-        </w:tc>
-      </w:tr>
-      <w:tr>
-        <w:trPr>
-          <w:trHeight w:val="107"/>
-        </w:trPr>
-        <w:tc>
-          <w:tcPr>
-            <w:tcW w:w="2628" w:type="dxa"/>
-          </w:tcPr>
-          <w:p/>
-        </w:tc>
-        <w:tc>
-          <w:tcPr>
-            <w:tcW w:w="6614" w:type="dxa"/>
-          </w:tcPr>
-          <w:p/>
+              <w:t xml:space="preserve">Outputs data from </w:t>
+            </w:r>
+            <w:r>
+              <w:t>product table</w:t>
+            </w:r>
+          </w:p>
         </w:tc>
       </w:tr>
     </w:tbl>
-    <w:p/>
-    <w:p>
-      <w:r>
-        <w:lastRenderedPageBreak/>
-        <w:t>“As the admin I wish to read the details of the drinks/snacks I have for sale. “</w:t>
-      </w:r>
-    </w:p>
-    <w:tbl>
-      <w:tblPr>
-        <w:tblStyle w:val="TableGrid"/>
-        <w:tblW w:w="0" w:type="auto"/>
-        <w:tblLook w:val="04A0" w:firstRow="1" w:lastRow="0" w:firstColumn="1" w:lastColumn="0" w:noHBand="0" w:noVBand="1"/>
-      </w:tblPr>
-      <w:tblGrid>
-        <w:gridCol w:w="2628"/>
-        <w:gridCol w:w="6614"/>
-      </w:tblGrid>
-      <w:tr>
-        <w:tc>
-          <w:tcPr>
-            <w:tcW w:w="2628" w:type="dxa"/>
-          </w:tcPr>
-          <w:p>
-            <w:r>
-              <w:t>View</w:t>
-            </w:r>
-            <w:r>
-              <w:t xml:space="preserve"> name</w:t>
-            </w:r>
-          </w:p>
-        </w:tc>
-        <w:tc>
-          <w:tcPr>
-            <w:tcW w:w="6614" w:type="dxa"/>
-          </w:tcPr>
-          <w:p>
-            <w:r>
-              <w:t>View_Products</w:t>
-            </w:r>
-          </w:p>
-        </w:tc>
-      </w:tr>
-      <w:tr>
-        <w:tc>
-          <w:tcPr>
-            <w:tcW w:w="2628" w:type="dxa"/>
-          </w:tcPr>
-          <w:p>
-            <w:r>
-              <w:t>Involved tables</w:t>
-            </w:r>
-          </w:p>
-        </w:tc>
-        <w:tc>
-          <w:tcPr>
-            <w:tcW w:w="6614" w:type="dxa"/>
-          </w:tcPr>
-          <w:p>
-            <w:r>
-              <w:t>Products</w:t>
-            </w:r>
-          </w:p>
-        </w:tc>
-      </w:tr>
-      <w:tr>
-        <w:tc>
-          <w:tcPr>
-            <w:tcW w:w="2628" w:type="dxa"/>
-          </w:tcPr>
-          <w:p>
-            <w:r>
-              <w:t>Involved fields</w:t>
-            </w:r>
-          </w:p>
-        </w:tc>
-        <w:tc>
-          <w:tcPr>
-            <w:tcW w:w="6614" w:type="dxa"/>
-          </w:tcPr>
-          <w:p>
-            <w:r>
-              <w:t>ProductID, ProductName, ProductType, ProductPrice, ProductCalories, ProductDetails</w:t>
-            </w:r>
-          </w:p>
-        </w:tc>
-      </w:tr>
-      <w:tr>
-        <w:tc>
-          <w:tcPr>
-            <w:tcW w:w="2628" w:type="dxa"/>
-          </w:tcPr>
-          <w:p>
-            <w:r>
-              <w:t xml:space="preserve">Overview </w:t>
-            </w:r>
-          </w:p>
-        </w:tc>
-        <w:tc>
-          <w:tcPr>
-            <w:tcW w:w="6614" w:type="dxa"/>
-          </w:tcPr>
-          <w:p>
-            <w:r>
-              <w:t xml:space="preserve">Displays all </w:t>
-            </w:r>
-            <w:r>
-              <w:t>current products to admin</w:t>
-            </w:r>
-          </w:p>
-        </w:tc>
-      </w:tr>
-      <w:tr>
-        <w:tc>
-          <w:tcPr>
-            <w:tcW w:w="2628" w:type="dxa"/>
-          </w:tcPr>
-          <w:p>
-            <w:r>
-              <w:t>Pre-condition</w:t>
-            </w:r>
-          </w:p>
-        </w:tc>
-        <w:tc>
-          <w:tcPr>
-            <w:tcW w:w="6614" w:type="dxa"/>
-          </w:tcPr>
-          <w:p>
-            <w:r>
-              <w:t>Product table</w:t>
-            </w:r>
-            <w:r>
-              <w:t xml:space="preserve"> created </w:t>
-            </w:r>
-            <w:r>
-              <w:t>and contains</w:t>
-            </w:r>
-            <w:r>
-              <w:t xml:space="preserve"> existing records</w:t>
-            </w:r>
-          </w:p>
-        </w:tc>
-      </w:tr>
-      <w:tr>
-        <w:tc>
-          <w:tcPr>
-            <w:tcW w:w="2628" w:type="dxa"/>
-          </w:tcPr>
-          <w:p>
-            <w:r>
-              <w:t>Post-condition</w:t>
-            </w:r>
-          </w:p>
-        </w:tc>
-        <w:tc>
-          <w:tcPr>
-            <w:tcW w:w="6614" w:type="dxa"/>
-          </w:tcPr>
-          <w:p>
-            <w:r>
-              <w:t xml:space="preserve">Outputs data from </w:t>
-            </w:r>
-            <w:r>
-              <w:t>product table</w:t>
-            </w:r>
-          </w:p>
-        </w:tc>
-      </w:tr>
-    </w:tbl>
-    <w:p/>
-    <w:p>
-      <w:pPr>
-        <w:pStyle w:val="Heading3"/>
-      </w:pPr>
-      <w:r>
-        <w:t>Triggers</w:t>
-      </w:r>
-    </w:p>
-    <w:p/>
-    <w:tbl>
-      <w:tblPr>
-        <w:tblStyle w:val="TableGrid"/>
-        <w:tblW w:w="0" w:type="auto"/>
-        <w:tblLook w:val="04A0" w:firstRow="1" w:lastRow="0" w:firstColumn="1" w:lastColumn="0" w:noHBand="0" w:noVBand="1"/>
-      </w:tblPr>
-      <w:tblGrid>
-        <w:gridCol w:w="2628"/>
-        <w:gridCol w:w="6614"/>
-      </w:tblGrid>
-      <w:tr>
-        <w:tc>
-          <w:tcPr>
-            <w:tcW w:w="2628" w:type="dxa"/>
-          </w:tcPr>
-          <w:p>
-            <w:r>
-              <w:t>Trigger name</w:t>
-            </w:r>
-          </w:p>
-        </w:tc>
-        <w:tc>
-          <w:tcPr>
-            <w:tcW w:w="6614" w:type="dxa"/>
-          </w:tcPr>
-          <w:p>
-            <w:r>
-              <w:t>Get_Total_Price</w:t>
-            </w:r>
-          </w:p>
-        </w:tc>
-      </w:tr>
-      <w:tr>
-        <w:tc>
-          <w:tcPr>
-            <w:tcW w:w="2628" w:type="dxa"/>
-          </w:tcPr>
-          <w:p>
-            <w:r>
-              <w:t>Involved tables</w:t>
-            </w:r>
-          </w:p>
-        </w:tc>
-        <w:tc>
-          <w:tcPr>
-            <w:tcW w:w="6614" w:type="dxa"/>
-          </w:tcPr>
-          <w:p>
-            <w:r>
-              <w:t>Orders, OrderDetails</w:t>
-            </w:r>
-          </w:p>
-        </w:tc>
-      </w:tr>
-      <w:tr>
-        <w:tc>
-          <w:tcPr>
-            <w:tcW w:w="2628" w:type="dxa"/>
-          </w:tcPr>
-          <w:p>
-            <w:r>
-              <w:t>Involved fields</w:t>
-            </w:r>
-          </w:p>
-        </w:tc>
-        <w:tc>
-          <w:tcPr>
-            <w:tcW w:w="6614" w:type="dxa"/>
-          </w:tcPr>
-          <w:p>
-            <w:r>
-              <w:t>ProductOrderPrice, TotalOrderPrice</w:t>
-            </w:r>
-          </w:p>
-        </w:tc>
-      </w:tr>
-      <w:tr>
-        <w:tc>
-          <w:tcPr>
-            <w:tcW w:w="2628" w:type="dxa"/>
-          </w:tcPr>
-          <w:p>
-            <w:r>
-              <w:t xml:space="preserve">Overview </w:t>
-            </w:r>
-          </w:p>
-        </w:tc>
-        <w:tc>
-          <w:tcPr>
-            <w:tcW w:w="6614" w:type="dxa"/>
-          </w:tcPr>
-          <w:p>
-            <w:r>
-              <w:t>Adds all ProductPrice*quantity together and inserts it into TotalOrderPrice in orders table</w:t>
-            </w:r>
-          </w:p>
-        </w:tc>
-      </w:tr>
-      <w:tr>
-        <w:tc>
-          <w:tcPr>
-            <w:tcW w:w="2628" w:type="dxa"/>
-          </w:tcPr>
-          <w:p>
-            <w:r>
-              <w:t>Pre-condition</w:t>
-            </w:r>
-          </w:p>
-        </w:tc>
-        <w:tc>
-          <w:tcPr>
-            <w:tcW w:w="6614" w:type="dxa"/>
-          </w:tcPr>
-          <w:p>
-            <w:r>
-              <w:t>An order must be inserted into orders table</w:t>
-            </w:r>
-          </w:p>
-        </w:tc>
-      </w:tr>
-      <w:tr>
-        <w:tc>
-          <w:tcPr>
-            <w:tcW w:w="2628" w:type="dxa"/>
-          </w:tcPr>
-          <w:p>
-            <w:r>
-              <w:t>Post-condition</w:t>
-            </w:r>
-          </w:p>
-        </w:tc>
-        <w:tc>
-          <w:tcPr>
-            <w:tcW w:w="6614" w:type="dxa"/>
-          </w:tcPr>
-          <w:p>
-            <w:r>
-              <w:t>Inserts decimal value into TotalOrderPrice</w:t>
-            </w:r>
-          </w:p>
-        </w:tc>
-      </w:tr>
-    </w:tbl>
-    <w:p>
-      <w:r>
-        <w:t>This trigger will automate the process of adding up all of the sums of the product prices and quantities and inputting this value into the order table for the total price.</w:t>
-      </w:r>
-    </w:p>
-    <w:p>
-      <w:r>
-        <w:t>“</w:t>
-      </w:r>
-      <w:r>
-        <w:t>As the admin I wish to view a customer’s order(s).</w:t>
-      </w:r>
-      <w:r>
-        <w:t>”</w:t>
-      </w:r>
-    </w:p>
-    <w:p>
-      <w:r>
-        <w:t>This maps back to the functionality requirements of the admin user story as it will provide more data for the admin to view when viewing a customers orders.</w:t>
-      </w:r>
-    </w:p>
-    <w:p/>
-    <w:p/>
-    <w:p/>
-    <w:p/>
-    <w:p>
-      <w:bookmarkStart w:id="0" w:name="_GoBack"/>
-      <w:bookmarkEnd w:id="0"/>
-    </w:p>
-    <w:p/>
-    <w:p/>
-    <w:p/>
-    <w:p/>
-    <w:p/>
-    <w:p/>
     <w:p/>
     <w:p/>
     <w:p>
@@ -4704,15 +4284,26 @@
       </w:r>
     </w:p>
     <w:p>
+      <w:pPr>
+        <w:pStyle w:val="Heading1"/>
+      </w:pPr>
       <w:r>
         <w:rPr>
           <w:noProof/>
           <w:lang w:eastAsia="en-GB"/>
         </w:rPr>
         <w:drawing>
-          <wp:inline distT="0" distB="0" distL="0" distR="0" wp14:anchorId="40A404F1" wp14:editId="3CF0701C">
-            <wp:extent cx="5312656" cy="3181350"/>
+          <wp:anchor distT="0" distB="0" distL="114300" distR="114300" simplePos="0" relativeHeight="251682816" behindDoc="0" locked="0" layoutInCell="1" allowOverlap="1" wp14:anchorId="40C39D64" wp14:editId="2B79E863">
+            <wp:simplePos x="0" y="0"/>
+            <wp:positionH relativeFrom="column">
+              <wp:align>left</wp:align>
+            </wp:positionH>
+            <wp:positionV relativeFrom="paragraph">
+              <wp:align>top</wp:align>
+            </wp:positionV>
+            <wp:extent cx="5312410" cy="3181350"/>
             <wp:effectExtent l="0" t="0" r="2540" b="0"/>
+            <wp:wrapSquare wrapText="bothSides"/>
             <wp:docPr id="23" name="Picture 23"/>
             <wp:cNvGraphicFramePr>
               <a:graphicFrameLocks xmlns:a="http://schemas.openxmlformats.org/drawingml/2006/main" noChangeAspect="1"/>
@@ -4725,7 +4316,13 @@
                     <pic:cNvPicPr/>
                   </pic:nvPicPr>
                   <pic:blipFill>
-                    <a:blip r:embed="rId23"/>
+                    <a:blip r:embed="rId23">
+                      <a:extLst>
+                        <a:ext uri="{28A0092B-C50C-407E-A947-70E740481C1C}">
+                          <a14:useLocalDpi xmlns:a14="http://schemas.microsoft.com/office/drawing/2010/main" val="0"/>
+                        </a:ext>
+                      </a:extLst>
+                    </a:blip>
                     <a:stretch>
                       <a:fillRect/>
                     </a:stretch>
@@ -4733,7 +4330,97 @@
                   <pic:spPr>
                     <a:xfrm>
                       <a:off x="0" y="0"/>
-                      <a:ext cx="5317567" cy="3184291"/>
+                      <a:ext cx="5312410" cy="3181350"/>
+                    </a:xfrm>
+                    <a:prstGeom prst="rect">
+                      <a:avLst/>
+                    </a:prstGeom>
+                  </pic:spPr>
+                </pic:pic>
+              </a:graphicData>
+            </a:graphic>
+          </wp:anchor>
+        </w:drawing>
+      </w:r>
+      <w:r>
+        <w:br w:type="textWrapping" w:clear="all"/>
+      </w:r>
+      <w:r>
+        <w:lastRenderedPageBreak/>
+        <w:t>API</w:t>
+      </w:r>
+    </w:p>
+    <w:p>
+      <w:r>
+        <w:t>The API that I have created for this application exposes the “products” and “customers” resources. They will be used to interact with the database to allow the admin to edit, create and delete data in the order and customer tables within the database. This will be done by using the HTTP verbs PUT (Edit) POST (Create) and DELETE (Delete) in the admin controller of the MVC application and will save all changes made by the admin to the database.</w:t>
+      </w:r>
+    </w:p>
+    <w:p>
+      <w:pPr>
+        <w:spacing w:line="360" w:lineRule="auto"/>
+      </w:pPr>
+      <w:r>
+        <w:t>The sequence diagrams below show how the API will be used in the admin story board to meet the functional requirements</w:t>
+      </w:r>
+      <w:r>
+        <w:t xml:space="preserve"> for the admin.</w:t>
+      </w:r>
+    </w:p>
+    <w:p>
+      <w:r>
+        <w:t>“As the admin I wish to edit the details of the drinks/snacks I have for sale.</w:t>
+      </w:r>
+      <w:r>
+        <w:t>”</w:t>
+      </w:r>
+    </w:p>
+    <w:p>
+      <w:r>
+        <w:t>“</w:t>
+      </w:r>
+      <w:r>
+        <w:t>As the admin I wish to enter details of the drinks/snacks I have for sale.</w:t>
+      </w:r>
+      <w:r>
+        <w:t>”</w:t>
+      </w:r>
+    </w:p>
+    <w:p>
+      <w:r>
+        <w:t>This process will use the HTTP verb PUT to edit the specified product.</w:t>
+      </w:r>
+    </w:p>
+    <w:p>
+      <w:r>
+        <w:rPr>
+          <w:noProof/>
+          <w:lang w:eastAsia="en-GB"/>
+        </w:rPr>
+        <w:drawing>
+          <wp:inline distT="0" distB="0" distL="0" distR="0" wp14:anchorId="24544AE3" wp14:editId="5177F51F">
+            <wp:extent cx="5334000" cy="3518388"/>
+            <wp:effectExtent l="0" t="0" r="0" b="6350"/>
+            <wp:docPr id="30" name="Picture 30"/>
+            <wp:cNvGraphicFramePr>
+              <a:graphicFrameLocks xmlns:a="http://schemas.openxmlformats.org/drawingml/2006/main" noChangeAspect="1"/>
+            </wp:cNvGraphicFramePr>
+            <a:graphic xmlns:a="http://schemas.openxmlformats.org/drawingml/2006/main">
+              <a:graphicData uri="http://schemas.openxmlformats.org/drawingml/2006/picture">
+                <pic:pic xmlns:pic="http://schemas.openxmlformats.org/drawingml/2006/picture">
+                  <pic:nvPicPr>
+                    <pic:cNvPr id="0" name=""/>
+                    <pic:cNvPicPr/>
+                  </pic:nvPicPr>
+                  <pic:blipFill>
+                    <a:blip r:embed="rId24"/>
+                    <a:stretch>
+                      <a:fillRect/>
+                    </a:stretch>
+                  </pic:blipFill>
+                  <pic:spPr>
+                    <a:xfrm>
+                      <a:off x="0" y="0"/>
+                      <a:ext cx="5332825" cy="3517613"/>
                     </a:xfrm>
                     <a:prstGeom prst="rect">
                       <a:avLst/>
@@ -4746,8 +4433,89 @@
         </w:drawing>
       </w:r>
     </w:p>
+    <w:p/>
+    <w:p/>
+    <w:p/>
+    <w:p/>
+    <w:p/>
+    <w:p/>
+    <w:p/>
+    <w:p/>
+    <w:p>
+      <w:r>
+        <w:lastRenderedPageBreak/>
+        <w:t>“</w:t>
+      </w:r>
+      <w:r>
+        <w:t>As the admin I wish to withdraw a drink/snack from sale.</w:t>
+      </w:r>
+      <w:r>
+        <w:t>”</w:t>
+      </w:r>
+    </w:p>
+    <w:p>
+      <w:r>
+        <w:t>This process will use the HTTP verb DELETE to delete the specified product.</w:t>
+      </w:r>
+    </w:p>
+    <w:p>
+      <w:pPr>
+        <w:spacing w:line="360" w:lineRule="auto"/>
+        <w:rPr>
+          <w:highlight w:val="yellow"/>
+        </w:rPr>
+      </w:pPr>
+      <w:r>
+        <w:rPr>
+          <w:noProof/>
+          <w:lang w:eastAsia="en-GB"/>
+        </w:rPr>
+        <w:drawing>
+          <wp:inline distT="0" distB="0" distL="0" distR="0" wp14:anchorId="3B124769" wp14:editId="5FE8081C">
+            <wp:extent cx="4667250" cy="3214715"/>
+            <wp:effectExtent l="0" t="0" r="0" b="5080"/>
+            <wp:docPr id="31" name="Picture 31"/>
+            <wp:cNvGraphicFramePr>
+              <a:graphicFrameLocks xmlns:a="http://schemas.openxmlformats.org/drawingml/2006/main" noChangeAspect="1"/>
+            </wp:cNvGraphicFramePr>
+            <a:graphic xmlns:a="http://schemas.openxmlformats.org/drawingml/2006/main">
+              <a:graphicData uri="http://schemas.openxmlformats.org/drawingml/2006/picture">
+                <pic:pic xmlns:pic="http://schemas.openxmlformats.org/drawingml/2006/picture">
+                  <pic:nvPicPr>
+                    <pic:cNvPr id="0" name=""/>
+                    <pic:cNvPicPr/>
+                  </pic:nvPicPr>
+                  <pic:blipFill>
+                    <a:blip r:embed="rId25"/>
+                    <a:stretch>
+                      <a:fillRect/>
+                    </a:stretch>
+                  </pic:blipFill>
+                  <pic:spPr>
+                    <a:xfrm>
+                      <a:off x="0" y="0"/>
+                      <a:ext cx="4683835" cy="3226139"/>
+                    </a:xfrm>
+                    <a:prstGeom prst="rect">
+                      <a:avLst/>
+                    </a:prstGeom>
+                  </pic:spPr>
+                </pic:pic>
+              </a:graphicData>
+            </a:graphic>
+          </wp:inline>
+        </w:drawing>
+      </w:r>
+    </w:p>
+    <w:p>
+      <w:r>
+        <w:t>Similar functionality has also been used to allow the admin to edit the customer and also delete customers from the database using the API.</w:t>
+      </w:r>
+      <w:bookmarkStart w:id="0" w:name="_GoBack"/>
+      <w:bookmarkEnd w:id="0"/>
+    </w:p>
     <w:sectPr>
-      <w:footerReference w:type="default" r:id="rId24"/>
+      <w:footerReference w:type="default" r:id="rId26"/>
       <w:pgSz w:w="11906" w:h="16838"/>
       <w:pgMar w:top="1440" w:right="1440" w:bottom="1440" w:left="1440" w:header="708" w:footer="708" w:gutter="0"/>
       <w:cols w:space="708"/>
@@ -4816,7 +4584,7 @@
           <w:rPr>
             <w:noProof/>
           </w:rPr>
-          <w:t>12</w:t>
+          <w:t>13</w:t>
         </w:r>
         <w:r>
           <w:rPr>
@@ -5566,10 +5334,33 @@
       <w:szCs w:val="24"/>
     </w:rPr>
   </w:style>
+  <w:style w:type="paragraph" w:styleId="Heading4">
+    <w:name w:val="heading 4"/>
+    <w:basedOn w:val="Normal"/>
+    <w:next w:val="Normal"/>
+    <w:link w:val="Heading4Char"/>
+    <w:uiPriority w:val="9"/>
+    <w:unhideWhenUsed/>
+    <w:qFormat/>
+    <w:rsid w:val="00EF7875"/>
+    <w:pPr>
+      <w:keepNext/>
+      <w:keepLines/>
+      <w:spacing w:before="200" w:after="0"/>
+      <w:outlineLvl w:val="3"/>
+    </w:pPr>
+    <w:rPr>
+      <w:rFonts w:asciiTheme="majorHAnsi" w:eastAsiaTheme="majorEastAsia" w:hAnsiTheme="majorHAnsi" w:cstheme="majorBidi"/>
+      <w:b/>
+      <w:bCs/>
+      <w:i/>
+      <w:iCs/>
+      <w:color w:val="4472C4" w:themeColor="accent1"/>
+    </w:rPr>
+  </w:style>
   <w:style w:type="character" w:default="1" w:styleId="DefaultParagraphFont">
     <w:name w:val="Default Paragraph Font"/>
     <w:uiPriority w:val="1"/>
-    <w:semiHidden/>
     <w:unhideWhenUsed/>
   </w:style>
   <w:style w:type="table" w:default="1" w:styleId="TableNormal">
@@ -5766,6 +5557,21 @@
         <w:insideV w:val="single" w:sz="4" w:space="0" w:color="auto"/>
       </w:tblBorders>
     </w:tblPr>
+  </w:style>
+  <w:style w:type="character" w:customStyle="1" w:styleId="Heading4Char">
+    <w:name w:val="Heading 4 Char"/>
+    <w:basedOn w:val="DefaultParagraphFont"/>
+    <w:link w:val="Heading4"/>
+    <w:uiPriority w:val="9"/>
+    <w:rsid w:val="00EF7875"/>
+    <w:rPr>
+      <w:rFonts w:asciiTheme="majorHAnsi" w:eastAsiaTheme="majorEastAsia" w:hAnsiTheme="majorHAnsi" w:cstheme="majorBidi"/>
+      <w:b/>
+      <w:bCs/>
+      <w:i/>
+      <w:iCs/>
+      <w:color w:val="4472C4" w:themeColor="accent1"/>
+    </w:rPr>
   </w:style>
 </w:styles>
 </file>
@@ -5999,10 +5805,33 @@
       <w:szCs w:val="24"/>
     </w:rPr>
   </w:style>
+  <w:style w:type="paragraph" w:styleId="Heading4">
+    <w:name w:val="heading 4"/>
+    <w:basedOn w:val="Normal"/>
+    <w:next w:val="Normal"/>
+    <w:link w:val="Heading4Char"/>
+    <w:uiPriority w:val="9"/>
+    <w:unhideWhenUsed/>
+    <w:qFormat/>
+    <w:rsid w:val="00EF7875"/>
+    <w:pPr>
+      <w:keepNext/>
+      <w:keepLines/>
+      <w:spacing w:before="200" w:after="0"/>
+      <w:outlineLvl w:val="3"/>
+    </w:pPr>
+    <w:rPr>
+      <w:rFonts w:asciiTheme="majorHAnsi" w:eastAsiaTheme="majorEastAsia" w:hAnsiTheme="majorHAnsi" w:cstheme="majorBidi"/>
+      <w:b/>
+      <w:bCs/>
+      <w:i/>
+      <w:iCs/>
+      <w:color w:val="4472C4" w:themeColor="accent1"/>
+    </w:rPr>
+  </w:style>
   <w:style w:type="character" w:default="1" w:styleId="DefaultParagraphFont">
     <w:name w:val="Default Paragraph Font"/>
     <w:uiPriority w:val="1"/>
-    <w:semiHidden/>
     <w:unhideWhenUsed/>
   </w:style>
   <w:style w:type="table" w:default="1" w:styleId="TableNormal">
@@ -6199,6 +6028,21 @@
         <w:insideV w:val="single" w:sz="4" w:space="0" w:color="auto"/>
       </w:tblBorders>
     </w:tblPr>
+  </w:style>
+  <w:style w:type="character" w:customStyle="1" w:styleId="Heading4Char">
+    <w:name w:val="Heading 4 Char"/>
+    <w:basedOn w:val="DefaultParagraphFont"/>
+    <w:link w:val="Heading4"/>
+    <w:uiPriority w:val="9"/>
+    <w:rsid w:val="00EF7875"/>
+    <w:rPr>
+      <w:rFonts w:asciiTheme="majorHAnsi" w:eastAsiaTheme="majorEastAsia" w:hAnsiTheme="majorHAnsi" w:cstheme="majorBidi"/>
+      <w:b/>
+      <w:bCs/>
+      <w:i/>
+      <w:iCs/>
+      <w:color w:val="4472C4" w:themeColor="accent1"/>
+    </w:rPr>
   </w:style>
 </w:styles>
 </file>
@@ -6492,7 +6336,7 @@
   <a:extraClrSchemeLst/>
   <a:extLst>
     <a:ext uri="{05A4C25C-085E-4340-85A3-A5531E510DB2}">
-      <thm15:themeFamily xmlns="" xmlns:thm15="http://schemas.microsoft.com/office/thememl/2012/main" name="Office Theme" id="{62F939B6-93AF-4DB8-9C6B-D6C7DFDC589F}" vid="{4A3C46E8-61CC-4603-A589-7422A47A8E4A}"/>
+      <thm15:themeFamily xmlns:thm15="http://schemas.microsoft.com/office/thememl/2012/main" xmlns="" name="Office Theme" id="{62F939B6-93AF-4DB8-9C6B-D6C7DFDC589F}" vid="{4A3C46E8-61CC-4603-A589-7422A47A8E4A}"/>
     </a:ext>
   </a:extLst>
 </a:theme>

</xml_diff>

<commit_message>
Added class Diagrams + peer review to application fact sheet
</commit_message>
<xml_diff>
--- a/Coursework/ISAD251 Database Application Fact Sheet.docx
+++ b/Coursework/ISAD251 Database Application Fact Sheet.docx
@@ -1527,9 +1527,9 @@
           <w:lang w:eastAsia="en-GB"/>
         </w:rPr>
         <w:drawing>
-          <wp:inline distT="0" distB="0" distL="0" distR="0" wp14:anchorId="47D99D5F" wp14:editId="57575ED0">
-            <wp:extent cx="4514850" cy="3455115"/>
-            <wp:effectExtent l="0" t="0" r="0" b="0"/>
+          <wp:inline distT="0" distB="0" distL="0" distR="0" wp14:anchorId="3A7C974F" wp14:editId="2C7BAAD5">
+            <wp:extent cx="4644874" cy="3533775"/>
+            <wp:effectExtent l="0" t="0" r="3810" b="0"/>
             <wp:docPr id="1" name="Picture 1"/>
             <wp:cNvGraphicFramePr>
               <a:graphicFrameLocks xmlns:a="http://schemas.openxmlformats.org/drawingml/2006/main" noChangeAspect="1"/>
@@ -1550,7 +1550,7 @@
                   <pic:spPr>
                     <a:xfrm>
                       <a:off x="0" y="0"/>
-                      <a:ext cx="4535552" cy="3470957"/>
+                      <a:ext cx="4647156" cy="3535511"/>
                     </a:xfrm>
                     <a:prstGeom prst="rect">
                       <a:avLst/>
@@ -1584,10 +1584,10 @@
           <w:lang w:eastAsia="en-GB"/>
         </w:rPr>
         <w:drawing>
-          <wp:inline distT="0" distB="0" distL="0" distR="0" wp14:anchorId="6AD50C5C" wp14:editId="322AEB43">
-            <wp:extent cx="6395247" cy="1617260"/>
-            <wp:effectExtent l="0" t="0" r="5715" b="2540"/>
-            <wp:docPr id="6" name="Picture 6"/>
+          <wp:inline distT="0" distB="0" distL="0" distR="0" wp14:anchorId="4F3E7B04" wp14:editId="0B662EDF">
+            <wp:extent cx="5731510" cy="2263824"/>
+            <wp:effectExtent l="0" t="0" r="2540" b="3175"/>
+            <wp:docPr id="27" name="Picture 27"/>
             <wp:cNvGraphicFramePr>
               <a:graphicFrameLocks xmlns:a="http://schemas.openxmlformats.org/drawingml/2006/main" noChangeAspect="1"/>
             </wp:cNvGraphicFramePr>
@@ -1607,7 +1607,7 @@
                   <pic:spPr>
                     <a:xfrm>
                       <a:off x="0" y="0"/>
-                      <a:ext cx="6407395" cy="1620332"/>
+                      <a:ext cx="5731510" cy="2263824"/>
                     </a:xfrm>
                     <a:prstGeom prst="rect">
                       <a:avLst/>
@@ -1620,7 +1620,6 @@
         </w:drawing>
       </w:r>
     </w:p>
-    <w:p/>
     <w:p>
       <w:pPr>
         <w:pStyle w:val="Heading2"/>
@@ -2041,7 +2040,6 @@
           </w:tcPr>
           <w:p>
             <w:r>
-              <w:lastRenderedPageBreak/>
               <w:t>Operation name</w:t>
             </w:r>
           </w:p>
@@ -2777,7 +2775,6 @@
           </w:tcPr>
           <w:p>
             <w:r>
-              <w:lastRenderedPageBreak/>
               <w:t>Operation name</w:t>
             </w:r>
           </w:p>
@@ -4274,32 +4271,18 @@
     </w:p>
     <w:p>
       <w:r>
-        <w:t>The sequence diagram models object interactions in a consequential sequence. It is used to show the order of which the objects and classes involved are executed in the workflow</w:t>
-      </w:r>
-      <w:r>
-        <w:t xml:space="preserve"> of the entire </w:t>
-      </w:r>
-      <w:r>
-        <w:t>scenario/process.</w:t>
-      </w:r>
-    </w:p>
-    <w:p>
-      <w:pPr>
-        <w:pStyle w:val="Heading1"/>
-      </w:pPr>
-      <w:r>
         <w:rPr>
           <w:noProof/>
           <w:lang w:eastAsia="en-GB"/>
         </w:rPr>
         <w:drawing>
-          <wp:anchor distT="0" distB="0" distL="114300" distR="114300" simplePos="0" relativeHeight="251682816" behindDoc="0" locked="0" layoutInCell="1" allowOverlap="1" wp14:anchorId="40C39D64" wp14:editId="2B79E863">
+          <wp:anchor distT="0" distB="0" distL="114300" distR="114300" simplePos="0" relativeHeight="251682816" behindDoc="0" locked="0" layoutInCell="1" allowOverlap="1" wp14:anchorId="52E98333" wp14:editId="635B198F">
             <wp:simplePos x="0" y="0"/>
             <wp:positionH relativeFrom="column">
-              <wp:align>left</wp:align>
+              <wp:posOffset>-3810</wp:posOffset>
             </wp:positionH>
             <wp:positionV relativeFrom="paragraph">
-              <wp:align>top</wp:align>
+              <wp:posOffset>767715</wp:posOffset>
             </wp:positionV>
             <wp:extent cx="5312410" cy="3181350"/>
             <wp:effectExtent l="0" t="0" r="2540" b="0"/>
@@ -4343,51 +4326,49 @@
         </w:drawing>
       </w:r>
       <w:r>
+        <w:t>The sequence diagram models object interactions in a consequential sequence. It is used to show the order of which the objects and classes involved are executed in the workflow</w:t>
+      </w:r>
+      <w:r>
+        <w:t xml:space="preserve"> of the entire </w:t>
+      </w:r>
+      <w:r>
+        <w:t>scenario/process.</w:t>
+      </w:r>
+      <w:r>
         <w:br w:type="textWrapping" w:clear="all"/>
       </w:r>
+    </w:p>
+    <w:p>
+      <w:pPr>
+        <w:rPr>
+          <w:rFonts w:eastAsiaTheme="majorEastAsia" w:cstheme="majorBidi"/>
+          <w:color w:val="2F5496" w:themeColor="accent1" w:themeShade="BF"/>
+          <w:sz w:val="32"/>
+          <w:szCs w:val="32"/>
+        </w:rPr>
+      </w:pPr>
+      <w:r>
+        <w:br w:type="page"/>
+      </w:r>
+    </w:p>
+    <w:p>
+      <w:pPr>
+        <w:pStyle w:val="Heading3"/>
+      </w:pPr>
       <w:r>
         <w:lastRenderedPageBreak/>
-        <w:t>API</w:t>
-      </w:r>
-    </w:p>
-    <w:p>
-      <w:r>
-        <w:t>The API that I have created for this application exposes the “products” and “customers” resources. They will be used to interact with the database to allow the admin to edit, create and delete data in the order and customer tables within the database. This will be done by using the HTTP verbs PUT (Edit) POST (Create) and DELETE (Delete) in the admin controller of the MVC application and will save all changes made by the admin to the database.</w:t>
-      </w:r>
-    </w:p>
-    <w:p>
-      <w:pPr>
-        <w:spacing w:line="360" w:lineRule="auto"/>
-      </w:pPr>
-      <w:r>
-        <w:t>The sequence diagrams below show how the API will be used in the admin story board to meet the functional requirements</w:t>
-      </w:r>
-      <w:r>
-        <w:t xml:space="preserve"> for the admin.</w:t>
-      </w:r>
-    </w:p>
-    <w:p>
-      <w:r>
-        <w:t>“As the admin I wish to edit the details of the drinks/snacks I have for sale.</w:t>
-      </w:r>
-      <w:r>
-        <w:t>”</w:t>
-      </w:r>
-    </w:p>
-    <w:p>
-      <w:r>
-        <w:t>“</w:t>
-      </w:r>
-      <w:r>
-        <w:t>As the admin I wish to enter details of the drinks/snacks I have for sale.</w:t>
-      </w:r>
-      <w:r>
-        <w:t>”</w:t>
-      </w:r>
-    </w:p>
-    <w:p>
-      <w:r>
-        <w:t>This process will use the HTTP verb PUT to edit the specified product.</w:t>
+        <w:t>Class Diagram</w:t>
+      </w:r>
+    </w:p>
+    <w:p>
+      <w:r>
+        <w:t xml:space="preserve">This class diagram shows the unit of work and how the programs models and classes will interact with </w:t>
+      </w:r>
+      <w:r>
+        <w:t>each other</w:t>
+      </w:r>
+      <w:r>
+        <w:t>.</w:t>
       </w:r>
     </w:p>
     <w:p>
@@ -4397,10 +4378,10 @@
           <w:lang w:eastAsia="en-GB"/>
         </w:rPr>
         <w:drawing>
-          <wp:inline distT="0" distB="0" distL="0" distR="0" wp14:anchorId="24544AE3" wp14:editId="5177F51F">
-            <wp:extent cx="5334000" cy="3518388"/>
-            <wp:effectExtent l="0" t="0" r="0" b="6350"/>
-            <wp:docPr id="30" name="Picture 30"/>
+          <wp:inline distT="0" distB="0" distL="0" distR="0" wp14:anchorId="74B4480E" wp14:editId="1C19126F">
+            <wp:extent cx="4433777" cy="4296405"/>
+            <wp:effectExtent l="0" t="0" r="5080" b="9525"/>
+            <wp:docPr id="28" name="Picture 28"/>
             <wp:cNvGraphicFramePr>
               <a:graphicFrameLocks xmlns:a="http://schemas.openxmlformats.org/drawingml/2006/main" noChangeAspect="1"/>
             </wp:cNvGraphicFramePr>
@@ -4420,6 +4401,99 @@
                   <pic:spPr>
                     <a:xfrm>
                       <a:off x="0" y="0"/>
+                      <a:ext cx="4436762" cy="4299297"/>
+                    </a:xfrm>
+                    <a:prstGeom prst="rect">
+                      <a:avLst/>
+                    </a:prstGeom>
+                  </pic:spPr>
+                </pic:pic>
+              </a:graphicData>
+            </a:graphic>
+          </wp:inline>
+        </w:drawing>
+      </w:r>
+    </w:p>
+    <w:p/>
+    <w:p>
+      <w:pPr>
+        <w:pStyle w:val="Heading1"/>
+      </w:pPr>
+      <w:r>
+        <w:t>API</w:t>
+      </w:r>
+    </w:p>
+    <w:p>
+      <w:r>
+        <w:t>The API that I have created for this application exposes the “products” and “customers” resources. They will be used to interact with the database to allow the admin to edit, create and delete data in the order and customer tables within the database. This will be done by using the HTTP verbs PUT (Edit) POST (Create) and DELETE (Delete) in the admin controller of the MVC application and will save all changes made by the admin to the database.</w:t>
+      </w:r>
+    </w:p>
+    <w:p>
+      <w:pPr>
+        <w:spacing w:line="360" w:lineRule="auto"/>
+      </w:pPr>
+      <w:r>
+        <w:t>The sequence diagrams below show how the API will be used in the admin story board to meet the functional requirements</w:t>
+      </w:r>
+      <w:r>
+        <w:t xml:space="preserve"> for the admin.</w:t>
+      </w:r>
+    </w:p>
+    <w:p>
+      <w:r>
+        <w:t>“As the admin I wish to edit the details of the drinks/snacks I have for sale.</w:t>
+      </w:r>
+      <w:r>
+        <w:t>”</w:t>
+      </w:r>
+    </w:p>
+    <w:p>
+      <w:r>
+        <w:t>“</w:t>
+      </w:r>
+      <w:r>
+        <w:t>As the admin I wish to enter details of the drinks/snacks I have for sale.</w:t>
+      </w:r>
+      <w:r>
+        <w:t>”</w:t>
+      </w:r>
+    </w:p>
+    <w:p>
+      <w:r>
+        <w:t>This process will use the HTTP verb PUT to edit the specified product.</w:t>
+      </w:r>
+    </w:p>
+    <w:p>
+      <w:r>
+        <w:rPr>
+          <w:noProof/>
+          <w:lang w:eastAsia="en-GB"/>
+        </w:rPr>
+        <w:lastRenderedPageBreak/>
+        <w:drawing>
+          <wp:inline distT="0" distB="0" distL="0" distR="0" wp14:anchorId="24544AE3" wp14:editId="5177F51F">
+            <wp:extent cx="5334000" cy="3518388"/>
+            <wp:effectExtent l="0" t="0" r="0" b="6350"/>
+            <wp:docPr id="30" name="Picture 30"/>
+            <wp:cNvGraphicFramePr>
+              <a:graphicFrameLocks xmlns:a="http://schemas.openxmlformats.org/drawingml/2006/main" noChangeAspect="1"/>
+            </wp:cNvGraphicFramePr>
+            <a:graphic xmlns:a="http://schemas.openxmlformats.org/drawingml/2006/main">
+              <a:graphicData uri="http://schemas.openxmlformats.org/drawingml/2006/picture">
+                <pic:pic xmlns:pic="http://schemas.openxmlformats.org/drawingml/2006/picture">
+                  <pic:nvPicPr>
+                    <pic:cNvPr id="0" name=""/>
+                    <pic:cNvPicPr/>
+                  </pic:nvPicPr>
+                  <pic:blipFill>
+                    <a:blip r:embed="rId25"/>
+                    <a:stretch>
+                      <a:fillRect/>
+                    </a:stretch>
+                  </pic:blipFill>
+                  <pic:spPr>
+                    <a:xfrm>
+                      <a:off x="0" y="0"/>
                       <a:ext cx="5332825" cy="3517613"/>
                     </a:xfrm>
                     <a:prstGeom prst="rect">
@@ -4433,17 +4507,8 @@
         </w:drawing>
       </w:r>
     </w:p>
-    <w:p/>
-    <w:p/>
-    <w:p/>
-    <w:p/>
-    <w:p/>
-    <w:p/>
-    <w:p/>
-    <w:p/>
-    <w:p>
-      <w:r>
-        <w:lastRenderedPageBreak/>
+    <w:p>
+      <w:r>
         <w:t>“</w:t>
       </w:r>
       <w:r>
@@ -4486,7 +4551,7 @@
                     <pic:cNvPicPr/>
                   </pic:nvPicPr>
                   <pic:blipFill>
-                    <a:blip r:embed="rId25"/>
+                    <a:blip r:embed="rId26"/>
                     <a:stretch>
                       <a:fillRect/>
                     </a:stretch>
@@ -4511,11 +4576,269 @@
       <w:r>
         <w:t>Similar functionality has also been used to allow the admin to edit the customer and also delete customers from the database using the API.</w:t>
       </w:r>
+    </w:p>
+    <w:p/>
+    <w:p/>
+    <w:p/>
+    <w:p>
+      <w:pPr>
+        <w:pStyle w:val="Heading1"/>
+      </w:pPr>
+      <w:r>
+        <w:lastRenderedPageBreak/>
+        <w:t>Peer review</w:t>
+      </w:r>
+    </w:p>
+    <w:p/>
+    <w:p>
+      <w:r>
+        <w:t>Peer Review carried out by: Jonathan Harrison</w:t>
+      </w:r>
+      <w:r>
+        <w:tab/>
+      </w:r>
+      <w:r>
+        <w:tab/>
+      </w:r>
+      <w:r>
+        <w:tab/>
+      </w:r>
+      <w:r>
+        <w:tab/>
+      </w:r>
+      <w:r>
+        <w:tab/>
+      </w:r>
+      <w:r>
+        <w:tab/>
+        <w:t>Date: 21</w:t>
+      </w:r>
+      <w:r>
+        <w:rPr>
+          <w:vertAlign w:val="superscript"/>
+        </w:rPr>
+        <w:t>st</w:t>
+      </w:r>
+      <w:r>
+        <w:t xml:space="preserve"> October 2019</w:t>
+      </w:r>
+    </w:p>
+    <w:p/>
+    <w:p>
+      <w:r>
+        <w:t>The peer review should pick one of the user stories and attempt to use the application as that type of user carrying out that task.  On completing using the application, you should ask the author to describe to you one aspect of the code implemented to run the task – e.g the database structure or the server-side code.</w:t>
+      </w:r>
+    </w:p>
+    <w:p/>
+    <w:p>
+      <w:r>
+        <w:t>Task conducted: (Please enter the user story)</w:t>
+      </w:r>
+      <w:r>
+        <w:rPr>
+          <w:noProof/>
+          <w:lang w:eastAsia="en-GB"/>
+        </w:rPr>
+        <w:t xml:space="preserve"> </w:t>
+      </w:r>
+    </w:p>
+    <w:p>
+      <w:r>
+        <w:rPr>
+          <w:noProof/>
+          <w:lang w:eastAsia="en-GB"/>
+        </w:rPr>
+        <w:drawing>
+          <wp:inline distT="0" distB="0" distL="0" distR="0">
+            <wp:extent cx="3355702" cy="2463924"/>
+            <wp:effectExtent l="7620" t="0" r="5080" b="5080"/>
+            <wp:docPr id="29" name="Picture 29" descr="C:\Users\Johnny\Documents\Homework\Uni\Isad 251\Coursework\CustomerUserStoryBoard.jpg"/>
+            <wp:cNvGraphicFramePr>
+              <a:graphicFrameLocks xmlns:a="http://schemas.openxmlformats.org/drawingml/2006/main" noChangeAspect="1"/>
+            </wp:cNvGraphicFramePr>
+            <a:graphic xmlns:a="http://schemas.openxmlformats.org/drawingml/2006/main">
+              <a:graphicData uri="http://schemas.openxmlformats.org/drawingml/2006/picture">
+                <pic:pic xmlns:pic="http://schemas.openxmlformats.org/drawingml/2006/picture">
+                  <pic:nvPicPr>
+                    <pic:cNvPr id="0" name="Picture 2" descr="C:\Users\Johnny\Documents\Homework\Uni\Isad 251\Coursework\CustomerUserStoryBoard.jpg"/>
+                    <pic:cNvPicPr>
+                      <a:picLocks noChangeAspect="1" noChangeArrowheads="1"/>
+                    </pic:cNvPicPr>
+                  </pic:nvPicPr>
+                  <pic:blipFill>
+                    <a:blip r:embed="rId27" cstate="print">
+                      <a:extLst>
+                        <a:ext uri="{28A0092B-C50C-407E-A947-70E740481C1C}">
+                          <a14:useLocalDpi xmlns:a14="http://schemas.microsoft.com/office/drawing/2010/main" val="0"/>
+                        </a:ext>
+                      </a:extLst>
+                    </a:blip>
+                    <a:srcRect/>
+                    <a:stretch>
+                      <a:fillRect/>
+                    </a:stretch>
+                  </pic:blipFill>
+                  <pic:spPr bwMode="auto">
+                    <a:xfrm rot="5400000">
+                      <a:off x="0" y="0"/>
+                      <a:ext cx="3358840" cy="2466228"/>
+                    </a:xfrm>
+                    <a:prstGeom prst="rect">
+                      <a:avLst/>
+                    </a:prstGeom>
+                    <a:noFill/>
+                    <a:ln>
+                      <a:noFill/>
+                    </a:ln>
+                  </pic:spPr>
+                </pic:pic>
+              </a:graphicData>
+            </a:graphic>
+          </wp:inline>
+        </w:drawing>
+      </w:r>
+      <w:r>
+        <w:rPr>
+          <w:noProof/>
+          <w:lang w:eastAsia="en-GB"/>
+        </w:rPr>
+        <w:drawing>
+          <wp:inline distT="0" distB="0" distL="0" distR="0" wp14:anchorId="52ABF041" wp14:editId="292CC030">
+            <wp:extent cx="3348348" cy="2510801"/>
+            <wp:effectExtent l="0" t="635" r="4445" b="4445"/>
+            <wp:docPr id="288" name="Picture 288" descr="C:\Users\Johnny\Documents\Homework\Uni\Isad 251\Coursework\AdminUserStoryBoard.jpg"/>
+            <wp:cNvGraphicFramePr>
+              <a:graphicFrameLocks xmlns:a="http://schemas.openxmlformats.org/drawingml/2006/main" noChangeAspect="1"/>
+            </wp:cNvGraphicFramePr>
+            <a:graphic xmlns:a="http://schemas.openxmlformats.org/drawingml/2006/main">
+              <a:graphicData uri="http://schemas.openxmlformats.org/drawingml/2006/picture">
+                <pic:pic xmlns:pic="http://schemas.openxmlformats.org/drawingml/2006/picture">
+                  <pic:nvPicPr>
+                    <pic:cNvPr id="0" name="Picture 1" descr="C:\Users\Johnny\Documents\Homework\Uni\Isad 251\Coursework\AdminUserStoryBoard.jpg"/>
+                    <pic:cNvPicPr>
+                      <a:picLocks noChangeAspect="1" noChangeArrowheads="1"/>
+                    </pic:cNvPicPr>
+                  </pic:nvPicPr>
+                  <pic:blipFill>
+                    <a:blip r:embed="rId28" cstate="print">
+                      <a:extLst>
+                        <a:ext uri="{28A0092B-C50C-407E-A947-70E740481C1C}">
+                          <a14:useLocalDpi xmlns:a14="http://schemas.microsoft.com/office/drawing/2010/main" val="0"/>
+                        </a:ext>
+                      </a:extLst>
+                    </a:blip>
+                    <a:srcRect/>
+                    <a:stretch>
+                      <a:fillRect/>
+                    </a:stretch>
+                  </pic:blipFill>
+                  <pic:spPr bwMode="auto">
+                    <a:xfrm rot="5400000">
+                      <a:off x="0" y="0"/>
+                      <a:ext cx="3353643" cy="2514772"/>
+                    </a:xfrm>
+                    <a:prstGeom prst="rect">
+                      <a:avLst/>
+                    </a:prstGeom>
+                    <a:noFill/>
+                    <a:ln>
+                      <a:noFill/>
+                    </a:ln>
+                  </pic:spPr>
+                </pic:pic>
+              </a:graphicData>
+            </a:graphic>
+          </wp:inline>
+        </w:drawing>
+      </w:r>
+    </w:p>
+    <w:p/>
+    <w:p>
+      <w:r>
+        <w:t>Did you encounter any errors? (If yes, please explain what)</w:t>
+      </w:r>
+    </w:p>
+    <w:p>
+      <w:r>
+        <w:t>No errors were encountered in this task; however there were potential design flaws that were highlighted in the review that, upon reviewing, could potentially be changed for a better web application.</w:t>
+      </w:r>
+    </w:p>
+    <w:p>
+      <w:pPr>
+        <w:ind w:firstLine="720"/>
+      </w:pPr>
+      <w:r>
+        <w:t xml:space="preserve">An example of this was identified in the customer user story board where they would have to log on in order to complete their order. In the peer review, it was said that as a customer they may find it annoying/tedious to have to enter log-in details whenever they wanted to order an item. Whilst I agree with this, I also think that from a data perspective, it would only be possible to store customer’s orders in the database if they were logged on. In the scenario that they weren’t logged on a guest customer would have to be inputted into the database every time a purchase </w:t>
+      </w:r>
+      <w:r>
+        <w:lastRenderedPageBreak/>
+        <w:t xml:space="preserve">occurred without log-in credentials. I believe this would cause issues for processes such as the admin’s ability to view all of a customer’s orders. </w:t>
+      </w:r>
+    </w:p>
+    <w:p>
+      <w:pPr>
+        <w:ind w:firstLine="720"/>
+      </w:pPr>
+      <w:r>
+        <w:t>In conclusion to this, I believe that making a customer enter log-in details for their order would possibly prolong the ordering process, however, from a data and design perspective I also think it would be beneficial to have each order associated to a specific customer.</w:t>
+      </w:r>
+    </w:p>
+    <w:p>
+      <w:pPr>
+        <w:ind w:firstLine="720"/>
+      </w:pPr>
+    </w:p>
+    <w:p>
+      <w:r>
+        <w:t xml:space="preserve">Did the author have to explain how to use anything? </w:t>
+      </w:r>
+      <w:proofErr w:type="gramStart"/>
+      <w:r>
+        <w:t>(If yes, what?)</w:t>
+      </w:r>
+      <w:proofErr w:type="gramEnd"/>
+    </w:p>
+    <w:p>
+      <w:r>
+        <w:t>The author explained the entire process of the user storyboard explaining the functions and details added to ensure that the customer had an easy time navigating the web application.</w:t>
+      </w:r>
+    </w:p>
+    <w:p/>
+    <w:p>
+      <w:r>
+        <w:t xml:space="preserve">Did you gain any inspiration for your own practice? </w:t>
+      </w:r>
+      <w:proofErr w:type="gramStart"/>
+      <w:r>
+        <w:t>(If so what?)</w:t>
+      </w:r>
+      <w:proofErr w:type="gramEnd"/>
+      <w:r>
+        <w:t xml:space="preserve"> </w:t>
+      </w:r>
+    </w:p>
+    <w:p>
+      <w:r>
+        <w:t xml:space="preserve">This peer review helped identify some additional features that I would potentially like to add into my application. Some of these include: having a button for the user to increase/decrease the quantity of each item, making the application based more around a single page (e.g. using drop down boxes or also the potential to scroll down the web page for the menu to implement everything on a single page) and potential ways to design the web page to make it look more modern and stylish.  </w:t>
+      </w:r>
+    </w:p>
+    <w:p/>
+    <w:p>
+      <w:r>
+        <w:t>What constructive advice would you give the author for presenting their work/code in future?</w:t>
+      </w:r>
+    </w:p>
+    <w:p>
+      <w:r>
+        <w:t xml:space="preserve">I would say that the peer review of the user story board was presented very well. However I did highlight that the user storyboard should contain arrows to help explain and identify the way that the user would navigate through each of the pages. </w:t>
+      </w:r>
+    </w:p>
+    <w:p>
       <w:bookmarkStart w:id="0" w:name="_GoBack"/>
       <w:bookmarkEnd w:id="0"/>
     </w:p>
     <w:sectPr>
-      <w:footerReference w:type="default" r:id="rId26"/>
+      <w:footerReference w:type="default" r:id="rId29"/>
       <w:pgSz w:w="11906" w:h="16838"/>
       <w:pgMar w:top="1440" w:right="1440" w:bottom="1440" w:left="1440" w:header="708" w:footer="708" w:gutter="0"/>
       <w:cols w:space="708"/>
@@ -4584,7 +4907,7 @@
           <w:rPr>
             <w:noProof/>
           </w:rPr>
-          <w:t>13</w:t>
+          <w:t>15</w:t>
         </w:r>
         <w:r>
           <w:rPr>
@@ -5361,6 +5684,7 @@
   <w:style w:type="character" w:default="1" w:styleId="DefaultParagraphFont">
     <w:name w:val="Default Paragraph Font"/>
     <w:uiPriority w:val="1"/>
+    <w:semiHidden/>
     <w:unhideWhenUsed/>
   </w:style>
   <w:style w:type="table" w:default="1" w:styleId="TableNormal">
@@ -5832,6 +6156,7 @@
   <w:style w:type="character" w:default="1" w:styleId="DefaultParagraphFont">
     <w:name w:val="Default Paragraph Font"/>
     <w:uiPriority w:val="1"/>
+    <w:semiHidden/>
     <w:unhideWhenUsed/>
   </w:style>
   <w:style w:type="table" w:default="1" w:styleId="TableNormal">
@@ -6336,7 +6661,7 @@
   <a:extraClrSchemeLst/>
   <a:extLst>
     <a:ext uri="{05A4C25C-085E-4340-85A3-A5531E510DB2}">
-      <thm15:themeFamily xmlns:thm15="http://schemas.microsoft.com/office/thememl/2012/main" xmlns="" name="Office Theme" id="{62F939B6-93AF-4DB8-9C6B-D6C7DFDC589F}" vid="{4A3C46E8-61CC-4603-A589-7422A47A8E4A}"/>
+      <thm15:themeFamily xmlns="" xmlns:thm15="http://schemas.microsoft.com/office/thememl/2012/main" name="Office Theme" id="{62F939B6-93AF-4DB8-9C6B-D6C7DFDC589F}" vid="{4A3C46E8-61CC-4603-A589-7422A47A8E4A}"/>
     </a:ext>
   </a:extLst>
 </a:theme>

</xml_diff>

<commit_message>
Fixed api going to server instead of local IIS server
</commit_message>
<xml_diff>
--- a/Coursework/ISAD251 Database Application Fact Sheet.docx
+++ b/Coursework/ISAD251 Database Application Fact Sheet.docx
@@ -4833,12 +4833,38 @@
         <w:t xml:space="preserve">I would say that the peer review of the user story board was presented very well. However I did highlight that the user storyboard should contain arrows to help explain and identify the way that the user would navigate through each of the pages. </w:t>
       </w:r>
     </w:p>
+    <w:p/>
+    <w:p>
+      <w:r>
+        <w:br w:type="page"/>
+      </w:r>
+    </w:p>
+    <w:p>
+      <w:pPr>
+        <w:pStyle w:val="Heading1"/>
+      </w:pPr>
+      <w:r>
+        <w:lastRenderedPageBreak/>
+        <w:t>Github Repository</w:t>
+      </w:r>
+    </w:p>
     <w:p>
       <w:bookmarkStart w:id="0" w:name="_GoBack"/>
       <w:bookmarkEnd w:id="0"/>
     </w:p>
+    <w:p>
+      <w:hyperlink r:id="rId29" w:history="1">
+        <w:r>
+          <w:rPr>
+            <w:rStyle w:val="Hyperlink"/>
+          </w:rPr>
+          <w:t>https://github.com/jharrison00/ISAD251</w:t>
+        </w:r>
+      </w:hyperlink>
+    </w:p>
+    <w:p/>
     <w:sectPr>
-      <w:footerReference w:type="default" r:id="rId29"/>
+      <w:footerReference w:type="default" r:id="rId30"/>
       <w:pgSz w:w="11906" w:h="16838"/>
       <w:pgMar w:top="1440" w:right="1440" w:bottom="1440" w:left="1440" w:header="708" w:footer="708" w:gutter="0"/>
       <w:cols w:space="708"/>
@@ -4907,7 +4933,7 @@
           <w:rPr>
             <w:noProof/>
           </w:rPr>
-          <w:t>15</w:t>
+          <w:t>16</w:t>
         </w:r>
         <w:r>
           <w:rPr>
@@ -5897,6 +5923,18 @@
       <w:color w:val="4472C4" w:themeColor="accent1"/>
     </w:rPr>
   </w:style>
+  <w:style w:type="character" w:styleId="Hyperlink">
+    <w:name w:val="Hyperlink"/>
+    <w:basedOn w:val="DefaultParagraphFont"/>
+    <w:uiPriority w:val="99"/>
+    <w:semiHidden/>
+    <w:unhideWhenUsed/>
+    <w:rsid w:val="002D129C"/>
+    <w:rPr>
+      <w:color w:val="0000FF"/>
+      <w:u w:val="single"/>
+    </w:rPr>
+  </w:style>
 </w:styles>
 </file>
 
@@ -6369,6 +6407,18 @@
       <w:color w:val="4472C4" w:themeColor="accent1"/>
     </w:rPr>
   </w:style>
+  <w:style w:type="character" w:styleId="Hyperlink">
+    <w:name w:val="Hyperlink"/>
+    <w:basedOn w:val="DefaultParagraphFont"/>
+    <w:uiPriority w:val="99"/>
+    <w:semiHidden/>
+    <w:unhideWhenUsed/>
+    <w:rsid w:val="002D129C"/>
+    <w:rPr>
+      <w:color w:val="0000FF"/>
+      <w:u w:val="single"/>
+    </w:rPr>
+  </w:style>
 </w:styles>
 </file>
 
@@ -6661,7 +6711,7 @@
   <a:extraClrSchemeLst/>
   <a:extLst>
     <a:ext uri="{05A4C25C-085E-4340-85A3-A5531E510DB2}">
-      <thm15:themeFamily xmlns="" xmlns:thm15="http://schemas.microsoft.com/office/thememl/2012/main" name="Office Theme" id="{62F939B6-93AF-4DB8-9C6B-D6C7DFDC589F}" vid="{4A3C46E8-61CC-4603-A589-7422A47A8E4A}"/>
+      <thm15:themeFamily xmlns:thm15="http://schemas.microsoft.com/office/thememl/2012/main" xmlns="" name="Office Theme" id="{62F939B6-93AF-4DB8-9C6B-D6C7DFDC589F}" vid="{4A3C46E8-61CC-4603-A589-7422A47A8E4A}"/>
     </a:ext>
   </a:extLst>
 </a:theme>

</xml_diff>